<commit_message>
Preprocessing done - Not reviewed
The preprocessing section is done, it is waiting for the advisor's
review.
</commit_message>
<xml_diff>
--- a/ThesisProposal.docx
+++ b/ThesisProposal.docx
@@ -11,6 +11,9 @@
       </w:r>
     </w:p>
     <w:p>
+      <w:pPr>
+        <w:jc w:val="both"/>
+      </w:pPr>
       <w:r>
         <w:t xml:space="preserve">The approach we are going to use consists in four steps. (1) </w:t>
       </w:r>
@@ -57,6 +60,9 @@
       </w:r>
     </w:p>
     <w:p>
+      <w:pPr>
+        <w:jc w:val="both"/>
+      </w:pPr>
       <w:r>
         <w:t xml:space="preserve">The data for this project are going to be images captured in which the users are performing some </w:t>
       </w:r>
@@ -71,6 +77,9 @@
       </w:r>
     </w:p>
     <w:p>
+      <w:pPr>
+        <w:jc w:val="both"/>
+      </w:pPr>
       <w:r>
         <w:t xml:space="preserve">The image acquisition has two main steps to capture suitable data. (1) The first step is the selection of the capture sensor: there is a considerable big amount of sensors to select from but we have to select the one that best fits for our thesis. (2) </w:t>
       </w:r>
@@ -101,15 +110,7 @@
         <w:t xml:space="preserve">type of </w:t>
       </w:r>
       <w:r>
-        <w:t>sensor. Sensors like Kinect, Time of Flight (</w:t>
-      </w:r>
-      <w:proofErr w:type="spellStart"/>
-      <w:r>
-        <w:t>ToF</w:t>
-      </w:r>
-      <w:proofErr w:type="spellEnd"/>
-      <w:r>
-        <w:t xml:space="preserve">) cameras or stereoscopic cameras allow </w:t>
+        <w:t xml:space="preserve">sensor. Sensors like Kinect, Time of Flight (ToF) cameras or stereoscopic cameras allow </w:t>
       </w:r>
       <w:r>
         <w:t>the measurement of the</w:t>
@@ -517,7 +518,13 @@
         <w:jc w:val="both"/>
       </w:pPr>
       <w:r>
-        <w:t>Depending on the complexity of the scene (colors, reflective materials, and other objects in the scene) the capture may not be good enough to detect, recognize or classify the signs developed by the user. Creating an “ideal” room is a must if we want to achieve good results for our SLT. This scene should not have anything that will affect to the capture from the Kinect camera.</w:t>
+        <w:t xml:space="preserve">Depending on the complexity of the scene (colors, reflective materials, and other objects in the scene) the capture may not be good enough to detect, recognize or classify the signs developed by the user. Creating an “ideal” room is a must if we want to achieve good results for our </w:t>
+      </w:r>
+      <w:r>
+        <w:t>Hand Gesture recognition</w:t>
+      </w:r>
+      <w:r>
+        <w:t>. This scene should not have anything that will affect to the capture from the Kinect camera.</w:t>
       </w:r>
     </w:p>
     <w:p>
@@ -530,10 +537,54 @@
     </w:p>
     <w:p>
       <w:pPr>
-        <w:jc w:val="both"/>
+        <w:jc w:val="center"/>
       </w:pPr>
       <w:r>
-        <w:t>For the color sensor, the scene must not have a background with a big variation of color, only it is accepted for the pixels that represent the captured user. This will help to segment a person from the background. In this project we are going to use a white background to record all the signs.</w:t>
+        <w:rPr>
+          <w:noProof/>
+          <w:lang w:val="es-ES" w:eastAsia="es-ES"/>
+        </w:rPr>
+        <w:drawing>
+          <wp:inline distT="0" distB="0" distL="0" distR="0">
+            <wp:extent cx="3472863" cy="2025555"/>
+            <wp:effectExtent l="0" t="0" r="0" b="0"/>
+            <wp:docPr id="5" name="Imagen 5"/>
+            <wp:cNvGraphicFramePr>
+              <a:graphicFrameLocks xmlns:a="http://schemas.openxmlformats.org/drawingml/2006/main" noChangeAspect="1"/>
+            </wp:cNvGraphicFramePr>
+            <a:graphic xmlns:a="http://schemas.openxmlformats.org/drawingml/2006/main">
+              <a:graphicData uri="http://schemas.openxmlformats.org/drawingml/2006/picture">
+                <pic:pic xmlns:pic="http://schemas.openxmlformats.org/drawingml/2006/picture">
+                  <pic:nvPicPr>
+                    <pic:cNvPr id="5" name="IdealWorld.png"/>
+                    <pic:cNvPicPr/>
+                  </pic:nvPicPr>
+                  <pic:blipFill>
+                    <a:blip r:embed="rId12" cstate="print">
+                      <a:extLst>
+                        <a:ext uri="{28A0092B-C50C-407E-A947-70E740481C1C}">
+                          <a14:useLocalDpi xmlns:a14="http://schemas.microsoft.com/office/drawing/2010/main" val="0"/>
+                        </a:ext>
+                      </a:extLst>
+                    </a:blip>
+                    <a:stretch>
+                      <a:fillRect/>
+                    </a:stretch>
+                  </pic:blipFill>
+                  <pic:spPr>
+                    <a:xfrm>
+                      <a:off x="0" y="0"/>
+                      <a:ext cx="3486667" cy="2033606"/>
+                    </a:xfrm>
+                    <a:prstGeom prst="rect">
+                      <a:avLst/>
+                    </a:prstGeom>
+                  </pic:spPr>
+                </pic:pic>
+              </a:graphicData>
+            </a:graphic>
+          </wp:inline>
+        </w:drawing>
       </w:r>
     </w:p>
     <w:p>
@@ -541,13 +592,7 @@
         <w:jc w:val="both"/>
       </w:pPr>
       <w:r>
-        <w:t>Since the depth sensor is a light coding sensor (the camera projects a pattern into the scene and with the variations of that pattern is capable to determine the depth of each pixel) the projected light may be reflected in different ways on some materials. This is a problem because the sensor can measure wrong depths for the pixels that fall in those materials. Eliminating every object in the scene and having only a smooth</w:t>
-      </w:r>
-      <w:r>
-        <w:t xml:space="preserve"> non-reflective</w:t>
-      </w:r>
-      <w:r>
-        <w:t xml:space="preserve"> background will avoid these types of problems.</w:t>
+        <w:t>For the color sensor, the scene must not have a background with a big variation of color, only it is accepted for the pixels that represent the captured user. This will help to segment a person from the background. In this project we are going to use a white background to record all the signs.</w:t>
       </w:r>
     </w:p>
     <w:p>
@@ -555,19 +600,13 @@
         <w:jc w:val="both"/>
       </w:pPr>
       <w:r>
-        <w:t>The position of the user in the scene is important too because the depth sensor has a limited optimal range of capture. This optimal range is between 1.5m and 3.5m, so we are going to set the distance of the user at 2m and we will place it in the center of the field of view of the camera to get the best space to capture. The user should be able to move the hands with freedom when performing any sign. Since the gestures are done with the upper half of the body we can capture users sitting or stand</w:t>
-      </w:r>
-      <w:r>
-        <w:t>ing</w:t>
-      </w:r>
-      <w:r>
-        <w:t xml:space="preserve"> up, but in our opinion being sitting the user will fit correctly in the field of view</w:t>
-      </w:r>
-      <w:r>
-        <w:t xml:space="preserve"> and it is more comfortable for the user</w:t>
-      </w:r>
-      <w:r>
-        <w:t>, therefore all the users must to be sitting.</w:t>
+        <w:t>Since the depth sensor is a light coding sensor (the camera projects a pattern into the scene and with the variations of that pattern is capable to determine the depth of each pixel) the projected light may be reflected in different ways on some materials. This is a problem because the sensor can measure wrong depths for the pixels that fall in those materials. Eliminating every object in the scene and having only a smooth</w:t>
+      </w:r>
+      <w:r>
+        <w:t xml:space="preserve"> non-reflective</w:t>
+      </w:r>
+      <w:r>
+        <w:t xml:space="preserve"> background will avoid these types of problems.</w:t>
       </w:r>
     </w:p>
     <w:p>
@@ -575,13 +614,520 @@
         <w:jc w:val="both"/>
       </w:pPr>
       <w:r>
+        <w:t>The position of the user in the scene is important too because the depth sensor has a limited optimal range of capture. This optimal range is between 1.5m and 3.5m, so we are going to set the distance of the user at 2m and we will place it in the center of the field of view of the camera to get the best space to capture. The user should be able to move the hands with freedom when performing any sign. Since the gestures are done with the upper half of the body we can capture users sitting or stand</w:t>
+      </w:r>
+      <w:r>
+        <w:t>ing</w:t>
+      </w:r>
+      <w:r>
+        <w:t xml:space="preserve"> up, but in our opinion being sitting the user will fit correctly in the field of view</w:t>
+      </w:r>
+      <w:r>
+        <w:t xml:space="preserve"> and it is more comfortable for the user</w:t>
+      </w:r>
+      <w:r>
+        <w:t>, therefore all the users must to be sitting.</w:t>
+      </w:r>
+    </w:p>
+    <w:p>
+      <w:pPr>
+        <w:jc w:val="both"/>
+      </w:pPr>
+      <w:r>
         <w:t>Finally some algorithms will require some extra features to perform well, so optional requirements may be added in the futu</w:t>
       </w:r>
       <w:r>
         <w:t>re.</w:t>
+      </w:r>
+    </w:p>
+    <w:p>
+      <w:pPr>
+        <w:jc w:val="both"/>
+      </w:pPr>
+    </w:p>
+    <w:p>
+      <w:pPr>
+        <w:pStyle w:val="Ttulo2"/>
+      </w:pPr>
+      <w:r>
+        <w:lastRenderedPageBreak/>
+        <w:t>Preprocessing</w:t>
+      </w:r>
+    </w:p>
+    <w:p>
+      <w:pPr>
+        <w:jc w:val="both"/>
+      </w:pPr>
+      <w:r>
+        <w:t xml:space="preserve">Since the areas we are going to focus on are the hands we have to extract </w:t>
+      </w:r>
+      <w:r>
+        <w:t>the</w:t>
+      </w:r>
+      <w:r>
+        <w:t xml:space="preserve"> two </w:t>
+      </w:r>
+      <w:r>
+        <w:t xml:space="preserve">hand </w:t>
+      </w:r>
+      <w:r>
+        <w:t>areas from the entire image</w:t>
+      </w:r>
+      <w:r>
+        <w:t>. Once the hands are extracted another problem</w:t>
+      </w:r>
+      <w:r>
+        <w:t xml:space="preserve"> appears</w:t>
+      </w:r>
+      <w:r>
+        <w:t>: the size of the user´s hands may vary; not all the people have the same hand size. The variance in the depth of the hand is problematic too due to de difference in the pixel values of the image, so this is another problem we have to solve.</w:t>
+      </w:r>
+      <w:r>
+        <w:t xml:space="preserve"> We have to normalize al the images to have the same position, size and similar depth values for all the hand segments, therefore </w:t>
+      </w:r>
+      <w:r>
+        <w:t xml:space="preserve">once we solved this dissimilarities </w:t>
+      </w:r>
+      <w:r>
+        <w:t>we should be able to compare the different images.</w:t>
+      </w:r>
+    </w:p>
+    <w:p>
+      <w:pPr>
+        <w:pStyle w:val="Ttulo3"/>
+        <w:jc w:val="both"/>
+      </w:pPr>
+      <w:r>
+        <w:t>Hole filling</w:t>
+      </w:r>
+    </w:p>
+    <w:p>
+      <w:pPr>
+        <w:jc w:val="both"/>
+        <w:rPr>
+          <w:noProof/>
+          <w:lang w:eastAsia="es-ES"/>
+        </w:rPr>
+      </w:pPr>
+      <w:r>
+        <w:t xml:space="preserve">The depth sensor of the Kinect has some errors due to the capturing method it is used. Big differences over the surface of the scene produce a shadow on the background with null pixel values. In our case shadows in the hands are </w:t>
+      </w:r>
+      <w:r>
+        <w:t>quite problematic because they may introduce some noise on the hand image. We have to study some hole filling techniques to be able to fill this kind of holes and to ensure the continuity of the pixel values in the image.</w:t>
+      </w:r>
+      <w:r>
+        <w:rPr>
+          <w:noProof/>
+          <w:lang w:eastAsia="es-ES"/>
+        </w:rPr>
+        <w:t xml:space="preserve"> </w:t>
+      </w:r>
+    </w:p>
+    <w:p>
+      <w:pPr>
+        <w:jc w:val="center"/>
+      </w:pPr>
+      <w:r>
+        <w:rPr>
+          <w:noProof/>
+          <w:lang w:val="es-ES" w:eastAsia="es-ES"/>
+        </w:rPr>
+        <w:drawing>
+          <wp:inline distT="0" distB="0" distL="0" distR="0" wp14:anchorId="619FB3E9" wp14:editId="7965371F">
+            <wp:extent cx="4074160" cy="1476000"/>
+            <wp:effectExtent l="0" t="0" r="2540" b="0"/>
+            <wp:docPr id="9" name="Imagen 9"/>
+            <wp:cNvGraphicFramePr>
+              <a:graphicFrameLocks xmlns:a="http://schemas.openxmlformats.org/drawingml/2006/main" noChangeAspect="1"/>
+            </wp:cNvGraphicFramePr>
+            <a:graphic xmlns:a="http://schemas.openxmlformats.org/drawingml/2006/main">
+              <a:graphicData uri="http://schemas.openxmlformats.org/drawingml/2006/picture">
+                <pic:pic xmlns:pic="http://schemas.openxmlformats.org/drawingml/2006/picture">
+                  <pic:nvPicPr>
+                    <pic:cNvPr id="1" name=""/>
+                    <pic:cNvPicPr/>
+                  </pic:nvPicPr>
+                  <pic:blipFill rotWithShape="1">
+                    <a:blip r:embed="rId13"/>
+                    <a:srcRect l="13711" t="27489" r="12916" b="25198"/>
+                    <a:stretch/>
+                  </pic:blipFill>
+                  <pic:spPr bwMode="auto">
+                    <a:xfrm>
+                      <a:off x="0" y="0"/>
+                      <a:ext cx="4120585" cy="1492819"/>
+                    </a:xfrm>
+                    <a:prstGeom prst="rect">
+                      <a:avLst/>
+                    </a:prstGeom>
+                    <a:ln>
+                      <a:noFill/>
+                    </a:ln>
+                    <a:extLst>
+                      <a:ext uri="{53640926-AAD7-44D8-BBD7-CCE9431645EC}">
+                        <a14:shadowObscured xmlns:a14="http://schemas.microsoft.com/office/drawing/2010/main"/>
+                      </a:ext>
+                    </a:extLst>
+                  </pic:spPr>
+                </pic:pic>
+              </a:graphicData>
+            </a:graphic>
+          </wp:inline>
+        </w:drawing>
+      </w:r>
+    </w:p>
+    <w:p>
+      <w:pPr>
+        <w:pStyle w:val="Ttulo3"/>
+        <w:jc w:val="both"/>
+      </w:pPr>
+      <w:r>
+        <w:t>Hand extraction</w:t>
+      </w:r>
+    </w:p>
+    <w:p>
+      <w:pPr>
+        <w:jc w:val="both"/>
+      </w:pPr>
+      <w:r>
+        <w:t>The Kinect camera provides the tracked user’s body information with 25 body joints, some of them are hand joints. From this joints we can</w:t>
+      </w:r>
+      <w:r>
+        <w:t xml:space="preserve"> map the 3D body to the image and</w:t>
+      </w:r>
+      <w:r>
+        <w:t xml:space="preserve"> crop a surrounding area around</w:t>
+      </w:r>
+      <w:r>
+        <w:t xml:space="preserve"> the hand</w:t>
+      </w:r>
+      <w:r>
+        <w:t xml:space="preserve">. In this cropped image </w:t>
+      </w:r>
+      <w:r>
+        <w:t>there are some</w:t>
+      </w:r>
+      <w:r>
+        <w:t xml:space="preserve"> background pixel values which must to be discarded to segment the hand. We are going to use the depth information and a thresholding technique to extract the hand as in [REFEREN</w:t>
+      </w:r>
+      <w:r>
+        <w:t>CE]:</w:t>
+      </w:r>
+      <w:r>
+        <w:t xml:space="preserve"> usually the closest values to the camera are part of the hands; this way the only positive values of the image are part of the hand.</w:t>
+      </w:r>
+    </w:p>
+    <w:tbl>
+      <w:tblPr>
+        <w:tblStyle w:val="Tabladecuadrcula4-nfasis1"/>
+        <w:tblW w:w="0" w:type="auto"/>
+        <w:tblLook w:val="04A0" w:firstRow="1" w:lastRow="0" w:firstColumn="1" w:lastColumn="0" w:noHBand="0" w:noVBand="1"/>
+      </w:tblPr>
+      <w:tblGrid>
+        <w:gridCol w:w="2942"/>
+        <w:gridCol w:w="2943"/>
+        <w:gridCol w:w="2943"/>
+      </w:tblGrid>
+      <w:tr>
+        <w:trPr>
+          <w:cnfStyle w:val="100000000000" w:firstRow="1" w:lastRow="0" w:firstColumn="0" w:lastColumn="0" w:oddVBand="0" w:evenVBand="0" w:oddHBand="0" w:evenHBand="0" w:firstRowFirstColumn="0" w:firstRowLastColumn="0" w:lastRowFirstColumn="0" w:lastRowLastColumn="0"/>
+        </w:trPr>
+        <w:tc>
+          <w:tcPr>
+            <w:cnfStyle w:val="001000000000" w:firstRow="0" w:lastRow="0" w:firstColumn="1" w:lastColumn="0" w:oddVBand="0" w:evenVBand="0" w:oddHBand="0" w:evenHBand="0" w:firstRowFirstColumn="0" w:firstRowLastColumn="0" w:lastRowFirstColumn="0" w:lastRowLastColumn="0"/>
+            <w:tcW w:w="2942" w:type="dxa"/>
+          </w:tcPr>
+          <w:p>
+            <w:pPr>
+              <w:jc w:val="center"/>
+            </w:pPr>
+            <w:r>
+              <w:t>Front view</w:t>
+            </w:r>
+          </w:p>
+        </w:tc>
+        <w:tc>
+          <w:tcPr>
+            <w:tcW w:w="2943" w:type="dxa"/>
+          </w:tcPr>
+          <w:p>
+            <w:pPr>
+              <w:jc w:val="center"/>
+              <w:cnfStyle w:val="100000000000" w:firstRow="1" w:lastRow="0" w:firstColumn="0" w:lastColumn="0" w:oddVBand="0" w:evenVBand="0" w:oddHBand="0" w:evenHBand="0" w:firstRowFirstColumn="0" w:firstRowLastColumn="0" w:lastRowFirstColumn="0" w:lastRowLastColumn="0"/>
+            </w:pPr>
+            <w:r>
+              <w:t>Side view</w:t>
+            </w:r>
+          </w:p>
+        </w:tc>
+        <w:tc>
+          <w:tcPr>
+            <w:tcW w:w="2943" w:type="dxa"/>
+          </w:tcPr>
+          <w:p>
+            <w:pPr>
+              <w:jc w:val="center"/>
+              <w:cnfStyle w:val="100000000000" w:firstRow="1" w:lastRow="0" w:firstColumn="0" w:lastColumn="0" w:oddVBand="0" w:evenVBand="0" w:oddHBand="0" w:evenHBand="0" w:firstRowFirstColumn="0" w:firstRowLastColumn="0" w:lastRowFirstColumn="0" w:lastRowLastColumn="0"/>
+            </w:pPr>
+            <w:r>
+              <w:t>Histogram</w:t>
+            </w:r>
+          </w:p>
+        </w:tc>
+      </w:tr>
+      <w:tr>
+        <w:trPr>
+          <w:cnfStyle w:val="000000100000" w:firstRow="0" w:lastRow="0" w:firstColumn="0" w:lastColumn="0" w:oddVBand="0" w:evenVBand="0" w:oddHBand="1" w:evenHBand="0" w:firstRowFirstColumn="0" w:firstRowLastColumn="0" w:lastRowFirstColumn="0" w:lastRowLastColumn="0"/>
+        </w:trPr>
+        <w:tc>
+          <w:tcPr>
+            <w:cnfStyle w:val="001000000000" w:firstRow="0" w:lastRow="0" w:firstColumn="1" w:lastColumn="0" w:oddVBand="0" w:evenVBand="0" w:oddHBand="0" w:evenHBand="0" w:firstRowFirstColumn="0" w:firstRowLastColumn="0" w:lastRowFirstColumn="0" w:lastRowLastColumn="0"/>
+            <w:tcW w:w="2942" w:type="dxa"/>
+            <w:shd w:val="clear" w:color="auto" w:fill="FFFFFF" w:themeFill="background1"/>
+          </w:tcPr>
+          <w:p>
+            <w:pPr>
+              <w:jc w:val="center"/>
+            </w:pPr>
+            <w:r>
+              <w:rPr>
+                <w:noProof/>
+                <w:lang w:val="es-ES" w:eastAsia="es-ES"/>
+              </w:rPr>
+              <w:drawing>
+                <wp:inline distT="0" distB="0" distL="0" distR="0">
+                  <wp:extent cx="1720541" cy="1166495"/>
+                  <wp:effectExtent l="0" t="0" r="0" b="0"/>
+                  <wp:docPr id="6" name="Imagen 6"/>
+                  <wp:cNvGraphicFramePr>
+                    <a:graphicFrameLocks xmlns:a="http://schemas.openxmlformats.org/drawingml/2006/main" noChangeAspect="1"/>
+                  </wp:cNvGraphicFramePr>
+                  <a:graphic xmlns:a="http://schemas.openxmlformats.org/drawingml/2006/main">
+                    <a:graphicData uri="http://schemas.openxmlformats.org/drawingml/2006/picture">
+                      <pic:pic xmlns:pic="http://schemas.openxmlformats.org/drawingml/2006/picture">
+                        <pic:nvPicPr>
+                          <pic:cNvPr id="6" name="FrontKinect.png"/>
+                          <pic:cNvPicPr/>
+                        </pic:nvPicPr>
+                        <pic:blipFill>
+                          <a:blip r:embed="rId14" cstate="print">
+                            <a:extLst>
+                              <a:ext uri="{28A0092B-C50C-407E-A947-70E740481C1C}">
+                                <a14:useLocalDpi xmlns:a14="http://schemas.microsoft.com/office/drawing/2010/main" val="0"/>
+                              </a:ext>
+                            </a:extLst>
+                          </a:blip>
+                          <a:stretch>
+                            <a:fillRect/>
+                          </a:stretch>
+                        </pic:blipFill>
+                        <pic:spPr>
+                          <a:xfrm>
+                            <a:off x="0" y="0"/>
+                            <a:ext cx="1725829" cy="1170080"/>
+                          </a:xfrm>
+                          <a:prstGeom prst="rect">
+                            <a:avLst/>
+                          </a:prstGeom>
+                        </pic:spPr>
+                      </pic:pic>
+                    </a:graphicData>
+                  </a:graphic>
+                </wp:inline>
+              </w:drawing>
+            </w:r>
+          </w:p>
+        </w:tc>
+        <w:tc>
+          <w:tcPr>
+            <w:tcW w:w="2943" w:type="dxa"/>
+            <w:shd w:val="clear" w:color="auto" w:fill="FFFFFF" w:themeFill="background1"/>
+          </w:tcPr>
+          <w:p>
+            <w:pPr>
+              <w:jc w:val="center"/>
+              <w:cnfStyle w:val="000000100000" w:firstRow="0" w:lastRow="0" w:firstColumn="0" w:lastColumn="0" w:oddVBand="0" w:evenVBand="0" w:oddHBand="1" w:evenHBand="0" w:firstRowFirstColumn="0" w:firstRowLastColumn="0" w:lastRowFirstColumn="0" w:lastRowLastColumn="0"/>
+            </w:pPr>
+            <w:r>
+              <w:rPr>
+                <w:noProof/>
+                <w:lang w:val="es-ES" w:eastAsia="es-ES"/>
+              </w:rPr>
+              <w:drawing>
+                <wp:inline distT="0" distB="0" distL="0" distR="0">
+                  <wp:extent cx="1684020" cy="1162050"/>
+                  <wp:effectExtent l="0" t="0" r="0" b="0"/>
+                  <wp:docPr id="7" name="Imagen 7"/>
+                  <wp:cNvGraphicFramePr>
+                    <a:graphicFrameLocks xmlns:a="http://schemas.openxmlformats.org/drawingml/2006/main" noChangeAspect="1"/>
+                  </wp:cNvGraphicFramePr>
+                  <a:graphic xmlns:a="http://schemas.openxmlformats.org/drawingml/2006/main">
+                    <a:graphicData uri="http://schemas.openxmlformats.org/drawingml/2006/picture">
+                      <pic:pic xmlns:pic="http://schemas.openxmlformats.org/drawingml/2006/picture">
+                        <pic:nvPicPr>
+                          <pic:cNvPr id="7" name="Side Kinect.png"/>
+                          <pic:cNvPicPr/>
+                        </pic:nvPicPr>
+                        <pic:blipFill>
+                          <a:blip r:embed="rId15" cstate="print">
+                            <a:extLst>
+                              <a:ext uri="{28A0092B-C50C-407E-A947-70E740481C1C}">
+                                <a14:useLocalDpi xmlns:a14="http://schemas.microsoft.com/office/drawing/2010/main" val="0"/>
+                              </a:ext>
+                            </a:extLst>
+                          </a:blip>
+                          <a:stretch>
+                            <a:fillRect/>
+                          </a:stretch>
+                        </pic:blipFill>
+                        <pic:spPr>
+                          <a:xfrm>
+                            <a:off x="0" y="0"/>
+                            <a:ext cx="1693524" cy="1168608"/>
+                          </a:xfrm>
+                          <a:prstGeom prst="rect">
+                            <a:avLst/>
+                          </a:prstGeom>
+                        </pic:spPr>
+                      </pic:pic>
+                    </a:graphicData>
+                  </a:graphic>
+                </wp:inline>
+              </w:drawing>
+            </w:r>
+          </w:p>
+        </w:tc>
+        <w:tc>
+          <w:tcPr>
+            <w:tcW w:w="2943" w:type="dxa"/>
+            <w:shd w:val="clear" w:color="auto" w:fill="FFFFFF" w:themeFill="background1"/>
+          </w:tcPr>
+          <w:p>
+            <w:pPr>
+              <w:jc w:val="center"/>
+              <w:cnfStyle w:val="000000100000" w:firstRow="0" w:lastRow="0" w:firstColumn="0" w:lastColumn="0" w:oddVBand="0" w:evenVBand="0" w:oddHBand="1" w:evenHBand="0" w:firstRowFirstColumn="0" w:firstRowLastColumn="0" w:lastRowFirstColumn="0" w:lastRowLastColumn="0"/>
+            </w:pPr>
+            <w:r>
+              <w:t>PUT THE **** HISTOGRAM</w:t>
+            </w:r>
+          </w:p>
+        </w:tc>
+      </w:tr>
+    </w:tbl>
+    <w:p/>
+    <w:p>
+      <w:pPr>
+        <w:pStyle w:val="Ttulo3"/>
+      </w:pPr>
+      <w:r>
+        <w:t>Normalization</w:t>
+      </w:r>
+    </w:p>
+    <w:p>
+      <w:pPr>
+        <w:jc w:val="both"/>
+      </w:pPr>
+      <w:r>
+        <w:t xml:space="preserve">Signs recorded at different times and with different people are not going to be always the same size and the hand distance from the camera </w:t>
+      </w:r>
+      <w:r>
+        <w:t xml:space="preserve">is going to be </w:t>
+      </w:r>
+      <w:r>
+        <w:t xml:space="preserve">different. There are two steps in the </w:t>
+      </w:r>
+      <w:r>
+        <w:lastRenderedPageBreak/>
+        <w:t>normalization process: (1) the hand size normalization and (2) depth normalization. This way when classifying the hand gestures all of them will fit in the same space.</w:t>
+      </w:r>
+    </w:p>
+    <w:p>
+      <w:pPr>
+        <w:jc w:val="both"/>
+      </w:pPr>
+      <w:r>
+        <w:t>People will have different hand sizes and when trying to match the extracted hands with the</w:t>
+      </w:r>
+      <w:r>
+        <w:t xml:space="preserve"> already</w:t>
+      </w:r>
+      <w:r>
+        <w:t xml:space="preserve"> known signs the comparison will not be exact enough for our purpose.  Some prior work [REFERENCE] used the body information to resize the hand; the problem arises when the user is performing a gesture towards the camera and the skeleton of the hand is hard to track for the Kinect. </w:t>
+      </w:r>
+      <w:r>
+        <w:t xml:space="preserve">Another way to perform this step is to use the shape/area/width to match with a </w:t>
+      </w:r>
+      <w:r>
+        <w:t xml:space="preserve">previously defined </w:t>
       </w:r>
       <w:bookmarkStart w:id="0" w:name="_GoBack"/>
       <w:bookmarkEnd w:id="0"/>
+      <w:r>
+        <w:t>standard hand size.</w:t>
+      </w:r>
+    </w:p>
+    <w:p>
+      <w:pPr>
+        <w:jc w:val="both"/>
+      </w:pPr>
+      <w:r>
+        <w:t>Even though we have defined an ideal world, the hands positions will have some variance respect other users, and this may lead to some errors. We have to adjust all the hand pixel values to lay in the same range as the other user</w:t>
+      </w:r>
+      <w:r>
+        <w:t>s’ hands. Computing the average value of all the pixels will return the barycenter of the hand; this point can be translated to the origin and applying the same translation to the 3D pixel points of the hands we will get the hand centered on the origin.</w:t>
+      </w:r>
+    </w:p>
+    <w:p>
+      <w:pPr>
+        <w:jc w:val="center"/>
+      </w:pPr>
+      <w:r>
+        <w:rPr>
+          <w:noProof/>
+          <w:lang w:val="es-ES" w:eastAsia="es-ES"/>
+        </w:rPr>
+        <w:drawing>
+          <wp:inline distT="0" distB="0" distL="0" distR="0">
+            <wp:extent cx="4319025" cy="1615443"/>
+            <wp:effectExtent l="0" t="0" r="5715" b="3810"/>
+            <wp:docPr id="8" name="Imagen 8"/>
+            <wp:cNvGraphicFramePr>
+              <a:graphicFrameLocks xmlns:a="http://schemas.openxmlformats.org/drawingml/2006/main" noChangeAspect="1"/>
+            </wp:cNvGraphicFramePr>
+            <a:graphic xmlns:a="http://schemas.openxmlformats.org/drawingml/2006/main">
+              <a:graphicData uri="http://schemas.openxmlformats.org/drawingml/2006/picture">
+                <pic:pic xmlns:pic="http://schemas.openxmlformats.org/drawingml/2006/picture">
+                  <pic:nvPicPr>
+                    <pic:cNvPr id="8" name="DepthNormalization.png"/>
+                    <pic:cNvPicPr/>
+                  </pic:nvPicPr>
+                  <pic:blipFill>
+                    <a:blip r:embed="rId16" cstate="print">
+                      <a:extLst>
+                        <a:ext uri="{28A0092B-C50C-407E-A947-70E740481C1C}">
+                          <a14:useLocalDpi xmlns:a14="http://schemas.microsoft.com/office/drawing/2010/main" val="0"/>
+                        </a:ext>
+                      </a:extLst>
+                    </a:blip>
+                    <a:stretch>
+                      <a:fillRect/>
+                    </a:stretch>
+                  </pic:blipFill>
+                  <pic:spPr>
+                    <a:xfrm>
+                      <a:off x="0" y="0"/>
+                      <a:ext cx="4319025" cy="1615443"/>
+                    </a:xfrm>
+                    <a:prstGeom prst="rect">
+                      <a:avLst/>
+                    </a:prstGeom>
+                  </pic:spPr>
+                </pic:pic>
+              </a:graphicData>
+            </a:graphic>
+          </wp:inline>
+        </w:drawing>
+      </w:r>
     </w:p>
     <w:p/>
     <w:p/>
@@ -1221,6 +1767,37 @@
       </w:tcPr>
     </w:tblStylePr>
   </w:style>
+  <w:style w:type="paragraph" w:styleId="Textodeglobo">
+    <w:name w:val="Balloon Text"/>
+    <w:basedOn w:val="Normal"/>
+    <w:link w:val="TextodegloboCar"/>
+    <w:uiPriority w:val="99"/>
+    <w:semiHidden/>
+    <w:unhideWhenUsed/>
+    <w:rsid w:val="00417118"/>
+    <w:pPr>
+      <w:spacing w:after="0" w:line="240" w:lineRule="auto"/>
+    </w:pPr>
+    <w:rPr>
+      <w:rFonts w:ascii="Segoe UI" w:hAnsi="Segoe UI" w:cs="Segoe UI"/>
+      <w:sz w:val="18"/>
+      <w:szCs w:val="18"/>
+    </w:rPr>
+  </w:style>
+  <w:style w:type="character" w:customStyle="1" w:styleId="TextodegloboCar">
+    <w:name w:val="Texto de globo Car"/>
+    <w:basedOn w:val="Fuentedeprrafopredeter"/>
+    <w:link w:val="Textodeglobo"/>
+    <w:uiPriority w:val="99"/>
+    <w:semiHidden/>
+    <w:rsid w:val="00417118"/>
+    <w:rPr>
+      <w:rFonts w:ascii="Segoe UI" w:hAnsi="Segoe UI" w:cs="Segoe UI"/>
+      <w:sz w:val="18"/>
+      <w:szCs w:val="18"/>
+      <w:lang w:val="en-US"/>
+    </w:rPr>
+  </w:style>
 </w:styles>
 </file>
 
@@ -2504,6 +3081,28 @@
         </a:p>
       </dgm:t>
     </dgm:pt>
+    <dgm:pt modelId="{D8B6B930-0D98-471F-AC96-55D5F30370A4}">
+      <dgm:prSet phldrT="[Texto]" custT="1"/>
+      <dgm:spPr/>
+      <dgm:t>
+        <a:bodyPr/>
+        <a:lstStyle/>
+        <a:p>
+          <a:r>
+            <a:rPr lang="en-US" sz="1000" dirty="0"/>
+            <a:t>Hole filling</a:t>
+          </a:r>
+        </a:p>
+      </dgm:t>
+    </dgm:pt>
+    <dgm:pt modelId="{2B932493-4DFA-4FDD-AADE-4A09AD9020F2}" type="parTrans" cxnId="{108CD228-207F-4831-9DF8-9B69F138D2BE}">
+      <dgm:prSet/>
+      <dgm:spPr/>
+    </dgm:pt>
+    <dgm:pt modelId="{0FE08ED8-F726-41EE-A567-5E2B2E5FEE40}" type="sibTrans" cxnId="{108CD228-207F-4831-9DF8-9B69F138D2BE}">
+      <dgm:prSet/>
+      <dgm:spPr/>
+    </dgm:pt>
     <dgm:pt modelId="{1ADE8E3F-9560-48FC-B9D4-A2A22CC78FC4}" type="pres">
       <dgm:prSet presAssocID="{8926B527-CEC9-406E-B07A-117375327321}" presName="rootnode" presStyleCnt="0">
         <dgm:presLayoutVars>
@@ -2701,52 +3300,54 @@
   </dgm:ptLst>
   <dgm:cxnLst>
     <dgm:cxn modelId="{FD843CAC-ADA6-4C78-8BFC-B248E171B39D}" srcId="{8926B527-CEC9-406E-B07A-117375327321}" destId="{20635D92-A7E6-42FF-A69D-845E61FAD6B0}" srcOrd="1" destOrd="0" parTransId="{0FA60B8A-0A36-43CE-A718-DEF538B062D6}" sibTransId="{B99C56B8-D4C6-494F-A885-DDB356F4C669}"/>
-    <dgm:cxn modelId="{0E6AEDB6-670A-4791-A284-9F732ECCACFC}" type="presOf" srcId="{47ED396D-AF54-4458-981E-B49C03326D8B}" destId="{6D721470-4ADB-4DC0-B998-80D1CE994CBA}" srcOrd="0" destOrd="2" presId="urn:microsoft.com/office/officeart/2005/8/layout/StepDownProcess"/>
-    <dgm:cxn modelId="{FB0BC59C-9DF8-4426-8F44-792C798E3493}" type="presOf" srcId="{814E853B-4A87-4A8A-9A7F-CDC26721EFE8}" destId="{FC5751CB-FE42-4651-8933-7A7CC30B3865}" srcOrd="0" destOrd="3" presId="urn:microsoft.com/office/officeart/2005/8/layout/StepDownProcess"/>
-    <dgm:cxn modelId="{9E815C3E-17EC-4C8B-896C-4464F0A4EB20}" type="presOf" srcId="{8926B527-CEC9-406E-B07A-117375327321}" destId="{1ADE8E3F-9560-48FC-B9D4-A2A22CC78FC4}" srcOrd="0" destOrd="0" presId="urn:microsoft.com/office/officeart/2005/8/layout/StepDownProcess"/>
+    <dgm:cxn modelId="{1BDF57CD-1E01-4C0D-B63E-11157F216BAE}" type="presOf" srcId="{ED1983E4-5370-4584-A9A8-58C4DC27F7B4}" destId="{7105A76C-D0A3-4EC3-AC13-A5A8D4365BE4}" srcOrd="0" destOrd="1" presId="urn:microsoft.com/office/officeart/2005/8/layout/StepDownProcess"/>
     <dgm:cxn modelId="{9C2B0469-CB22-4260-96A1-275A6E4C8748}" srcId="{8926B527-CEC9-406E-B07A-117375327321}" destId="{2AF14A38-EBB8-4A29-8FB9-36C926A015D3}" srcOrd="2" destOrd="0" parTransId="{31C127DA-86DF-4B0A-90E2-EE3D4BBD0D97}" sibTransId="{7C927F21-289B-4187-838E-36D198865CBB}"/>
-    <dgm:cxn modelId="{30345E3D-37CD-4AD2-8931-65DC104E81A4}" type="presOf" srcId="{5460DD9B-F6BD-4AFC-A266-DE538CF183D7}" destId="{B10D8F44-7CD1-463F-B8DE-A0A1D3101362}" srcOrd="0" destOrd="0" presId="urn:microsoft.com/office/officeart/2005/8/layout/StepDownProcess"/>
+    <dgm:cxn modelId="{449927B3-96D5-4F89-B492-9229F4BB7D0E}" type="presOf" srcId="{EECF208A-A3C5-48EF-8325-358C453B900F}" destId="{6D721470-4ADB-4DC0-B998-80D1CE994CBA}" srcOrd="0" destOrd="0" presId="urn:microsoft.com/office/officeart/2005/8/layout/StepDownProcess"/>
     <dgm:cxn modelId="{5425AC3D-2BBB-4B44-ADC3-3B08D1AE30C7}" srcId="{8926B527-CEC9-406E-B07A-117375327321}" destId="{3F10FAB3-990C-4D5A-942C-BA6A1F5BE04D}" srcOrd="3" destOrd="0" parTransId="{1BC66237-EEB5-41E0-BD25-955582CC9C65}" sibTransId="{3CB11B9D-485D-44F5-929D-31267696D54A}"/>
-    <dgm:cxn modelId="{1CAF38D7-B5EB-4650-89C8-A33324ED6CDC}" type="presOf" srcId="{2AF14A38-EBB8-4A29-8FB9-36C926A015D3}" destId="{757783AB-7AF3-4E1E-96E7-7BB317946EAF}" srcOrd="0" destOrd="0" presId="urn:microsoft.com/office/officeart/2005/8/layout/StepDownProcess"/>
     <dgm:cxn modelId="{9611960A-7458-4055-90B1-260C749D6AC3}" srcId="{3F10FAB3-990C-4D5A-942C-BA6A1F5BE04D}" destId="{47ED396D-AF54-4458-981E-B49C03326D8B}" srcOrd="2" destOrd="0" parTransId="{DAAD7875-F546-47A8-ACCF-9F79370BC373}" sibTransId="{CC8B1C29-ACED-4BA1-891F-E05B3B2CB340}"/>
-    <dgm:cxn modelId="{B45A7834-1881-40AD-B8BF-1D4DC4EEC80D}" type="presOf" srcId="{89E9BDC2-40C9-46F3-9D14-5C92AC5F462B}" destId="{FC5751CB-FE42-4651-8933-7A7CC30B3865}" srcOrd="0" destOrd="1" presId="urn:microsoft.com/office/officeart/2005/8/layout/StepDownProcess"/>
+    <dgm:cxn modelId="{DB99F0FB-DE82-4853-A5BF-72320680CFC5}" type="presOf" srcId="{700B5583-BCA4-4BA1-A1D9-42819BCD3BB8}" destId="{FC5751CB-FE42-4651-8933-7A7CC30B3865}" srcOrd="0" destOrd="0" presId="urn:microsoft.com/office/officeart/2005/8/layout/StepDownProcess"/>
+    <dgm:cxn modelId="{2A2860DD-35A2-48BF-A373-A50B5B0AB31D}" type="presOf" srcId="{8926B527-CEC9-406E-B07A-117375327321}" destId="{1ADE8E3F-9560-48FC-B9D4-A2A22CC78FC4}" srcOrd="0" destOrd="0" presId="urn:microsoft.com/office/officeart/2005/8/layout/StepDownProcess"/>
     <dgm:cxn modelId="{AF20575A-B2FC-4656-AB73-EDA20CFCA362}" srcId="{2AF14A38-EBB8-4A29-8FB9-36C926A015D3}" destId="{700B5583-BCA4-4BA1-A1D9-42819BCD3BB8}" srcOrd="0" destOrd="0" parTransId="{F6AB3CEF-189F-47E5-9051-A8D4EBF0AC2D}" sibTransId="{269A3462-3903-4FA4-990A-68069C903245}"/>
-    <dgm:cxn modelId="{9B48D955-840A-47E2-9BBB-3EBEF3530B79}" type="presOf" srcId="{D294F512-11CD-4FBC-AF66-3082548BC7E6}" destId="{110872B9-258E-4C73-85A1-643C30A727EF}" srcOrd="0" destOrd="0" presId="urn:microsoft.com/office/officeart/2005/8/layout/StepDownProcess"/>
     <dgm:cxn modelId="{30E93360-5D94-4623-BCC1-FC643F5BF56B}" srcId="{3F10FAB3-990C-4D5A-942C-BA6A1F5BE04D}" destId="{E6BF69DC-492B-43E6-8414-48564B07BCDC}" srcOrd="1" destOrd="0" parTransId="{B0843841-BC57-44B1-8A35-F652A43C7EE6}" sibTransId="{F5C398E9-1B21-49D8-8092-78C3E3456B66}"/>
-    <dgm:cxn modelId="{60405B53-CF08-497F-A136-B1B73D5EEC10}" type="presOf" srcId="{EECF208A-A3C5-48EF-8325-358C453B900F}" destId="{6D721470-4ADB-4DC0-B998-80D1CE994CBA}" srcOrd="0" destOrd="0" presId="urn:microsoft.com/office/officeart/2005/8/layout/StepDownProcess"/>
-    <dgm:cxn modelId="{BC108C1C-A130-46D3-A724-C61E96A567CC}" srcId="{20635D92-A7E6-42FF-A69D-845E61FAD6B0}" destId="{ED1983E4-5370-4584-A9A8-58C4DC27F7B4}" srcOrd="0" destOrd="0" parTransId="{3808BC1D-A5F7-4522-8B27-3CEC0F070745}" sibTransId="{11B8A425-519C-40FF-AD4E-786A6A863471}"/>
+    <dgm:cxn modelId="{38D08B71-0085-4134-B744-75D7D267D9EE}" type="presOf" srcId="{107C4D31-BE66-4025-8AB3-B45B08425CF1}" destId="{7105A76C-D0A3-4EC3-AC13-A5A8D4365BE4}" srcOrd="0" destOrd="2" presId="urn:microsoft.com/office/officeart/2005/8/layout/StepDownProcess"/>
+    <dgm:cxn modelId="{E8926494-2A0F-4F2C-8197-1DD6C0B4B572}" type="presOf" srcId="{2AF14A38-EBB8-4A29-8FB9-36C926A015D3}" destId="{757783AB-7AF3-4E1E-96E7-7BB317946EAF}" srcOrd="0" destOrd="0" presId="urn:microsoft.com/office/officeart/2005/8/layout/StepDownProcess"/>
+    <dgm:cxn modelId="{75E500DF-1E5A-4FB6-98FA-87C32677CBEE}" type="presOf" srcId="{D294F512-11CD-4FBC-AF66-3082548BC7E6}" destId="{110872B9-258E-4C73-85A1-643C30A727EF}" srcOrd="0" destOrd="0" presId="urn:microsoft.com/office/officeart/2005/8/layout/StepDownProcess"/>
+    <dgm:cxn modelId="{195F2B43-5FEC-4B63-A97B-5BC7C60380F5}" type="presOf" srcId="{E6BF69DC-492B-43E6-8414-48564B07BCDC}" destId="{6D721470-4ADB-4DC0-B998-80D1CE994CBA}" srcOrd="0" destOrd="1" presId="urn:microsoft.com/office/officeart/2005/8/layout/StepDownProcess"/>
+    <dgm:cxn modelId="{76058294-F901-44DF-91A3-89EE54E72B9B}" type="presOf" srcId="{47ED396D-AF54-4458-981E-B49C03326D8B}" destId="{6D721470-4ADB-4DC0-B998-80D1CE994CBA}" srcOrd="0" destOrd="2" presId="urn:microsoft.com/office/officeart/2005/8/layout/StepDownProcess"/>
+    <dgm:cxn modelId="{BC108C1C-A130-46D3-A724-C61E96A567CC}" srcId="{20635D92-A7E6-42FF-A69D-845E61FAD6B0}" destId="{ED1983E4-5370-4584-A9A8-58C4DC27F7B4}" srcOrd="1" destOrd="0" parTransId="{3808BC1D-A5F7-4522-8B27-3CEC0F070745}" sibTransId="{11B8A425-519C-40FF-AD4E-786A6A863471}"/>
+    <dgm:cxn modelId="{00CF88A5-04D7-4D61-A49B-2FF0D701E849}" type="presOf" srcId="{89E9BDC2-40C9-46F3-9D14-5C92AC5F462B}" destId="{FC5751CB-FE42-4651-8933-7A7CC30B3865}" srcOrd="0" destOrd="1" presId="urn:microsoft.com/office/officeart/2005/8/layout/StepDownProcess"/>
+    <dgm:cxn modelId="{DE74C279-3DA6-4E64-8E6B-EFC3B64BA927}" type="presOf" srcId="{5460DD9B-F6BD-4AFC-A266-DE538CF183D7}" destId="{B10D8F44-7CD1-463F-B8DE-A0A1D3101362}" srcOrd="0" destOrd="0" presId="urn:microsoft.com/office/officeart/2005/8/layout/StepDownProcess"/>
+    <dgm:cxn modelId="{F1AA6320-830B-4669-B2BA-7584F402EF44}" type="presOf" srcId="{D8B6B930-0D98-471F-AC96-55D5F30370A4}" destId="{7105A76C-D0A3-4EC3-AC13-A5A8D4365BE4}" srcOrd="0" destOrd="0" presId="urn:microsoft.com/office/officeart/2005/8/layout/StepDownProcess"/>
     <dgm:cxn modelId="{42C2A5F3-BEEE-4998-BAAF-B0122E89C395}" srcId="{8926B527-CEC9-406E-B07A-117375327321}" destId="{5460DD9B-F6BD-4AFC-A266-DE538CF183D7}" srcOrd="0" destOrd="0" parTransId="{A4AD501E-4A44-463E-B895-EB8350427CD8}" sibTransId="{5BD7FCFF-4680-4DFD-BD09-2D28FEC04173}"/>
+    <dgm:cxn modelId="{99804EC9-5BD4-48D2-AE21-497FA5433160}" type="presOf" srcId="{814E853B-4A87-4A8A-9A7F-CDC26721EFE8}" destId="{FC5751CB-FE42-4651-8933-7A7CC30B3865}" srcOrd="0" destOrd="3" presId="urn:microsoft.com/office/officeart/2005/8/layout/StepDownProcess"/>
+    <dgm:cxn modelId="{29463045-6D65-4B00-8621-0213818E48B1}" type="presOf" srcId="{3F10FAB3-990C-4D5A-942C-BA6A1F5BE04D}" destId="{BCDFEA53-6FB2-4975-9B6E-AC0008783243}" srcOrd="0" destOrd="0" presId="urn:microsoft.com/office/officeart/2005/8/layout/StepDownProcess"/>
     <dgm:cxn modelId="{C27FB73D-DF4E-43D9-93BE-9B85612DACEA}" srcId="{5460DD9B-F6BD-4AFC-A266-DE538CF183D7}" destId="{D294F512-11CD-4FBC-AF66-3082548BC7E6}" srcOrd="0" destOrd="0" parTransId="{76BBB533-3E4D-43E7-8DF5-755F1B76FE68}" sibTransId="{421BE465-B086-44FB-B104-9703ADC6109B}"/>
-    <dgm:cxn modelId="{DAB7BB23-B1F2-4968-93EC-8BE066DC1BE3}" type="presOf" srcId="{20635D92-A7E6-42FF-A69D-845E61FAD6B0}" destId="{93356A06-D76C-4384-9F2C-5C2F152098A1}" srcOrd="0" destOrd="0" presId="urn:microsoft.com/office/officeart/2005/8/layout/StepDownProcess"/>
-    <dgm:cxn modelId="{56430685-33E0-4063-ADA5-47364614E352}" type="presOf" srcId="{C14562D0-284D-4440-A8B2-5AF3E9133240}" destId="{FC5751CB-FE42-4651-8933-7A7CC30B3865}" srcOrd="0" destOrd="2" presId="urn:microsoft.com/office/officeart/2005/8/layout/StepDownProcess"/>
+    <dgm:cxn modelId="{0525112C-F928-4DFE-9C93-B41CB08DC824}" type="presOf" srcId="{20635D92-A7E6-42FF-A69D-845E61FAD6B0}" destId="{93356A06-D76C-4384-9F2C-5C2F152098A1}" srcOrd="0" destOrd="0" presId="urn:microsoft.com/office/officeart/2005/8/layout/StepDownProcess"/>
     <dgm:cxn modelId="{D9EFBFB7-3BF0-4FD3-8AF5-5B5E21801EC8}" srcId="{2AF14A38-EBB8-4A29-8FB9-36C926A015D3}" destId="{C14562D0-284D-4440-A8B2-5AF3E9133240}" srcOrd="2" destOrd="0" parTransId="{21D71D77-472E-44DA-96CA-A2A796F84A1B}" sibTransId="{033D6873-94D1-4DA9-A7FE-13EE91EA9F16}"/>
     <dgm:cxn modelId="{9CB78540-5114-4E94-8DBC-361296A4E676}" srcId="{2AF14A38-EBB8-4A29-8FB9-36C926A015D3}" destId="{814E853B-4A87-4A8A-9A7F-CDC26721EFE8}" srcOrd="3" destOrd="0" parTransId="{7A2DED5C-F802-411C-955E-49E166C04385}" sibTransId="{0FEE515E-9914-4125-83CD-AADBED11560C}"/>
     <dgm:cxn modelId="{F040B3AF-5CC6-4D87-8CFC-4770FDECA5CA}" srcId="{3F10FAB3-990C-4D5A-942C-BA6A1F5BE04D}" destId="{EECF208A-A3C5-48EF-8325-358C453B900F}" srcOrd="0" destOrd="0" parTransId="{C3976FD7-23B6-413C-ACCC-6E2AA6FABDEB}" sibTransId="{2A06A584-3E70-4F88-B692-5D6A0E74683A}"/>
-    <dgm:cxn modelId="{7701DF66-EB4A-464E-A7AB-4E0AF10DE17F}" type="presOf" srcId="{700B5583-BCA4-4BA1-A1D9-42819BCD3BB8}" destId="{FC5751CB-FE42-4651-8933-7A7CC30B3865}" srcOrd="0" destOrd="0" presId="urn:microsoft.com/office/officeart/2005/8/layout/StepDownProcess"/>
+    <dgm:cxn modelId="{108CD228-207F-4831-9DF8-9B69F138D2BE}" srcId="{20635D92-A7E6-42FF-A69D-845E61FAD6B0}" destId="{D8B6B930-0D98-471F-AC96-55D5F30370A4}" srcOrd="0" destOrd="0" parTransId="{2B932493-4DFA-4FDD-AADE-4A09AD9020F2}" sibTransId="{0FE08ED8-F726-41EE-A567-5E2B2E5FEE40}"/>
     <dgm:cxn modelId="{D0F61B97-7F49-4FA8-9553-EEF2D2A17FB4}" srcId="{2AF14A38-EBB8-4A29-8FB9-36C926A015D3}" destId="{89E9BDC2-40C9-46F3-9D14-5C92AC5F462B}" srcOrd="1" destOrd="0" parTransId="{658CCB6D-C2F6-4199-B652-AA3644FC84EE}" sibTransId="{796569E6-6040-408D-8339-C6B1C1B9B2A2}"/>
-    <dgm:cxn modelId="{A951FF8A-2F17-493F-B5A8-29DAFF464A8E}" type="presOf" srcId="{ED1983E4-5370-4584-A9A8-58C4DC27F7B4}" destId="{7105A76C-D0A3-4EC3-AC13-A5A8D4365BE4}" srcOrd="0" destOrd="0" presId="urn:microsoft.com/office/officeart/2005/8/layout/StepDownProcess"/>
-    <dgm:cxn modelId="{A9E82381-1CE4-440C-80B0-7ECE794DAB6C}" srcId="{20635D92-A7E6-42FF-A69D-845E61FAD6B0}" destId="{107C4D31-BE66-4025-8AB3-B45B08425CF1}" srcOrd="1" destOrd="0" parTransId="{780E9A3F-9FF3-4145-9585-31C2F5DDAC5A}" sibTransId="{8D13BF4A-9E68-4F29-9BBB-CEC393AE03C6}"/>
-    <dgm:cxn modelId="{5D72FEEA-C30E-4A26-A16F-E997E01E349E}" type="presOf" srcId="{3F10FAB3-990C-4D5A-942C-BA6A1F5BE04D}" destId="{BCDFEA53-6FB2-4975-9B6E-AC0008783243}" srcOrd="0" destOrd="0" presId="urn:microsoft.com/office/officeart/2005/8/layout/StepDownProcess"/>
-    <dgm:cxn modelId="{04940B7C-020D-49A3-83CC-F6A2FD20E67C}" type="presOf" srcId="{E6BF69DC-492B-43E6-8414-48564B07BCDC}" destId="{6D721470-4ADB-4DC0-B998-80D1CE994CBA}" srcOrd="0" destOrd="1" presId="urn:microsoft.com/office/officeart/2005/8/layout/StepDownProcess"/>
-    <dgm:cxn modelId="{86E4AB5B-9AA6-4BE4-9668-CB3B6E41F2A3}" type="presOf" srcId="{107C4D31-BE66-4025-8AB3-B45B08425CF1}" destId="{7105A76C-D0A3-4EC3-AC13-A5A8D4365BE4}" srcOrd="0" destOrd="1" presId="urn:microsoft.com/office/officeart/2005/8/layout/StepDownProcess"/>
-    <dgm:cxn modelId="{5FC44C2C-4D89-49EB-97E8-B94494D4B6F8}" type="presParOf" srcId="{1ADE8E3F-9560-48FC-B9D4-A2A22CC78FC4}" destId="{8CD25852-9028-4B04-8470-5F3383965500}" srcOrd="0" destOrd="0" presId="urn:microsoft.com/office/officeart/2005/8/layout/StepDownProcess"/>
-    <dgm:cxn modelId="{105049FA-752F-4020-8EE0-C1146BBC1948}" type="presParOf" srcId="{8CD25852-9028-4B04-8470-5F3383965500}" destId="{EE05951C-221F-46FC-9D16-5EBF94B77E36}" srcOrd="0" destOrd="0" presId="urn:microsoft.com/office/officeart/2005/8/layout/StepDownProcess"/>
-    <dgm:cxn modelId="{8ABB1847-120D-4561-B001-C842967FA6F5}" type="presParOf" srcId="{8CD25852-9028-4B04-8470-5F3383965500}" destId="{B10D8F44-7CD1-463F-B8DE-A0A1D3101362}" srcOrd="1" destOrd="0" presId="urn:microsoft.com/office/officeart/2005/8/layout/StepDownProcess"/>
-    <dgm:cxn modelId="{E2F44AEB-A2A0-479B-A5C4-8A9309CF2996}" type="presParOf" srcId="{8CD25852-9028-4B04-8470-5F3383965500}" destId="{110872B9-258E-4C73-85A1-643C30A727EF}" srcOrd="2" destOrd="0" presId="urn:microsoft.com/office/officeart/2005/8/layout/StepDownProcess"/>
-    <dgm:cxn modelId="{2581CF72-EA19-4B4C-9A81-FBE1C3AD7684}" type="presParOf" srcId="{1ADE8E3F-9560-48FC-B9D4-A2A22CC78FC4}" destId="{7567CD77-6DFC-42F9-A522-F7602B80B3E6}" srcOrd="1" destOrd="0" presId="urn:microsoft.com/office/officeart/2005/8/layout/StepDownProcess"/>
-    <dgm:cxn modelId="{73CEF63D-10F6-48F8-A797-3C99A0D5DAF2}" type="presParOf" srcId="{1ADE8E3F-9560-48FC-B9D4-A2A22CC78FC4}" destId="{BF79B285-FBBF-4412-9AD3-E31A24B30283}" srcOrd="2" destOrd="0" presId="urn:microsoft.com/office/officeart/2005/8/layout/StepDownProcess"/>
-    <dgm:cxn modelId="{456FF5C1-03D1-4145-B822-468B3149572E}" type="presParOf" srcId="{BF79B285-FBBF-4412-9AD3-E31A24B30283}" destId="{8EBB6F37-B3D1-4DD1-AAB3-F2E789D04B80}" srcOrd="0" destOrd="0" presId="urn:microsoft.com/office/officeart/2005/8/layout/StepDownProcess"/>
-    <dgm:cxn modelId="{6A09A458-5EC5-4C2E-95F9-BBA602EF6EFC}" type="presParOf" srcId="{BF79B285-FBBF-4412-9AD3-E31A24B30283}" destId="{93356A06-D76C-4384-9F2C-5C2F152098A1}" srcOrd="1" destOrd="0" presId="urn:microsoft.com/office/officeart/2005/8/layout/StepDownProcess"/>
-    <dgm:cxn modelId="{24663EED-61B3-4F29-8C56-D44DC18C9665}" type="presParOf" srcId="{BF79B285-FBBF-4412-9AD3-E31A24B30283}" destId="{7105A76C-D0A3-4EC3-AC13-A5A8D4365BE4}" srcOrd="2" destOrd="0" presId="urn:microsoft.com/office/officeart/2005/8/layout/StepDownProcess"/>
-    <dgm:cxn modelId="{D3688931-011B-49A8-A461-5F8FB7EF83B2}" type="presParOf" srcId="{1ADE8E3F-9560-48FC-B9D4-A2A22CC78FC4}" destId="{F59067F5-425E-4ADE-859A-4D54D816EDC0}" srcOrd="3" destOrd="0" presId="urn:microsoft.com/office/officeart/2005/8/layout/StepDownProcess"/>
-    <dgm:cxn modelId="{A953C636-332A-409E-A723-954C0159A706}" type="presParOf" srcId="{1ADE8E3F-9560-48FC-B9D4-A2A22CC78FC4}" destId="{6E7DF346-B70D-49CA-BC10-1CE466C79AC4}" srcOrd="4" destOrd="0" presId="urn:microsoft.com/office/officeart/2005/8/layout/StepDownProcess"/>
-    <dgm:cxn modelId="{035C5DF7-C443-4550-B003-0DAB3C243D0A}" type="presParOf" srcId="{6E7DF346-B70D-49CA-BC10-1CE466C79AC4}" destId="{D16A277C-35B0-4647-9468-A14C53C6862F}" srcOrd="0" destOrd="0" presId="urn:microsoft.com/office/officeart/2005/8/layout/StepDownProcess"/>
-    <dgm:cxn modelId="{678527F3-B80B-44B2-9A02-92147DE3AC3D}" type="presParOf" srcId="{6E7DF346-B70D-49CA-BC10-1CE466C79AC4}" destId="{757783AB-7AF3-4E1E-96E7-7BB317946EAF}" srcOrd="1" destOrd="0" presId="urn:microsoft.com/office/officeart/2005/8/layout/StepDownProcess"/>
-    <dgm:cxn modelId="{A108368A-68AA-4468-9A46-2F72D96EF691}" type="presParOf" srcId="{6E7DF346-B70D-49CA-BC10-1CE466C79AC4}" destId="{FC5751CB-FE42-4651-8933-7A7CC30B3865}" srcOrd="2" destOrd="0" presId="urn:microsoft.com/office/officeart/2005/8/layout/StepDownProcess"/>
-    <dgm:cxn modelId="{FB42B602-064C-42A7-8B51-7F0DFA4D1B97}" type="presParOf" srcId="{1ADE8E3F-9560-48FC-B9D4-A2A22CC78FC4}" destId="{53F92D04-C727-4867-80EB-DDFE44389DA5}" srcOrd="5" destOrd="0" presId="urn:microsoft.com/office/officeart/2005/8/layout/StepDownProcess"/>
-    <dgm:cxn modelId="{90C43FD5-2E72-4D22-9D9A-26E61F133A27}" type="presParOf" srcId="{1ADE8E3F-9560-48FC-B9D4-A2A22CC78FC4}" destId="{4834B0BA-5195-4773-AA65-6D9F73B47264}" srcOrd="6" destOrd="0" presId="urn:microsoft.com/office/officeart/2005/8/layout/StepDownProcess"/>
-    <dgm:cxn modelId="{FA9FB60B-A9C6-4E87-A3FD-306EBEE43583}" type="presParOf" srcId="{4834B0BA-5195-4773-AA65-6D9F73B47264}" destId="{BCDFEA53-6FB2-4975-9B6E-AC0008783243}" srcOrd="0" destOrd="0" presId="urn:microsoft.com/office/officeart/2005/8/layout/StepDownProcess"/>
-    <dgm:cxn modelId="{A484D25B-9767-421F-90E3-0334E29275D1}" type="presParOf" srcId="{4834B0BA-5195-4773-AA65-6D9F73B47264}" destId="{6D721470-4ADB-4DC0-B998-80D1CE994CBA}" srcOrd="1" destOrd="0" presId="urn:microsoft.com/office/officeart/2005/8/layout/StepDownProcess"/>
+    <dgm:cxn modelId="{A9E82381-1CE4-440C-80B0-7ECE794DAB6C}" srcId="{20635D92-A7E6-42FF-A69D-845E61FAD6B0}" destId="{107C4D31-BE66-4025-8AB3-B45B08425CF1}" srcOrd="2" destOrd="0" parTransId="{780E9A3F-9FF3-4145-9585-31C2F5DDAC5A}" sibTransId="{8D13BF4A-9E68-4F29-9BBB-CEC393AE03C6}"/>
+    <dgm:cxn modelId="{D8DCAA57-9FD1-4791-A875-62EE2A8E3FDF}" type="presOf" srcId="{C14562D0-284D-4440-A8B2-5AF3E9133240}" destId="{FC5751CB-FE42-4651-8933-7A7CC30B3865}" srcOrd="0" destOrd="2" presId="urn:microsoft.com/office/officeart/2005/8/layout/StepDownProcess"/>
+    <dgm:cxn modelId="{3DFB1A68-177E-4095-A0E2-AF7E57ADDCE5}" type="presParOf" srcId="{1ADE8E3F-9560-48FC-B9D4-A2A22CC78FC4}" destId="{8CD25852-9028-4B04-8470-5F3383965500}" srcOrd="0" destOrd="0" presId="urn:microsoft.com/office/officeart/2005/8/layout/StepDownProcess"/>
+    <dgm:cxn modelId="{DFD127BD-E8D7-404A-A5D1-838C58DAD2E6}" type="presParOf" srcId="{8CD25852-9028-4B04-8470-5F3383965500}" destId="{EE05951C-221F-46FC-9D16-5EBF94B77E36}" srcOrd="0" destOrd="0" presId="urn:microsoft.com/office/officeart/2005/8/layout/StepDownProcess"/>
+    <dgm:cxn modelId="{FC111FEB-3041-4F38-94FD-72D5AC30B7F4}" type="presParOf" srcId="{8CD25852-9028-4B04-8470-5F3383965500}" destId="{B10D8F44-7CD1-463F-B8DE-A0A1D3101362}" srcOrd="1" destOrd="0" presId="urn:microsoft.com/office/officeart/2005/8/layout/StepDownProcess"/>
+    <dgm:cxn modelId="{6F53C8CE-0001-43E8-8DB0-E79AF24ECEB5}" type="presParOf" srcId="{8CD25852-9028-4B04-8470-5F3383965500}" destId="{110872B9-258E-4C73-85A1-643C30A727EF}" srcOrd="2" destOrd="0" presId="urn:microsoft.com/office/officeart/2005/8/layout/StepDownProcess"/>
+    <dgm:cxn modelId="{1AAB020B-6DA2-4D7E-9D01-41DF009952A6}" type="presParOf" srcId="{1ADE8E3F-9560-48FC-B9D4-A2A22CC78FC4}" destId="{7567CD77-6DFC-42F9-A522-F7602B80B3E6}" srcOrd="1" destOrd="0" presId="urn:microsoft.com/office/officeart/2005/8/layout/StepDownProcess"/>
+    <dgm:cxn modelId="{C6F2B8E9-CD16-407E-8B9A-8D4F6D7AE770}" type="presParOf" srcId="{1ADE8E3F-9560-48FC-B9D4-A2A22CC78FC4}" destId="{BF79B285-FBBF-4412-9AD3-E31A24B30283}" srcOrd="2" destOrd="0" presId="urn:microsoft.com/office/officeart/2005/8/layout/StepDownProcess"/>
+    <dgm:cxn modelId="{829626AB-47B1-44E7-B2C4-09BF4A133DB1}" type="presParOf" srcId="{BF79B285-FBBF-4412-9AD3-E31A24B30283}" destId="{8EBB6F37-B3D1-4DD1-AAB3-F2E789D04B80}" srcOrd="0" destOrd="0" presId="urn:microsoft.com/office/officeart/2005/8/layout/StepDownProcess"/>
+    <dgm:cxn modelId="{9865862E-6193-4052-918F-495816EAD8F9}" type="presParOf" srcId="{BF79B285-FBBF-4412-9AD3-E31A24B30283}" destId="{93356A06-D76C-4384-9F2C-5C2F152098A1}" srcOrd="1" destOrd="0" presId="urn:microsoft.com/office/officeart/2005/8/layout/StepDownProcess"/>
+    <dgm:cxn modelId="{1D222BED-AEA5-4399-8DD8-FBE25B433E29}" type="presParOf" srcId="{BF79B285-FBBF-4412-9AD3-E31A24B30283}" destId="{7105A76C-D0A3-4EC3-AC13-A5A8D4365BE4}" srcOrd="2" destOrd="0" presId="urn:microsoft.com/office/officeart/2005/8/layout/StepDownProcess"/>
+    <dgm:cxn modelId="{A4608D1C-ABF0-41BB-A283-699239B8FAAD}" type="presParOf" srcId="{1ADE8E3F-9560-48FC-B9D4-A2A22CC78FC4}" destId="{F59067F5-425E-4ADE-859A-4D54D816EDC0}" srcOrd="3" destOrd="0" presId="urn:microsoft.com/office/officeart/2005/8/layout/StepDownProcess"/>
+    <dgm:cxn modelId="{4A4D1747-884F-4231-BA6D-B1270A0E37DA}" type="presParOf" srcId="{1ADE8E3F-9560-48FC-B9D4-A2A22CC78FC4}" destId="{6E7DF346-B70D-49CA-BC10-1CE466C79AC4}" srcOrd="4" destOrd="0" presId="urn:microsoft.com/office/officeart/2005/8/layout/StepDownProcess"/>
+    <dgm:cxn modelId="{C3F84B41-0800-4CD9-AB99-21F0D89B9B52}" type="presParOf" srcId="{6E7DF346-B70D-49CA-BC10-1CE466C79AC4}" destId="{D16A277C-35B0-4647-9468-A14C53C6862F}" srcOrd="0" destOrd="0" presId="urn:microsoft.com/office/officeart/2005/8/layout/StepDownProcess"/>
+    <dgm:cxn modelId="{D90EEA32-08A4-4C38-AED3-C00C32D0E2D7}" type="presParOf" srcId="{6E7DF346-B70D-49CA-BC10-1CE466C79AC4}" destId="{757783AB-7AF3-4E1E-96E7-7BB317946EAF}" srcOrd="1" destOrd="0" presId="urn:microsoft.com/office/officeart/2005/8/layout/StepDownProcess"/>
+    <dgm:cxn modelId="{AFAFAE98-77E9-4FC0-8E87-7B6F17031E54}" type="presParOf" srcId="{6E7DF346-B70D-49CA-BC10-1CE466C79AC4}" destId="{FC5751CB-FE42-4651-8933-7A7CC30B3865}" srcOrd="2" destOrd="0" presId="urn:microsoft.com/office/officeart/2005/8/layout/StepDownProcess"/>
+    <dgm:cxn modelId="{80CEA28E-64D5-4686-A79B-4F0AC155ACFE}" type="presParOf" srcId="{1ADE8E3F-9560-48FC-B9D4-A2A22CC78FC4}" destId="{53F92D04-C727-4867-80EB-DDFE44389DA5}" srcOrd="5" destOrd="0" presId="urn:microsoft.com/office/officeart/2005/8/layout/StepDownProcess"/>
+    <dgm:cxn modelId="{6CF8E087-403E-4AF5-92B9-A5565CC9A00C}" type="presParOf" srcId="{1ADE8E3F-9560-48FC-B9D4-A2A22CC78FC4}" destId="{4834B0BA-5195-4773-AA65-6D9F73B47264}" srcOrd="6" destOrd="0" presId="urn:microsoft.com/office/officeart/2005/8/layout/StepDownProcess"/>
+    <dgm:cxn modelId="{57CCBDE5-216A-4A1D-8E39-EE3EC8608BBA}" type="presParOf" srcId="{4834B0BA-5195-4773-AA65-6D9F73B47264}" destId="{BCDFEA53-6FB2-4975-9B6E-AC0008783243}" srcOrd="0" destOrd="0" presId="urn:microsoft.com/office/officeart/2005/8/layout/StepDownProcess"/>
+    <dgm:cxn modelId="{E7717CD9-5749-45A7-9655-7E334B0DFE50}" type="presParOf" srcId="{4834B0BA-5195-4773-AA65-6D9F73B47264}" destId="{6D721470-4ADB-4DC0-B998-80D1CE994CBA}" srcOrd="1" destOrd="0" presId="urn:microsoft.com/office/officeart/2005/8/layout/StepDownProcess"/>
   </dgm:cxnLst>
   <dgm:bg/>
   <dgm:whole/>
@@ -3129,6 +3730,24 @@
           <a:noAutofit/>
         </a:bodyPr>
         <a:lstStyle/>
+        <a:p>
+          <a:pPr marL="57150" lvl="1" indent="-57150" algn="l" defTabSz="444500">
+            <a:lnSpc>
+              <a:spcPct val="90000"/>
+            </a:lnSpc>
+            <a:spcBef>
+              <a:spcPct val="0"/>
+            </a:spcBef>
+            <a:spcAft>
+              <a:spcPct val="15000"/>
+            </a:spcAft>
+            <a:buChar char="••"/>
+          </a:pPr>
+          <a:r>
+            <a:rPr lang="en-US" sz="1000" kern="1200" dirty="0"/>
+            <a:t>Hole filling</a:t>
+          </a:r>
+        </a:p>
         <a:p>
           <a:pPr marL="57150" lvl="1" indent="-57150" algn="l" defTabSz="444500">
             <a:lnSpc>

</xml_diff>

<commit_message>
Feature definition and extraction done - Waiting for review
The definition of the features and the extraction is done, it is waiting
for advisor's review.
</commit_message>
<xml_diff>
--- a/ThesisProposal.docx
+++ b/ThesisProposal.docx
@@ -110,7 +110,15 @@
         <w:t xml:space="preserve">type of </w:t>
       </w:r>
       <w:r>
-        <w:t xml:space="preserve">sensor. Sensors like Kinect, Time of Flight (ToF) cameras or stereoscopic cameras allow </w:t>
+        <w:t>sensor. Sensors like Kinect, Time of Flight (</w:t>
+      </w:r>
+      <w:proofErr w:type="spellStart"/>
+      <w:r>
+        <w:t>ToF</w:t>
+      </w:r>
+      <w:proofErr w:type="spellEnd"/>
+      <w:r>
+        <w:t xml:space="preserve">) cameras or stereoscopic cameras allow </w:t>
       </w:r>
       <w:r>
         <w:t>the measurement of the</w:t>
@@ -1060,8 +1068,6 @@
       <w:r>
         <w:t xml:space="preserve">previously defined </w:t>
       </w:r>
-      <w:bookmarkStart w:id="0" w:name="_GoBack"/>
-      <w:bookmarkEnd w:id="0"/>
       <w:r>
         <w:t>standard hand size.</w:t>
       </w:r>
@@ -1129,7 +1135,1027 @@
         </w:drawing>
       </w:r>
     </w:p>
-    <w:p/>
+    <w:p>
+      <w:pPr>
+        <w:pStyle w:val="Ttulo1"/>
+      </w:pPr>
+      <w:r>
+        <w:t>Feature definition and extraction</w:t>
+      </w:r>
+    </w:p>
+    <w:p>
+      <w:r>
+        <w:t>Before performing a classification we have to know what key features of the image we are going to consider for representing the images. This way the amount of data is considerably reduced for classification purposes.</w:t>
+      </w:r>
+      <w:r>
+        <w:t xml:space="preserve"> We should perform a study about the common features/filters used in image processing, select the best ones for this problem and apply them to the images. If in our opinion these features are not the best for this problem we should define our own features to apply. </w:t>
+      </w:r>
+    </w:p>
+    <w:p>
+      <w:r>
+        <w:t>The features selected should represent the gestures the best way possible to avoid the scalability problem when adding more gestures. When adding more gestures to the system it is harder to know which gesture is being performed and thus the precision of the system is reduced considerably.</w:t>
+      </w:r>
+    </w:p>
+    <w:p>
+      <w:r>
+        <w:t>We can combine different features to detect the key points of the image too. As an example, we can detect the borders of the hand and then apply another feature to get the features of the hand´s borderline.</w:t>
+      </w:r>
+    </w:p>
+    <w:p>
+      <w:pPr>
+        <w:pStyle w:val="Ttulo2"/>
+      </w:pPr>
+      <w:r>
+        <w:lastRenderedPageBreak/>
+        <w:t>Laplace filter</w:t>
+      </w:r>
+    </w:p>
+    <w:p>
+      <w:pPr>
+        <w:rPr>
+          <w:rFonts w:eastAsiaTheme="minorEastAsia"/>
+        </w:rPr>
+      </w:pPr>
+      <w:r>
+        <w:t xml:space="preserve">The Laplace matrix usually is used for edge and border detection. Since the Laplace matrix for 2D is </w:t>
+      </w:r>
+      <w:r>
+        <w:t>defined as</w:t>
+      </w:r>
+      <m:oMath>
+        <m:r>
+          <w:rPr>
+            <w:rFonts w:ascii="Cambria Math" w:hAnsi="Cambria Math"/>
+          </w:rPr>
+          <m:t xml:space="preserve"> </m:t>
+        </m:r>
+        <m:d>
+          <m:dPr>
+            <m:begChr m:val="["/>
+            <m:endChr m:val="]"/>
+            <m:ctrlPr>
+              <w:rPr>
+                <w:rFonts w:ascii="Cambria Math" w:hAnsi="Cambria Math"/>
+                <w:i/>
+              </w:rPr>
+            </m:ctrlPr>
+          </m:dPr>
+          <m:e>
+            <m:m>
+              <m:mPr>
+                <m:mcs>
+                  <m:mc>
+                    <m:mcPr>
+                      <m:count m:val="3"/>
+                      <m:mcJc m:val="center"/>
+                    </m:mcPr>
+                  </m:mc>
+                </m:mcs>
+                <m:ctrlPr>
+                  <w:rPr>
+                    <w:rFonts w:ascii="Cambria Math" w:hAnsi="Cambria Math"/>
+                    <w:i/>
+                  </w:rPr>
+                </m:ctrlPr>
+              </m:mPr>
+              <m:mr>
+                <m:e>
+                  <m:r>
+                    <w:rPr>
+                      <w:rFonts w:ascii="Cambria Math" w:hAnsi="Cambria Math"/>
+                    </w:rPr>
+                    <m:t>0</m:t>
+                  </m:r>
+                </m:e>
+                <m:e>
+                  <m:r>
+                    <w:rPr>
+                      <w:rFonts w:ascii="Cambria Math" w:hAnsi="Cambria Math"/>
+                    </w:rPr>
+                    <m:t>1</m:t>
+                  </m:r>
+                </m:e>
+                <m:e>
+                  <m:r>
+                    <w:rPr>
+                      <w:rFonts w:ascii="Cambria Math" w:hAnsi="Cambria Math"/>
+                    </w:rPr>
+                    <m:t>0</m:t>
+                  </m:r>
+                </m:e>
+              </m:mr>
+              <m:mr>
+                <m:e>
+                  <m:r>
+                    <w:rPr>
+                      <w:rFonts w:ascii="Cambria Math" w:hAnsi="Cambria Math"/>
+                    </w:rPr>
+                    <m:t>1</m:t>
+                  </m:r>
+                </m:e>
+                <m:e>
+                  <m:r>
+                    <w:rPr>
+                      <w:rFonts w:ascii="Cambria Math" w:hAnsi="Cambria Math"/>
+                    </w:rPr>
+                    <m:t>-4</m:t>
+                  </m:r>
+                </m:e>
+                <m:e>
+                  <m:r>
+                    <w:rPr>
+                      <w:rFonts w:ascii="Cambria Math" w:hAnsi="Cambria Math"/>
+                    </w:rPr>
+                    <m:t>1</m:t>
+                  </m:r>
+                </m:e>
+              </m:mr>
+              <m:mr>
+                <m:e>
+                  <m:r>
+                    <w:rPr>
+                      <w:rFonts w:ascii="Cambria Math" w:hAnsi="Cambria Math"/>
+                    </w:rPr>
+                    <m:t>0</m:t>
+                  </m:r>
+                </m:e>
+                <m:e>
+                  <m:r>
+                    <w:rPr>
+                      <w:rFonts w:ascii="Cambria Math" w:hAnsi="Cambria Math"/>
+                    </w:rPr>
+                    <m:t>1</m:t>
+                  </m:r>
+                </m:e>
+                <m:e>
+                  <m:r>
+                    <w:rPr>
+                      <w:rFonts w:ascii="Cambria Math" w:hAnsi="Cambria Math"/>
+                    </w:rPr>
+                    <m:t>0</m:t>
+                  </m:r>
+                </m:e>
+              </m:mr>
+            </m:m>
+          </m:e>
+        </m:d>
+      </m:oMath>
+      <w:r>
+        <w:rPr>
+          <w:rFonts w:eastAsiaTheme="minorEastAsia"/>
+        </w:rPr>
+        <w:t>, when applying to each pixel in the image (not to the borderline pixels) when there is a big difference in the contiguous pixels the actual pixel is raised, and when there is a smooth transition the value of the pixel does not change a lot.</w:t>
+      </w:r>
+      <w:r>
+        <w:rPr>
+          <w:rFonts w:eastAsiaTheme="minorEastAsia"/>
+        </w:rPr>
+        <w:t xml:space="preserve"> </w:t>
+      </w:r>
+    </w:p>
+    <w:p>
+      <w:pPr>
+        <w:rPr>
+          <w:rFonts w:eastAsiaTheme="minorEastAsia"/>
+        </w:rPr>
+      </w:pPr>
+      <w:r>
+        <w:rPr>
+          <w:rFonts w:eastAsiaTheme="minorEastAsia"/>
+        </w:rPr>
+        <w:t>The images we are going to process with this filter are depth images, therefore if in the segmented hand shape</w:t>
+      </w:r>
+      <w:r>
+        <w:rPr>
+          <w:rFonts w:eastAsiaTheme="minorEastAsia"/>
+        </w:rPr>
+        <w:t xml:space="preserve"> the fingers are over the palm we should be able to detect them and have a basic information about the gesture shape it is being performed.</w:t>
+      </w:r>
+    </w:p>
+    <w:p>
+      <w:pPr>
+        <w:jc w:val="center"/>
+      </w:pPr>
+      <w:r>
+        <w:rPr>
+          <w:noProof/>
+          <w:lang w:val="es-ES" w:eastAsia="es-ES"/>
+        </w:rPr>
+        <w:drawing>
+          <wp:inline distT="0" distB="0" distL="0" distR="0">
+            <wp:extent cx="1440000" cy="1440000"/>
+            <wp:effectExtent l="0" t="0" r="8255" b="8255"/>
+            <wp:docPr id="15" name="Imagen 15"/>
+            <wp:cNvGraphicFramePr>
+              <a:graphicFrameLocks xmlns:a="http://schemas.openxmlformats.org/drawingml/2006/main" noChangeAspect="1"/>
+            </wp:cNvGraphicFramePr>
+            <a:graphic xmlns:a="http://schemas.openxmlformats.org/drawingml/2006/main">
+              <a:graphicData uri="http://schemas.openxmlformats.org/drawingml/2006/picture">
+                <pic:pic xmlns:pic="http://schemas.openxmlformats.org/drawingml/2006/picture">
+                  <pic:nvPicPr>
+                    <pic:cNvPr id="15" name="lena.jpg"/>
+                    <pic:cNvPicPr/>
+                  </pic:nvPicPr>
+                  <pic:blipFill>
+                    <a:blip r:embed="rId17" cstate="print">
+                      <a:extLst>
+                        <a:ext uri="{28A0092B-C50C-407E-A947-70E740481C1C}">
+                          <a14:useLocalDpi xmlns:a14="http://schemas.microsoft.com/office/drawing/2010/main" val="0"/>
+                        </a:ext>
+                      </a:extLst>
+                    </a:blip>
+                    <a:stretch>
+                      <a:fillRect/>
+                    </a:stretch>
+                  </pic:blipFill>
+                  <pic:spPr>
+                    <a:xfrm>
+                      <a:off x="0" y="0"/>
+                      <a:ext cx="1440000" cy="1440000"/>
+                    </a:xfrm>
+                    <a:prstGeom prst="rect">
+                      <a:avLst/>
+                    </a:prstGeom>
+                  </pic:spPr>
+                </pic:pic>
+              </a:graphicData>
+            </a:graphic>
+          </wp:inline>
+        </w:drawing>
+      </w:r>
+      <w:r>
+        <w:tab/>
+      </w:r>
+      <w:r>
+        <w:tab/>
+      </w:r>
+      <w:r>
+        <w:rPr>
+          <w:noProof/>
+          <w:lang w:val="es-ES" w:eastAsia="es-ES"/>
+        </w:rPr>
+        <w:drawing>
+          <wp:inline distT="0" distB="0" distL="0" distR="0">
+            <wp:extent cx="1440000" cy="1440000"/>
+            <wp:effectExtent l="0" t="0" r="8255" b="8255"/>
+            <wp:docPr id="16" name="Imagen 16"/>
+            <wp:cNvGraphicFramePr>
+              <a:graphicFrameLocks xmlns:a="http://schemas.openxmlformats.org/drawingml/2006/main" noChangeAspect="1"/>
+            </wp:cNvGraphicFramePr>
+            <a:graphic xmlns:a="http://schemas.openxmlformats.org/drawingml/2006/main">
+              <a:graphicData uri="http://schemas.openxmlformats.org/drawingml/2006/picture">
+                <pic:pic xmlns:pic="http://schemas.openxmlformats.org/drawingml/2006/picture">
+                  <pic:nvPicPr>
+                    <pic:cNvPr id="16" name="lena_laplace.jpg"/>
+                    <pic:cNvPicPr/>
+                  </pic:nvPicPr>
+                  <pic:blipFill>
+                    <a:blip r:embed="rId18" cstate="print">
+                      <a:extLst>
+                        <a:ext uri="{28A0092B-C50C-407E-A947-70E740481C1C}">
+                          <a14:useLocalDpi xmlns:a14="http://schemas.microsoft.com/office/drawing/2010/main" val="0"/>
+                        </a:ext>
+                      </a:extLst>
+                    </a:blip>
+                    <a:stretch>
+                      <a:fillRect/>
+                    </a:stretch>
+                  </pic:blipFill>
+                  <pic:spPr>
+                    <a:xfrm>
+                      <a:off x="0" y="0"/>
+                      <a:ext cx="1440000" cy="1440000"/>
+                    </a:xfrm>
+                    <a:prstGeom prst="rect">
+                      <a:avLst/>
+                    </a:prstGeom>
+                  </pic:spPr>
+                </pic:pic>
+              </a:graphicData>
+            </a:graphic>
+          </wp:inline>
+        </w:drawing>
+      </w:r>
+    </w:p>
+    <w:p>
+      <w:pPr>
+        <w:pStyle w:val="Ttulo2"/>
+      </w:pPr>
+      <w:r>
+        <w:t>Gabor filter</w:t>
+      </w:r>
+    </w:p>
+    <w:p>
+      <w:r>
+        <w:t>The Gabor filter has been used for edge detection in the frequency domain and for face recognition</w:t>
+      </w:r>
+      <w:r>
+        <w:t>. Different wavelets with different</w:t>
+      </w:r>
+      <w:r>
+        <w:t xml:space="preserve"> frequencies, </w:t>
+      </w:r>
+      <w:r>
+        <w:t>orientations</w:t>
+      </w:r>
+      <w:r>
+        <w:t xml:space="preserve"> and sizes</w:t>
+      </w:r>
+      <w:r>
+        <w:t xml:space="preserve"> are applied to the image and depending on the intensity transitions over the contiguous pixels some of them are raised and other ones are lowered.</w:t>
+      </w:r>
+    </w:p>
+    <w:p>
+      <w:pPr>
+        <w:jc w:val="center"/>
+      </w:pPr>
+      <w:r>
+        <w:rPr>
+          <w:noProof/>
+          <w:lang w:val="es-ES" w:eastAsia="es-ES"/>
+        </w:rPr>
+        <w:drawing>
+          <wp:inline distT="0" distB="0" distL="0" distR="0">
+            <wp:extent cx="2105025" cy="1312604"/>
+            <wp:effectExtent l="0" t="0" r="0" b="1905"/>
+            <wp:docPr id="17" name="Imagen 17"/>
+            <wp:cNvGraphicFramePr>
+              <a:graphicFrameLocks xmlns:a="http://schemas.openxmlformats.org/drawingml/2006/main" noChangeAspect="1"/>
+            </wp:cNvGraphicFramePr>
+            <a:graphic xmlns:a="http://schemas.openxmlformats.org/drawingml/2006/main">
+              <a:graphicData uri="http://schemas.openxmlformats.org/drawingml/2006/picture">
+                <pic:pic xmlns:pic="http://schemas.openxmlformats.org/drawingml/2006/picture">
+                  <pic:nvPicPr>
+                    <pic:cNvPr id="17" name="GaborFilterWavelets.jpg"/>
+                    <pic:cNvPicPr/>
+                  </pic:nvPicPr>
+                  <pic:blipFill>
+                    <a:blip r:embed="rId19" cstate="print">
+                      <a:extLst>
+                        <a:ext uri="{28A0092B-C50C-407E-A947-70E740481C1C}">
+                          <a14:useLocalDpi xmlns:a14="http://schemas.microsoft.com/office/drawing/2010/main" val="0"/>
+                        </a:ext>
+                      </a:extLst>
+                    </a:blip>
+                    <a:stretch>
+                      <a:fillRect/>
+                    </a:stretch>
+                  </pic:blipFill>
+                  <pic:spPr>
+                    <a:xfrm>
+                      <a:off x="0" y="0"/>
+                      <a:ext cx="2112991" cy="1317571"/>
+                    </a:xfrm>
+                    <a:prstGeom prst="rect">
+                      <a:avLst/>
+                    </a:prstGeom>
+                  </pic:spPr>
+                </pic:pic>
+              </a:graphicData>
+            </a:graphic>
+          </wp:inline>
+        </w:drawing>
+      </w:r>
+    </w:p>
+    <w:p>
+      <w:pPr>
+        <w:jc w:val="center"/>
+      </w:pPr>
+      <w:r>
+        <w:rPr>
+          <w:noProof/>
+          <w:lang w:val="es-ES" w:eastAsia="es-ES"/>
+        </w:rPr>
+        <w:drawing>
+          <wp:inline distT="0" distB="0" distL="0" distR="0" wp14:anchorId="15A5611D" wp14:editId="4E15C5C3">
+            <wp:extent cx="2934706" cy="1318260"/>
+            <wp:effectExtent l="0" t="0" r="0" b="0"/>
+            <wp:docPr id="18" name="Imagen 3"/>
+            <wp:cNvGraphicFramePr>
+              <a:graphicFrameLocks xmlns:a="http://schemas.openxmlformats.org/drawingml/2006/main" noChangeAspect="1"/>
+            </wp:cNvGraphicFramePr>
+            <a:graphic xmlns:a="http://schemas.openxmlformats.org/drawingml/2006/main">
+              <a:graphicData uri="http://schemas.openxmlformats.org/drawingml/2006/picture">
+                <pic:pic xmlns:pic="http://schemas.openxmlformats.org/drawingml/2006/picture">
+                  <pic:nvPicPr>
+                    <pic:cNvPr id="4" name="Imagen 3"/>
+                    <pic:cNvPicPr>
+                      <a:picLocks noChangeAspect="1"/>
+                    </pic:cNvPicPr>
+                  </pic:nvPicPr>
+                  <pic:blipFill rotWithShape="1">
+                    <a:blip r:embed="rId20">
+                      <a:extLst>
+                        <a:ext uri="{28A0092B-C50C-407E-A947-70E740481C1C}">
+                          <a14:useLocalDpi xmlns:a14="http://schemas.microsoft.com/office/drawing/2010/main" val="0"/>
+                        </a:ext>
+                      </a:extLst>
+                    </a:blip>
+                    <a:srcRect l="2640" t="7349" r="30436" b="7590"/>
+                    <a:stretch/>
+                  </pic:blipFill>
+                  <pic:spPr>
+                    <a:xfrm>
+                      <a:off x="0" y="0"/>
+                      <a:ext cx="2983485" cy="1340171"/>
+                    </a:xfrm>
+                    <a:prstGeom prst="rect">
+                      <a:avLst/>
+                    </a:prstGeom>
+                  </pic:spPr>
+                </pic:pic>
+              </a:graphicData>
+            </a:graphic>
+          </wp:inline>
+        </w:drawing>
+      </w:r>
+    </w:p>
+    <w:p>
+      <w:pPr>
+        <w:jc w:val="center"/>
+      </w:pPr>
+    </w:p>
+    <w:p>
+      <w:pPr>
+        <w:pStyle w:val="Ttulo2"/>
+      </w:pPr>
+      <w:r>
+        <w:lastRenderedPageBreak/>
+        <w:t>Fourier transformation</w:t>
+      </w:r>
+    </w:p>
+    <w:p>
+      <w:r>
+        <w:t xml:space="preserve">The Fourier transformation discomposes a function into its elemental </w:t>
+      </w:r>
+      <w:r>
+        <w:t xml:space="preserve">sinusoidal functions; a continuous function can be represented as the sum of different frequency sinusoidal functions. This transformation can be extended from 1D to 2D, this is, an image. To apply the Fourier transform to a digital image an adaptation of the formula has to be done, we have to convert the continuous formula (integration) into a discrete formula (in this case a sum): </w:t>
+      </w:r>
+    </w:p>
+    <w:p>
+      <w:pPr>
+        <w:rPr>
+          <w:rFonts w:eastAsiaTheme="minorEastAsia"/>
+        </w:rPr>
+      </w:pPr>
+      <m:oMathPara>
+        <m:oMath>
+          <m:r>
+            <w:rPr>
+              <w:rFonts w:ascii="Cambria Math" w:hAnsi="Cambria Math"/>
+            </w:rPr>
+            <m:t>F</m:t>
+          </m:r>
+          <m:d>
+            <m:dPr>
+              <m:ctrlPr>
+                <w:rPr>
+                  <w:rFonts w:ascii="Cambria Math" w:hAnsi="Cambria Math"/>
+                  <w:i/>
+                </w:rPr>
+              </m:ctrlPr>
+            </m:dPr>
+            <m:e>
+              <m:r>
+                <w:rPr>
+                  <w:rFonts w:ascii="Cambria Math" w:hAnsi="Cambria Math"/>
+                </w:rPr>
+                <m:t>u,v</m:t>
+              </m:r>
+            </m:e>
+          </m:d>
+          <m:r>
+            <w:rPr>
+              <w:rFonts w:ascii="Cambria Math" w:hAnsi="Cambria Math"/>
+            </w:rPr>
+            <m:t xml:space="preserve">= </m:t>
+          </m:r>
+          <m:f>
+            <m:fPr>
+              <m:ctrlPr>
+                <w:rPr>
+                  <w:rFonts w:ascii="Cambria Math" w:hAnsi="Cambria Math"/>
+                  <w:i/>
+                </w:rPr>
+              </m:ctrlPr>
+            </m:fPr>
+            <m:num>
+              <m:r>
+                <w:rPr>
+                  <w:rFonts w:ascii="Cambria Math" w:hAnsi="Cambria Math"/>
+                </w:rPr>
+                <m:t>1</m:t>
+              </m:r>
+            </m:num>
+            <m:den>
+              <m:r>
+                <w:rPr>
+                  <w:rFonts w:ascii="Cambria Math" w:hAnsi="Cambria Math"/>
+                </w:rPr>
+                <m:t>NM</m:t>
+              </m:r>
+            </m:den>
+          </m:f>
+          <m:nary>
+            <m:naryPr>
+              <m:chr m:val="∑"/>
+              <m:limLoc m:val="undOvr"/>
+              <m:ctrlPr>
+                <w:rPr>
+                  <w:rFonts w:ascii="Cambria Math" w:hAnsi="Cambria Math"/>
+                  <w:i/>
+                </w:rPr>
+              </m:ctrlPr>
+            </m:naryPr>
+            <m:sub>
+              <m:r>
+                <w:rPr>
+                  <w:rFonts w:ascii="Cambria Math" w:hAnsi="Cambria Math"/>
+                </w:rPr>
+                <m:t>x=0</m:t>
+              </m:r>
+            </m:sub>
+            <m:sup>
+              <m:r>
+                <w:rPr>
+                  <w:rFonts w:ascii="Cambria Math" w:hAnsi="Cambria Math"/>
+                </w:rPr>
+                <m:t>N-1</m:t>
+              </m:r>
+            </m:sup>
+            <m:e>
+              <m:nary>
+                <m:naryPr>
+                  <m:chr m:val="∑"/>
+                  <m:limLoc m:val="undOvr"/>
+                  <m:ctrlPr>
+                    <w:rPr>
+                      <w:rFonts w:ascii="Cambria Math" w:hAnsi="Cambria Math"/>
+                      <w:i/>
+                    </w:rPr>
+                  </m:ctrlPr>
+                </m:naryPr>
+                <m:sub>
+                  <m:r>
+                    <w:rPr>
+                      <w:rFonts w:ascii="Cambria Math" w:hAnsi="Cambria Math"/>
+                    </w:rPr>
+                    <m:t>y=0</m:t>
+                  </m:r>
+                </m:sub>
+                <m:sup>
+                  <m:r>
+                    <w:rPr>
+                      <w:rFonts w:ascii="Cambria Math" w:hAnsi="Cambria Math"/>
+                    </w:rPr>
+                    <m:t>M-1</m:t>
+                  </m:r>
+                </m:sup>
+                <m:e>
+                  <m:r>
+                    <w:rPr>
+                      <w:rFonts w:ascii="Cambria Math" w:hAnsi="Cambria Math"/>
+                    </w:rPr>
+                    <m:t>I</m:t>
+                  </m:r>
+                  <m:d>
+                    <m:dPr>
+                      <m:ctrlPr>
+                        <w:rPr>
+                          <w:rFonts w:ascii="Cambria Math" w:hAnsi="Cambria Math"/>
+                          <w:i/>
+                        </w:rPr>
+                      </m:ctrlPr>
+                    </m:dPr>
+                    <m:e>
+                      <m:r>
+                        <w:rPr>
+                          <w:rFonts w:ascii="Cambria Math" w:hAnsi="Cambria Math"/>
+                        </w:rPr>
+                        <m:t>x,y</m:t>
+                      </m:r>
+                    </m:e>
+                  </m:d>
+                  <m:sSup>
+                    <m:sSupPr>
+                      <m:ctrlPr>
+                        <w:rPr>
+                          <w:rFonts w:ascii="Cambria Math" w:hAnsi="Cambria Math"/>
+                          <w:i/>
+                        </w:rPr>
+                      </m:ctrlPr>
+                    </m:sSupPr>
+                    <m:e>
+                      <m:r>
+                        <w:rPr>
+                          <w:rFonts w:ascii="Cambria Math" w:hAnsi="Cambria Math"/>
+                        </w:rPr>
+                        <m:t>e</m:t>
+                      </m:r>
+                    </m:e>
+                    <m:sup>
+                      <m:r>
+                        <w:rPr>
+                          <w:rFonts w:ascii="Cambria Math" w:hAnsi="Cambria Math"/>
+                        </w:rPr>
+                        <m:t>-j2π</m:t>
+                      </m:r>
+                      <m:d>
+                        <m:dPr>
+                          <m:ctrlPr>
+                            <w:rPr>
+                              <w:rFonts w:ascii="Cambria Math" w:hAnsi="Cambria Math"/>
+                              <w:i/>
+                            </w:rPr>
+                          </m:ctrlPr>
+                        </m:dPr>
+                        <m:e>
+                          <m:f>
+                            <m:fPr>
+                              <m:ctrlPr>
+                                <w:rPr>
+                                  <w:rFonts w:ascii="Cambria Math" w:hAnsi="Cambria Math"/>
+                                  <w:i/>
+                                </w:rPr>
+                              </m:ctrlPr>
+                            </m:fPr>
+                            <m:num>
+                              <m:r>
+                                <w:rPr>
+                                  <w:rFonts w:ascii="Cambria Math" w:hAnsi="Cambria Math"/>
+                                </w:rPr>
+                                <m:t>ux</m:t>
+                              </m:r>
+                            </m:num>
+                            <m:den>
+                              <m:r>
+                                <w:rPr>
+                                  <w:rFonts w:ascii="Cambria Math" w:hAnsi="Cambria Math"/>
+                                </w:rPr>
+                                <m:t>N</m:t>
+                              </m:r>
+                            </m:den>
+                          </m:f>
+                          <m:r>
+                            <w:rPr>
+                              <w:rFonts w:ascii="Cambria Math" w:hAnsi="Cambria Math"/>
+                            </w:rPr>
+                            <m:t>+</m:t>
+                          </m:r>
+                          <m:f>
+                            <m:fPr>
+                              <m:ctrlPr>
+                                <w:rPr>
+                                  <w:rFonts w:ascii="Cambria Math" w:hAnsi="Cambria Math"/>
+                                  <w:i/>
+                                </w:rPr>
+                              </m:ctrlPr>
+                            </m:fPr>
+                            <m:num>
+                              <m:r>
+                                <w:rPr>
+                                  <w:rFonts w:ascii="Cambria Math" w:hAnsi="Cambria Math"/>
+                                </w:rPr>
+                                <m:t>vy</m:t>
+                              </m:r>
+                            </m:num>
+                            <m:den>
+                              <m:r>
+                                <w:rPr>
+                                  <w:rFonts w:ascii="Cambria Math" w:hAnsi="Cambria Math"/>
+                                </w:rPr>
+                                <m:t>M</m:t>
+                              </m:r>
+                            </m:den>
+                          </m:f>
+                        </m:e>
+                      </m:d>
+                    </m:sup>
+                  </m:sSup>
+                </m:e>
+              </m:nary>
+            </m:e>
+          </m:nary>
+        </m:oMath>
+      </m:oMathPara>
+    </w:p>
+    <w:p>
+      <w:pPr>
+        <w:rPr>
+          <w:rFonts w:eastAsiaTheme="minorEastAsia"/>
+        </w:rPr>
+      </w:pPr>
+      <w:r>
+        <w:rPr>
+          <w:rFonts w:eastAsiaTheme="minorEastAsia"/>
+        </w:rPr>
+        <w:t>Where,</w:t>
+      </w:r>
+    </w:p>
+    <w:p>
+      <w:pPr>
+        <w:rPr>
+          <w:rFonts w:eastAsiaTheme="minorEastAsia"/>
+        </w:rPr>
+      </w:pPr>
+      <m:oMathPara>
+        <m:oMath>
+          <m:r>
+            <w:rPr>
+              <w:rFonts w:ascii="Cambria Math" w:eastAsiaTheme="minorEastAsia" w:hAnsi="Cambria Math"/>
+            </w:rPr>
+            <m:t>u,v=frequencies, j=</m:t>
+          </m:r>
+          <m:rad>
+            <m:radPr>
+              <m:degHide m:val="1"/>
+              <m:ctrlPr>
+                <w:rPr>
+                  <w:rFonts w:ascii="Cambria Math" w:eastAsiaTheme="minorEastAsia" w:hAnsi="Cambria Math"/>
+                  <w:i/>
+                </w:rPr>
+              </m:ctrlPr>
+            </m:radPr>
+            <m:deg/>
+            <m:e>
+              <m:r>
+                <w:rPr>
+                  <w:rFonts w:ascii="Cambria Math" w:eastAsiaTheme="minorEastAsia" w:hAnsi="Cambria Math"/>
+                </w:rPr>
+                <m:t>-1</m:t>
+              </m:r>
+            </m:e>
+          </m:rad>
+        </m:oMath>
+      </m:oMathPara>
+    </w:p>
+    <w:p>
+      <w:pPr>
+        <w:rPr>
+          <w:rFonts w:eastAsiaTheme="minorEastAsia"/>
+        </w:rPr>
+      </w:pPr>
+      <m:oMathPara>
+        <m:oMath>
+          <m:r>
+            <w:rPr>
+              <w:rFonts w:ascii="Cambria Math" w:eastAsiaTheme="minorEastAsia" w:hAnsi="Cambria Math"/>
+            </w:rPr>
+            <m:t>N,M=number of rows and columns of the image,</m:t>
+          </m:r>
+        </m:oMath>
+      </m:oMathPara>
+    </w:p>
+    <w:p>
+      <w:pPr>
+        <w:rPr>
+          <w:rFonts w:eastAsiaTheme="minorEastAsia"/>
+        </w:rPr>
+      </w:pPr>
+      <m:oMathPara>
+        <m:oMath>
+          <m:r>
+            <w:rPr>
+              <w:rFonts w:ascii="Cambria Math" w:eastAsiaTheme="minorEastAsia" w:hAnsi="Cambria Math"/>
+            </w:rPr>
+            <m:t>u,v=frequencies,</m:t>
+          </m:r>
+        </m:oMath>
+      </m:oMathPara>
+    </w:p>
+    <w:p>
+      <w:pPr>
+        <w:rPr>
+          <w:rFonts w:eastAsiaTheme="minorEastAsia"/>
+        </w:rPr>
+      </w:pPr>
+      <m:oMathPara>
+        <m:oMath>
+          <m:r>
+            <w:rPr>
+              <w:rFonts w:ascii="Cambria Math" w:eastAsiaTheme="minorEastAsia" w:hAnsi="Cambria Math"/>
+            </w:rPr>
+            <m:t>I</m:t>
+          </m:r>
+          <m:d>
+            <m:dPr>
+              <m:ctrlPr>
+                <w:rPr>
+                  <w:rFonts w:ascii="Cambria Math" w:eastAsiaTheme="minorEastAsia" w:hAnsi="Cambria Math"/>
+                  <w:i/>
+                </w:rPr>
+              </m:ctrlPr>
+            </m:dPr>
+            <m:e>
+              <m:r>
+                <w:rPr>
+                  <w:rFonts w:ascii="Cambria Math" w:eastAsiaTheme="minorEastAsia" w:hAnsi="Cambria Math"/>
+                </w:rPr>
+                <m:t>x,y</m:t>
+              </m:r>
+            </m:e>
+          </m:d>
+          <m:r>
+            <w:rPr>
+              <w:rFonts w:ascii="Cambria Math" w:eastAsiaTheme="minorEastAsia" w:hAnsi="Cambria Math"/>
+            </w:rPr>
+            <m:t>=value of the pixel at coordinates x and y</m:t>
+          </m:r>
+        </m:oMath>
+      </m:oMathPara>
+    </w:p>
+    <w:p>
+      <w:pPr>
+        <w:rPr>
+          <w:rFonts w:eastAsiaTheme="minorEastAsia"/>
+        </w:rPr>
+      </w:pPr>
+      <w:r>
+        <w:rPr>
+          <w:rFonts w:eastAsiaTheme="minorEastAsia"/>
+        </w:rPr>
+        <w:t>The computation of the Fourier transformation over an image transforms the image into its principal frequency components creating a new image. This new image is invariant to the scale and rotation, and is the codification of the original image based on sinusoidal components.</w:t>
+      </w:r>
+    </w:p>
+    <w:p>
+      <w:pPr>
+        <w:jc w:val="center"/>
+        <w:rPr>
+          <w:rFonts w:eastAsiaTheme="minorEastAsia"/>
+        </w:rPr>
+      </w:pPr>
+      <w:r>
+        <w:rPr>
+          <w:rFonts w:eastAsiaTheme="minorEastAsia"/>
+          <w:noProof/>
+          <w:lang w:val="es-ES" w:eastAsia="es-ES"/>
+        </w:rPr>
+        <w:drawing>
+          <wp:inline distT="0" distB="0" distL="0" distR="0">
+            <wp:extent cx="3800475" cy="1986425"/>
+            <wp:effectExtent l="0" t="0" r="0" b="0"/>
+            <wp:docPr id="19" name="Imagen 19"/>
+            <wp:cNvGraphicFramePr>
+              <a:graphicFrameLocks xmlns:a="http://schemas.openxmlformats.org/drawingml/2006/main" noChangeAspect="1"/>
+            </wp:cNvGraphicFramePr>
+            <a:graphic xmlns:a="http://schemas.openxmlformats.org/drawingml/2006/main">
+              <a:graphicData uri="http://schemas.openxmlformats.org/drawingml/2006/picture">
+                <pic:pic xmlns:pic="http://schemas.openxmlformats.org/drawingml/2006/picture">
+                  <pic:nvPicPr>
+                    <pic:cNvPr id="19" name="lena_fourierTransform.png"/>
+                    <pic:cNvPicPr/>
+                  </pic:nvPicPr>
+                  <pic:blipFill>
+                    <a:blip r:embed="rId21">
+                      <a:extLst>
+                        <a:ext uri="{28A0092B-C50C-407E-A947-70E740481C1C}">
+                          <a14:useLocalDpi xmlns:a14="http://schemas.microsoft.com/office/drawing/2010/main" val="0"/>
+                        </a:ext>
+                      </a:extLst>
+                    </a:blip>
+                    <a:stretch>
+                      <a:fillRect/>
+                    </a:stretch>
+                  </pic:blipFill>
+                  <pic:spPr>
+                    <a:xfrm>
+                      <a:off x="0" y="0"/>
+                      <a:ext cx="3811842" cy="1992366"/>
+                    </a:xfrm>
+                    <a:prstGeom prst="rect">
+                      <a:avLst/>
+                    </a:prstGeom>
+                  </pic:spPr>
+                </pic:pic>
+              </a:graphicData>
+            </a:graphic>
+          </wp:inline>
+        </w:drawing>
+      </w:r>
+    </w:p>
+    <w:p>
+      <w:pPr>
+        <w:pStyle w:val="Ttulo2"/>
+        <w:rPr>
+          <w:rFonts w:eastAsiaTheme="minorEastAsia"/>
+        </w:rPr>
+      </w:pPr>
+      <w:r>
+        <w:rPr>
+          <w:rFonts w:eastAsiaTheme="minorEastAsia"/>
+        </w:rPr>
+        <w:t>Custom features</w:t>
+      </w:r>
+    </w:p>
+    <w:p>
+      <w:r>
+        <w:t>Common filters and features for image processing may not be sufficient enough for this problem, therefore we have to study different possibilities and custom features to apply to the segmented hand images. In [</w:t>
+      </w:r>
+      <w:proofErr w:type="spellStart"/>
+      <w:r>
+        <w:t>RealTimeHandPoseStimationUsingDepth</w:t>
+      </w:r>
+      <w:proofErr w:type="spellEnd"/>
+      <w:r>
+        <w:t xml:space="preserve">] use a custom feature for the Random Decision Forest. Each feature provide some information about where each pixel lays in the hand. </w:t>
+      </w:r>
+    </w:p>
+    <w:p>
+      <w:pPr>
+        <w:jc w:val="center"/>
+      </w:pPr>
+      <w:r>
+        <w:rPr>
+          <w:noProof/>
+          <w:lang w:val="es-ES" w:eastAsia="es-ES"/>
+        </w:rPr>
+        <w:drawing>
+          <wp:inline distT="0" distB="0" distL="0" distR="0">
+            <wp:extent cx="2714625" cy="1003471"/>
+            <wp:effectExtent l="0" t="0" r="0" b="6350"/>
+            <wp:docPr id="10" name="Imagen 10"/>
+            <wp:cNvGraphicFramePr>
+              <a:graphicFrameLocks xmlns:a="http://schemas.openxmlformats.org/drawingml/2006/main" noChangeAspect="1"/>
+            </wp:cNvGraphicFramePr>
+            <a:graphic xmlns:a="http://schemas.openxmlformats.org/drawingml/2006/main">
+              <a:graphicData uri="http://schemas.openxmlformats.org/drawingml/2006/picture">
+                <pic:pic xmlns:pic="http://schemas.openxmlformats.org/drawingml/2006/picture">
+                  <pic:nvPicPr>
+                    <pic:cNvPr id="10" name="PixelOffsets.PNG"/>
+                    <pic:cNvPicPr/>
+                  </pic:nvPicPr>
+                  <pic:blipFill>
+                    <a:blip r:embed="rId22">
+                      <a:extLst>
+                        <a:ext uri="{28A0092B-C50C-407E-A947-70E740481C1C}">
+                          <a14:useLocalDpi xmlns:a14="http://schemas.microsoft.com/office/drawing/2010/main" val="0"/>
+                        </a:ext>
+                      </a:extLst>
+                    </a:blip>
+                    <a:stretch>
+                      <a:fillRect/>
+                    </a:stretch>
+                  </pic:blipFill>
+                  <pic:spPr>
+                    <a:xfrm>
+                      <a:off x="0" y="0"/>
+                      <a:ext cx="2747464" cy="1015610"/>
+                    </a:xfrm>
+                    <a:prstGeom prst="rect">
+                      <a:avLst/>
+                    </a:prstGeom>
+                  </pic:spPr>
+                </pic:pic>
+              </a:graphicData>
+            </a:graphic>
+          </wp:inline>
+        </w:drawing>
+      </w:r>
+    </w:p>
+    <w:p>
+      <w:r>
+        <w:lastRenderedPageBreak/>
+        <w:t>These new features have to define uniquely each gesture to ensure the scalability of the problem, with more gestures the probability of having similar values for different gestures increases and thus the system precision may decay.</w:t>
+      </w:r>
+    </w:p>
+    <w:p>
+      <w:r>
+        <w:t>We can combine different features into a unique feature: for example, we can compute the Laplace filter</w:t>
+      </w:r>
+      <w:r>
+        <w:t xml:space="preserve"> to detect the borders and finger positions, and then use the Fourier transform to know the encoding of the image.</w:t>
+      </w:r>
+      <w:bookmarkStart w:id="0" w:name="_GoBack"/>
+      <w:bookmarkEnd w:id="0"/>
+    </w:p>
+    <w:p>
+      <w:pPr>
+        <w:rPr>
+          <w:rFonts w:eastAsiaTheme="minorEastAsia"/>
+        </w:rPr>
+      </w:pPr>
+    </w:p>
+    <w:p>
+      <w:pPr>
+        <w:rPr>
+          <w:rFonts w:eastAsiaTheme="minorEastAsia"/>
+        </w:rPr>
+      </w:pPr>
+    </w:p>
+    <w:p>
+      <w:pPr>
+        <w:rPr>
+          <w:rFonts w:eastAsiaTheme="minorEastAsia"/>
+        </w:rPr>
+      </w:pPr>
+    </w:p>
+    <w:p>
+      <w:pPr>
+        <w:rPr>
+          <w:rFonts w:eastAsiaTheme="minorEastAsia"/>
+        </w:rPr>
+      </w:pPr>
+    </w:p>
     <w:p/>
     <w:sectPr>
       <w:pgSz w:w="12240" w:h="15840"/>
@@ -1796,6 +2822,16 @@
       <w:sz w:val="18"/>
       <w:szCs w:val="18"/>
       <w:lang w:val="en-US"/>
+    </w:rPr>
+  </w:style>
+  <w:style w:type="character" w:styleId="Textodelmarcadordeposicin">
+    <w:name w:val="Placeholder Text"/>
+    <w:basedOn w:val="Fuentedeprrafopredeter"/>
+    <w:uiPriority w:val="99"/>
+    <w:semiHidden/>
+    <w:rsid w:val="007005B6"/>
+    <w:rPr>
+      <w:color w:val="808080"/>
     </w:rPr>
   </w:style>
 </w:styles>
@@ -3300,54 +4336,54 @@
   </dgm:ptLst>
   <dgm:cxnLst>
     <dgm:cxn modelId="{FD843CAC-ADA6-4C78-8BFC-B248E171B39D}" srcId="{8926B527-CEC9-406E-B07A-117375327321}" destId="{20635D92-A7E6-42FF-A69D-845E61FAD6B0}" srcOrd="1" destOrd="0" parTransId="{0FA60B8A-0A36-43CE-A718-DEF538B062D6}" sibTransId="{B99C56B8-D4C6-494F-A885-DDB356F4C669}"/>
-    <dgm:cxn modelId="{1BDF57CD-1E01-4C0D-B63E-11157F216BAE}" type="presOf" srcId="{ED1983E4-5370-4584-A9A8-58C4DC27F7B4}" destId="{7105A76C-D0A3-4EC3-AC13-A5A8D4365BE4}" srcOrd="0" destOrd="1" presId="urn:microsoft.com/office/officeart/2005/8/layout/StepDownProcess"/>
+    <dgm:cxn modelId="{7FC564A9-C31C-44F4-843C-7EC8398EDD4F}" type="presOf" srcId="{814E853B-4A87-4A8A-9A7F-CDC26721EFE8}" destId="{FC5751CB-FE42-4651-8933-7A7CC30B3865}" srcOrd="0" destOrd="3" presId="urn:microsoft.com/office/officeart/2005/8/layout/StepDownProcess"/>
+    <dgm:cxn modelId="{A908ED4F-466F-4EA2-B982-015AF5D770CE}" type="presOf" srcId="{89E9BDC2-40C9-46F3-9D14-5C92AC5F462B}" destId="{FC5751CB-FE42-4651-8933-7A7CC30B3865}" srcOrd="0" destOrd="1" presId="urn:microsoft.com/office/officeart/2005/8/layout/StepDownProcess"/>
+    <dgm:cxn modelId="{91078B51-8329-4B12-9898-386A8510F69A}" type="presOf" srcId="{47ED396D-AF54-4458-981E-B49C03326D8B}" destId="{6D721470-4ADB-4DC0-B998-80D1CE994CBA}" srcOrd="0" destOrd="2" presId="urn:microsoft.com/office/officeart/2005/8/layout/StepDownProcess"/>
+    <dgm:cxn modelId="{CB1BB2ED-AC68-4DF1-BE8E-80FB6E15085C}" type="presOf" srcId="{107C4D31-BE66-4025-8AB3-B45B08425CF1}" destId="{7105A76C-D0A3-4EC3-AC13-A5A8D4365BE4}" srcOrd="0" destOrd="2" presId="urn:microsoft.com/office/officeart/2005/8/layout/StepDownProcess"/>
+    <dgm:cxn modelId="{829289C5-CE52-477C-8E2F-7A054B57CFDB}" type="presOf" srcId="{3F10FAB3-990C-4D5A-942C-BA6A1F5BE04D}" destId="{BCDFEA53-6FB2-4975-9B6E-AC0008783243}" srcOrd="0" destOrd="0" presId="urn:microsoft.com/office/officeart/2005/8/layout/StepDownProcess"/>
     <dgm:cxn modelId="{9C2B0469-CB22-4260-96A1-275A6E4C8748}" srcId="{8926B527-CEC9-406E-B07A-117375327321}" destId="{2AF14A38-EBB8-4A29-8FB9-36C926A015D3}" srcOrd="2" destOrd="0" parTransId="{31C127DA-86DF-4B0A-90E2-EE3D4BBD0D97}" sibTransId="{7C927F21-289B-4187-838E-36D198865CBB}"/>
-    <dgm:cxn modelId="{449927B3-96D5-4F89-B492-9229F4BB7D0E}" type="presOf" srcId="{EECF208A-A3C5-48EF-8325-358C453B900F}" destId="{6D721470-4ADB-4DC0-B998-80D1CE994CBA}" srcOrd="0" destOrd="0" presId="urn:microsoft.com/office/officeart/2005/8/layout/StepDownProcess"/>
+    <dgm:cxn modelId="{75C2EC21-3AE6-401C-B98C-0DEF36B17F5B}" type="presOf" srcId="{EECF208A-A3C5-48EF-8325-358C453B900F}" destId="{6D721470-4ADB-4DC0-B998-80D1CE994CBA}" srcOrd="0" destOrd="0" presId="urn:microsoft.com/office/officeart/2005/8/layout/StepDownProcess"/>
     <dgm:cxn modelId="{5425AC3D-2BBB-4B44-ADC3-3B08D1AE30C7}" srcId="{8926B527-CEC9-406E-B07A-117375327321}" destId="{3F10FAB3-990C-4D5A-942C-BA6A1F5BE04D}" srcOrd="3" destOrd="0" parTransId="{1BC66237-EEB5-41E0-BD25-955582CC9C65}" sibTransId="{3CB11B9D-485D-44F5-929D-31267696D54A}"/>
+    <dgm:cxn modelId="{7146A7C7-A692-4A7F-ABB9-E82CF5B7338A}" type="presOf" srcId="{ED1983E4-5370-4584-A9A8-58C4DC27F7B4}" destId="{7105A76C-D0A3-4EC3-AC13-A5A8D4365BE4}" srcOrd="0" destOrd="1" presId="urn:microsoft.com/office/officeart/2005/8/layout/StepDownProcess"/>
     <dgm:cxn modelId="{9611960A-7458-4055-90B1-260C749D6AC3}" srcId="{3F10FAB3-990C-4D5A-942C-BA6A1F5BE04D}" destId="{47ED396D-AF54-4458-981E-B49C03326D8B}" srcOrd="2" destOrd="0" parTransId="{DAAD7875-F546-47A8-ACCF-9F79370BC373}" sibTransId="{CC8B1C29-ACED-4BA1-891F-E05B3B2CB340}"/>
-    <dgm:cxn modelId="{DB99F0FB-DE82-4853-A5BF-72320680CFC5}" type="presOf" srcId="{700B5583-BCA4-4BA1-A1D9-42819BCD3BB8}" destId="{FC5751CB-FE42-4651-8933-7A7CC30B3865}" srcOrd="0" destOrd="0" presId="urn:microsoft.com/office/officeart/2005/8/layout/StepDownProcess"/>
-    <dgm:cxn modelId="{2A2860DD-35A2-48BF-A373-A50B5B0AB31D}" type="presOf" srcId="{8926B527-CEC9-406E-B07A-117375327321}" destId="{1ADE8E3F-9560-48FC-B9D4-A2A22CC78FC4}" srcOrd="0" destOrd="0" presId="urn:microsoft.com/office/officeart/2005/8/layout/StepDownProcess"/>
     <dgm:cxn modelId="{AF20575A-B2FC-4656-AB73-EDA20CFCA362}" srcId="{2AF14A38-EBB8-4A29-8FB9-36C926A015D3}" destId="{700B5583-BCA4-4BA1-A1D9-42819BCD3BB8}" srcOrd="0" destOrd="0" parTransId="{F6AB3CEF-189F-47E5-9051-A8D4EBF0AC2D}" sibTransId="{269A3462-3903-4FA4-990A-68069C903245}"/>
+    <dgm:cxn modelId="{C996BA4E-3424-4600-83D2-3C621F9A89E6}" type="presOf" srcId="{20635D92-A7E6-42FF-A69D-845E61FAD6B0}" destId="{93356A06-D76C-4384-9F2C-5C2F152098A1}" srcOrd="0" destOrd="0" presId="urn:microsoft.com/office/officeart/2005/8/layout/StepDownProcess"/>
     <dgm:cxn modelId="{30E93360-5D94-4623-BCC1-FC643F5BF56B}" srcId="{3F10FAB3-990C-4D5A-942C-BA6A1F5BE04D}" destId="{E6BF69DC-492B-43E6-8414-48564B07BCDC}" srcOrd="1" destOrd="0" parTransId="{B0843841-BC57-44B1-8A35-F652A43C7EE6}" sibTransId="{F5C398E9-1B21-49D8-8092-78C3E3456B66}"/>
-    <dgm:cxn modelId="{38D08B71-0085-4134-B744-75D7D267D9EE}" type="presOf" srcId="{107C4D31-BE66-4025-8AB3-B45B08425CF1}" destId="{7105A76C-D0A3-4EC3-AC13-A5A8D4365BE4}" srcOrd="0" destOrd="2" presId="urn:microsoft.com/office/officeart/2005/8/layout/StepDownProcess"/>
-    <dgm:cxn modelId="{E8926494-2A0F-4F2C-8197-1DD6C0B4B572}" type="presOf" srcId="{2AF14A38-EBB8-4A29-8FB9-36C926A015D3}" destId="{757783AB-7AF3-4E1E-96E7-7BB317946EAF}" srcOrd="0" destOrd="0" presId="urn:microsoft.com/office/officeart/2005/8/layout/StepDownProcess"/>
-    <dgm:cxn modelId="{75E500DF-1E5A-4FB6-98FA-87C32677CBEE}" type="presOf" srcId="{D294F512-11CD-4FBC-AF66-3082548BC7E6}" destId="{110872B9-258E-4C73-85A1-643C30A727EF}" srcOrd="0" destOrd="0" presId="urn:microsoft.com/office/officeart/2005/8/layout/StepDownProcess"/>
-    <dgm:cxn modelId="{195F2B43-5FEC-4B63-A97B-5BC7C60380F5}" type="presOf" srcId="{E6BF69DC-492B-43E6-8414-48564B07BCDC}" destId="{6D721470-4ADB-4DC0-B998-80D1CE994CBA}" srcOrd="0" destOrd="1" presId="urn:microsoft.com/office/officeart/2005/8/layout/StepDownProcess"/>
-    <dgm:cxn modelId="{76058294-F901-44DF-91A3-89EE54E72B9B}" type="presOf" srcId="{47ED396D-AF54-4458-981E-B49C03326D8B}" destId="{6D721470-4ADB-4DC0-B998-80D1CE994CBA}" srcOrd="0" destOrd="2" presId="urn:microsoft.com/office/officeart/2005/8/layout/StepDownProcess"/>
+    <dgm:cxn modelId="{E96E6E7C-448F-4B5A-9EAD-CA43BE5D62BC}" type="presOf" srcId="{2AF14A38-EBB8-4A29-8FB9-36C926A015D3}" destId="{757783AB-7AF3-4E1E-96E7-7BB317946EAF}" srcOrd="0" destOrd="0" presId="urn:microsoft.com/office/officeart/2005/8/layout/StepDownProcess"/>
+    <dgm:cxn modelId="{309C3C58-2605-405F-AF57-F429AAAE9D63}" type="presOf" srcId="{D8B6B930-0D98-471F-AC96-55D5F30370A4}" destId="{7105A76C-D0A3-4EC3-AC13-A5A8D4365BE4}" srcOrd="0" destOrd="0" presId="urn:microsoft.com/office/officeart/2005/8/layout/StepDownProcess"/>
     <dgm:cxn modelId="{BC108C1C-A130-46D3-A724-C61E96A567CC}" srcId="{20635D92-A7E6-42FF-A69D-845E61FAD6B0}" destId="{ED1983E4-5370-4584-A9A8-58C4DC27F7B4}" srcOrd="1" destOrd="0" parTransId="{3808BC1D-A5F7-4522-8B27-3CEC0F070745}" sibTransId="{11B8A425-519C-40FF-AD4E-786A6A863471}"/>
-    <dgm:cxn modelId="{00CF88A5-04D7-4D61-A49B-2FF0D701E849}" type="presOf" srcId="{89E9BDC2-40C9-46F3-9D14-5C92AC5F462B}" destId="{FC5751CB-FE42-4651-8933-7A7CC30B3865}" srcOrd="0" destOrd="1" presId="urn:microsoft.com/office/officeart/2005/8/layout/StepDownProcess"/>
-    <dgm:cxn modelId="{DE74C279-3DA6-4E64-8E6B-EFC3B64BA927}" type="presOf" srcId="{5460DD9B-F6BD-4AFC-A266-DE538CF183D7}" destId="{B10D8F44-7CD1-463F-B8DE-A0A1D3101362}" srcOrd="0" destOrd="0" presId="urn:microsoft.com/office/officeart/2005/8/layout/StepDownProcess"/>
-    <dgm:cxn modelId="{F1AA6320-830B-4669-B2BA-7584F402EF44}" type="presOf" srcId="{D8B6B930-0D98-471F-AC96-55D5F30370A4}" destId="{7105A76C-D0A3-4EC3-AC13-A5A8D4365BE4}" srcOrd="0" destOrd="0" presId="urn:microsoft.com/office/officeart/2005/8/layout/StepDownProcess"/>
     <dgm:cxn modelId="{42C2A5F3-BEEE-4998-BAAF-B0122E89C395}" srcId="{8926B527-CEC9-406E-B07A-117375327321}" destId="{5460DD9B-F6BD-4AFC-A266-DE538CF183D7}" srcOrd="0" destOrd="0" parTransId="{A4AD501E-4A44-463E-B895-EB8350427CD8}" sibTransId="{5BD7FCFF-4680-4DFD-BD09-2D28FEC04173}"/>
-    <dgm:cxn modelId="{99804EC9-5BD4-48D2-AE21-497FA5433160}" type="presOf" srcId="{814E853B-4A87-4A8A-9A7F-CDC26721EFE8}" destId="{FC5751CB-FE42-4651-8933-7A7CC30B3865}" srcOrd="0" destOrd="3" presId="urn:microsoft.com/office/officeart/2005/8/layout/StepDownProcess"/>
-    <dgm:cxn modelId="{29463045-6D65-4B00-8621-0213818E48B1}" type="presOf" srcId="{3F10FAB3-990C-4D5A-942C-BA6A1F5BE04D}" destId="{BCDFEA53-6FB2-4975-9B6E-AC0008783243}" srcOrd="0" destOrd="0" presId="urn:microsoft.com/office/officeart/2005/8/layout/StepDownProcess"/>
     <dgm:cxn modelId="{C27FB73D-DF4E-43D9-93BE-9B85612DACEA}" srcId="{5460DD9B-F6BD-4AFC-A266-DE538CF183D7}" destId="{D294F512-11CD-4FBC-AF66-3082548BC7E6}" srcOrd="0" destOrd="0" parTransId="{76BBB533-3E4D-43E7-8DF5-755F1B76FE68}" sibTransId="{421BE465-B086-44FB-B104-9703ADC6109B}"/>
-    <dgm:cxn modelId="{0525112C-F928-4DFE-9C93-B41CB08DC824}" type="presOf" srcId="{20635D92-A7E6-42FF-A69D-845E61FAD6B0}" destId="{93356A06-D76C-4384-9F2C-5C2F152098A1}" srcOrd="0" destOrd="0" presId="urn:microsoft.com/office/officeart/2005/8/layout/StepDownProcess"/>
+    <dgm:cxn modelId="{6133413C-3E47-4FD8-8597-4C947354A545}" type="presOf" srcId="{5460DD9B-F6BD-4AFC-A266-DE538CF183D7}" destId="{B10D8F44-7CD1-463F-B8DE-A0A1D3101362}" srcOrd="0" destOrd="0" presId="urn:microsoft.com/office/officeart/2005/8/layout/StepDownProcess"/>
+    <dgm:cxn modelId="{117C561D-36D1-43AB-9954-9B29F6148FFF}" type="presOf" srcId="{700B5583-BCA4-4BA1-A1D9-42819BCD3BB8}" destId="{FC5751CB-FE42-4651-8933-7A7CC30B3865}" srcOrd="0" destOrd="0" presId="urn:microsoft.com/office/officeart/2005/8/layout/StepDownProcess"/>
+    <dgm:cxn modelId="{37F404D2-A1EA-45F7-B3B7-E3D3D67A073C}" type="presOf" srcId="{E6BF69DC-492B-43E6-8414-48564B07BCDC}" destId="{6D721470-4ADB-4DC0-B998-80D1CE994CBA}" srcOrd="0" destOrd="1" presId="urn:microsoft.com/office/officeart/2005/8/layout/StepDownProcess"/>
+    <dgm:cxn modelId="{9CB78540-5114-4E94-8DBC-361296A4E676}" srcId="{2AF14A38-EBB8-4A29-8FB9-36C926A015D3}" destId="{814E853B-4A87-4A8A-9A7F-CDC26721EFE8}" srcOrd="3" destOrd="0" parTransId="{7A2DED5C-F802-411C-955E-49E166C04385}" sibTransId="{0FEE515E-9914-4125-83CD-AADBED11560C}"/>
     <dgm:cxn modelId="{D9EFBFB7-3BF0-4FD3-8AF5-5B5E21801EC8}" srcId="{2AF14A38-EBB8-4A29-8FB9-36C926A015D3}" destId="{C14562D0-284D-4440-A8B2-5AF3E9133240}" srcOrd="2" destOrd="0" parTransId="{21D71D77-472E-44DA-96CA-A2A796F84A1B}" sibTransId="{033D6873-94D1-4DA9-A7FE-13EE91EA9F16}"/>
-    <dgm:cxn modelId="{9CB78540-5114-4E94-8DBC-361296A4E676}" srcId="{2AF14A38-EBB8-4A29-8FB9-36C926A015D3}" destId="{814E853B-4A87-4A8A-9A7F-CDC26721EFE8}" srcOrd="3" destOrd="0" parTransId="{7A2DED5C-F802-411C-955E-49E166C04385}" sibTransId="{0FEE515E-9914-4125-83CD-AADBED11560C}"/>
     <dgm:cxn modelId="{F040B3AF-5CC6-4D87-8CFC-4770FDECA5CA}" srcId="{3F10FAB3-990C-4D5A-942C-BA6A1F5BE04D}" destId="{EECF208A-A3C5-48EF-8325-358C453B900F}" srcOrd="0" destOrd="0" parTransId="{C3976FD7-23B6-413C-ACCC-6E2AA6FABDEB}" sibTransId="{2A06A584-3E70-4F88-B692-5D6A0E74683A}"/>
+    <dgm:cxn modelId="{7CA177FB-E4E9-46A3-B328-5528AE744702}" type="presOf" srcId="{D294F512-11CD-4FBC-AF66-3082548BC7E6}" destId="{110872B9-258E-4C73-85A1-643C30A727EF}" srcOrd="0" destOrd="0" presId="urn:microsoft.com/office/officeart/2005/8/layout/StepDownProcess"/>
     <dgm:cxn modelId="{108CD228-207F-4831-9DF8-9B69F138D2BE}" srcId="{20635D92-A7E6-42FF-A69D-845E61FAD6B0}" destId="{D8B6B930-0D98-471F-AC96-55D5F30370A4}" srcOrd="0" destOrd="0" parTransId="{2B932493-4DFA-4FDD-AADE-4A09AD9020F2}" sibTransId="{0FE08ED8-F726-41EE-A567-5E2B2E5FEE40}"/>
     <dgm:cxn modelId="{D0F61B97-7F49-4FA8-9553-EEF2D2A17FB4}" srcId="{2AF14A38-EBB8-4A29-8FB9-36C926A015D3}" destId="{89E9BDC2-40C9-46F3-9D14-5C92AC5F462B}" srcOrd="1" destOrd="0" parTransId="{658CCB6D-C2F6-4199-B652-AA3644FC84EE}" sibTransId="{796569E6-6040-408D-8339-C6B1C1B9B2A2}"/>
+    <dgm:cxn modelId="{DCBADA56-A2CF-4158-B6AC-A9350EDE49DE}" type="presOf" srcId="{8926B527-CEC9-406E-B07A-117375327321}" destId="{1ADE8E3F-9560-48FC-B9D4-A2A22CC78FC4}" srcOrd="0" destOrd="0" presId="urn:microsoft.com/office/officeart/2005/8/layout/StepDownProcess"/>
+    <dgm:cxn modelId="{91C81AE4-B705-4F02-A9DB-5AC98CF74CF8}" type="presOf" srcId="{C14562D0-284D-4440-A8B2-5AF3E9133240}" destId="{FC5751CB-FE42-4651-8933-7A7CC30B3865}" srcOrd="0" destOrd="2" presId="urn:microsoft.com/office/officeart/2005/8/layout/StepDownProcess"/>
     <dgm:cxn modelId="{A9E82381-1CE4-440C-80B0-7ECE794DAB6C}" srcId="{20635D92-A7E6-42FF-A69D-845E61FAD6B0}" destId="{107C4D31-BE66-4025-8AB3-B45B08425CF1}" srcOrd="2" destOrd="0" parTransId="{780E9A3F-9FF3-4145-9585-31C2F5DDAC5A}" sibTransId="{8D13BF4A-9E68-4F29-9BBB-CEC393AE03C6}"/>
-    <dgm:cxn modelId="{D8DCAA57-9FD1-4791-A875-62EE2A8E3FDF}" type="presOf" srcId="{C14562D0-284D-4440-A8B2-5AF3E9133240}" destId="{FC5751CB-FE42-4651-8933-7A7CC30B3865}" srcOrd="0" destOrd="2" presId="urn:microsoft.com/office/officeart/2005/8/layout/StepDownProcess"/>
-    <dgm:cxn modelId="{3DFB1A68-177E-4095-A0E2-AF7E57ADDCE5}" type="presParOf" srcId="{1ADE8E3F-9560-48FC-B9D4-A2A22CC78FC4}" destId="{8CD25852-9028-4B04-8470-5F3383965500}" srcOrd="0" destOrd="0" presId="urn:microsoft.com/office/officeart/2005/8/layout/StepDownProcess"/>
-    <dgm:cxn modelId="{DFD127BD-E8D7-404A-A5D1-838C58DAD2E6}" type="presParOf" srcId="{8CD25852-9028-4B04-8470-5F3383965500}" destId="{EE05951C-221F-46FC-9D16-5EBF94B77E36}" srcOrd="0" destOrd="0" presId="urn:microsoft.com/office/officeart/2005/8/layout/StepDownProcess"/>
-    <dgm:cxn modelId="{FC111FEB-3041-4F38-94FD-72D5AC30B7F4}" type="presParOf" srcId="{8CD25852-9028-4B04-8470-5F3383965500}" destId="{B10D8F44-7CD1-463F-B8DE-A0A1D3101362}" srcOrd="1" destOrd="0" presId="urn:microsoft.com/office/officeart/2005/8/layout/StepDownProcess"/>
-    <dgm:cxn modelId="{6F53C8CE-0001-43E8-8DB0-E79AF24ECEB5}" type="presParOf" srcId="{8CD25852-9028-4B04-8470-5F3383965500}" destId="{110872B9-258E-4C73-85A1-643C30A727EF}" srcOrd="2" destOrd="0" presId="urn:microsoft.com/office/officeart/2005/8/layout/StepDownProcess"/>
-    <dgm:cxn modelId="{1AAB020B-6DA2-4D7E-9D01-41DF009952A6}" type="presParOf" srcId="{1ADE8E3F-9560-48FC-B9D4-A2A22CC78FC4}" destId="{7567CD77-6DFC-42F9-A522-F7602B80B3E6}" srcOrd="1" destOrd="0" presId="urn:microsoft.com/office/officeart/2005/8/layout/StepDownProcess"/>
-    <dgm:cxn modelId="{C6F2B8E9-CD16-407E-8B9A-8D4F6D7AE770}" type="presParOf" srcId="{1ADE8E3F-9560-48FC-B9D4-A2A22CC78FC4}" destId="{BF79B285-FBBF-4412-9AD3-E31A24B30283}" srcOrd="2" destOrd="0" presId="urn:microsoft.com/office/officeart/2005/8/layout/StepDownProcess"/>
-    <dgm:cxn modelId="{829626AB-47B1-44E7-B2C4-09BF4A133DB1}" type="presParOf" srcId="{BF79B285-FBBF-4412-9AD3-E31A24B30283}" destId="{8EBB6F37-B3D1-4DD1-AAB3-F2E789D04B80}" srcOrd="0" destOrd="0" presId="urn:microsoft.com/office/officeart/2005/8/layout/StepDownProcess"/>
-    <dgm:cxn modelId="{9865862E-6193-4052-918F-495816EAD8F9}" type="presParOf" srcId="{BF79B285-FBBF-4412-9AD3-E31A24B30283}" destId="{93356A06-D76C-4384-9F2C-5C2F152098A1}" srcOrd="1" destOrd="0" presId="urn:microsoft.com/office/officeart/2005/8/layout/StepDownProcess"/>
-    <dgm:cxn modelId="{1D222BED-AEA5-4399-8DD8-FBE25B433E29}" type="presParOf" srcId="{BF79B285-FBBF-4412-9AD3-E31A24B30283}" destId="{7105A76C-D0A3-4EC3-AC13-A5A8D4365BE4}" srcOrd="2" destOrd="0" presId="urn:microsoft.com/office/officeart/2005/8/layout/StepDownProcess"/>
-    <dgm:cxn modelId="{A4608D1C-ABF0-41BB-A283-699239B8FAAD}" type="presParOf" srcId="{1ADE8E3F-9560-48FC-B9D4-A2A22CC78FC4}" destId="{F59067F5-425E-4ADE-859A-4D54D816EDC0}" srcOrd="3" destOrd="0" presId="urn:microsoft.com/office/officeart/2005/8/layout/StepDownProcess"/>
-    <dgm:cxn modelId="{4A4D1747-884F-4231-BA6D-B1270A0E37DA}" type="presParOf" srcId="{1ADE8E3F-9560-48FC-B9D4-A2A22CC78FC4}" destId="{6E7DF346-B70D-49CA-BC10-1CE466C79AC4}" srcOrd="4" destOrd="0" presId="urn:microsoft.com/office/officeart/2005/8/layout/StepDownProcess"/>
-    <dgm:cxn modelId="{C3F84B41-0800-4CD9-AB99-21F0D89B9B52}" type="presParOf" srcId="{6E7DF346-B70D-49CA-BC10-1CE466C79AC4}" destId="{D16A277C-35B0-4647-9468-A14C53C6862F}" srcOrd="0" destOrd="0" presId="urn:microsoft.com/office/officeart/2005/8/layout/StepDownProcess"/>
-    <dgm:cxn modelId="{D90EEA32-08A4-4C38-AED3-C00C32D0E2D7}" type="presParOf" srcId="{6E7DF346-B70D-49CA-BC10-1CE466C79AC4}" destId="{757783AB-7AF3-4E1E-96E7-7BB317946EAF}" srcOrd="1" destOrd="0" presId="urn:microsoft.com/office/officeart/2005/8/layout/StepDownProcess"/>
-    <dgm:cxn modelId="{AFAFAE98-77E9-4FC0-8E87-7B6F17031E54}" type="presParOf" srcId="{6E7DF346-B70D-49CA-BC10-1CE466C79AC4}" destId="{FC5751CB-FE42-4651-8933-7A7CC30B3865}" srcOrd="2" destOrd="0" presId="urn:microsoft.com/office/officeart/2005/8/layout/StepDownProcess"/>
-    <dgm:cxn modelId="{80CEA28E-64D5-4686-A79B-4F0AC155ACFE}" type="presParOf" srcId="{1ADE8E3F-9560-48FC-B9D4-A2A22CC78FC4}" destId="{53F92D04-C727-4867-80EB-DDFE44389DA5}" srcOrd="5" destOrd="0" presId="urn:microsoft.com/office/officeart/2005/8/layout/StepDownProcess"/>
-    <dgm:cxn modelId="{6CF8E087-403E-4AF5-92B9-A5565CC9A00C}" type="presParOf" srcId="{1ADE8E3F-9560-48FC-B9D4-A2A22CC78FC4}" destId="{4834B0BA-5195-4773-AA65-6D9F73B47264}" srcOrd="6" destOrd="0" presId="urn:microsoft.com/office/officeart/2005/8/layout/StepDownProcess"/>
-    <dgm:cxn modelId="{57CCBDE5-216A-4A1D-8E39-EE3EC8608BBA}" type="presParOf" srcId="{4834B0BA-5195-4773-AA65-6D9F73B47264}" destId="{BCDFEA53-6FB2-4975-9B6E-AC0008783243}" srcOrd="0" destOrd="0" presId="urn:microsoft.com/office/officeart/2005/8/layout/StepDownProcess"/>
-    <dgm:cxn modelId="{E7717CD9-5749-45A7-9655-7E334B0DFE50}" type="presParOf" srcId="{4834B0BA-5195-4773-AA65-6D9F73B47264}" destId="{6D721470-4ADB-4DC0-B998-80D1CE994CBA}" srcOrd="1" destOrd="0" presId="urn:microsoft.com/office/officeart/2005/8/layout/StepDownProcess"/>
+    <dgm:cxn modelId="{412C9184-7EA4-49A8-B51B-985E4095A614}" type="presParOf" srcId="{1ADE8E3F-9560-48FC-B9D4-A2A22CC78FC4}" destId="{8CD25852-9028-4B04-8470-5F3383965500}" srcOrd="0" destOrd="0" presId="urn:microsoft.com/office/officeart/2005/8/layout/StepDownProcess"/>
+    <dgm:cxn modelId="{B9AB1AF0-2EB2-455E-9B09-8E41DAE8E3E1}" type="presParOf" srcId="{8CD25852-9028-4B04-8470-5F3383965500}" destId="{EE05951C-221F-46FC-9D16-5EBF94B77E36}" srcOrd="0" destOrd="0" presId="urn:microsoft.com/office/officeart/2005/8/layout/StepDownProcess"/>
+    <dgm:cxn modelId="{35D6C335-2593-4FE6-8666-AEC5B56CDB9D}" type="presParOf" srcId="{8CD25852-9028-4B04-8470-5F3383965500}" destId="{B10D8F44-7CD1-463F-B8DE-A0A1D3101362}" srcOrd="1" destOrd="0" presId="urn:microsoft.com/office/officeart/2005/8/layout/StepDownProcess"/>
+    <dgm:cxn modelId="{8C74C158-90F9-4426-8A67-56439A13118B}" type="presParOf" srcId="{8CD25852-9028-4B04-8470-5F3383965500}" destId="{110872B9-258E-4C73-85A1-643C30A727EF}" srcOrd="2" destOrd="0" presId="urn:microsoft.com/office/officeart/2005/8/layout/StepDownProcess"/>
+    <dgm:cxn modelId="{775AE1C8-751D-44B3-9790-FA0923003B8E}" type="presParOf" srcId="{1ADE8E3F-9560-48FC-B9D4-A2A22CC78FC4}" destId="{7567CD77-6DFC-42F9-A522-F7602B80B3E6}" srcOrd="1" destOrd="0" presId="urn:microsoft.com/office/officeart/2005/8/layout/StepDownProcess"/>
+    <dgm:cxn modelId="{B2EFD37C-AD32-46E3-B4B8-65B1F87B320C}" type="presParOf" srcId="{1ADE8E3F-9560-48FC-B9D4-A2A22CC78FC4}" destId="{BF79B285-FBBF-4412-9AD3-E31A24B30283}" srcOrd="2" destOrd="0" presId="urn:microsoft.com/office/officeart/2005/8/layout/StepDownProcess"/>
+    <dgm:cxn modelId="{B67099A2-F479-42CD-8E29-7B05CE0408E4}" type="presParOf" srcId="{BF79B285-FBBF-4412-9AD3-E31A24B30283}" destId="{8EBB6F37-B3D1-4DD1-AAB3-F2E789D04B80}" srcOrd="0" destOrd="0" presId="urn:microsoft.com/office/officeart/2005/8/layout/StepDownProcess"/>
+    <dgm:cxn modelId="{37E3C89D-5F11-440A-BBCA-A612AE29F8C4}" type="presParOf" srcId="{BF79B285-FBBF-4412-9AD3-E31A24B30283}" destId="{93356A06-D76C-4384-9F2C-5C2F152098A1}" srcOrd="1" destOrd="0" presId="urn:microsoft.com/office/officeart/2005/8/layout/StepDownProcess"/>
+    <dgm:cxn modelId="{9F37316C-23AF-42C0-90FE-99D6C097085C}" type="presParOf" srcId="{BF79B285-FBBF-4412-9AD3-E31A24B30283}" destId="{7105A76C-D0A3-4EC3-AC13-A5A8D4365BE4}" srcOrd="2" destOrd="0" presId="urn:microsoft.com/office/officeart/2005/8/layout/StepDownProcess"/>
+    <dgm:cxn modelId="{4FB4C4FB-C9B1-4F2D-8EEC-6CD0498B0288}" type="presParOf" srcId="{1ADE8E3F-9560-48FC-B9D4-A2A22CC78FC4}" destId="{F59067F5-425E-4ADE-859A-4D54D816EDC0}" srcOrd="3" destOrd="0" presId="urn:microsoft.com/office/officeart/2005/8/layout/StepDownProcess"/>
+    <dgm:cxn modelId="{FC35834B-5D17-4E54-856F-9A06209AFE8C}" type="presParOf" srcId="{1ADE8E3F-9560-48FC-B9D4-A2A22CC78FC4}" destId="{6E7DF346-B70D-49CA-BC10-1CE466C79AC4}" srcOrd="4" destOrd="0" presId="urn:microsoft.com/office/officeart/2005/8/layout/StepDownProcess"/>
+    <dgm:cxn modelId="{6AA4AC95-18F4-4FCB-A5F3-DE9C7BBC4B37}" type="presParOf" srcId="{6E7DF346-B70D-49CA-BC10-1CE466C79AC4}" destId="{D16A277C-35B0-4647-9468-A14C53C6862F}" srcOrd="0" destOrd="0" presId="urn:microsoft.com/office/officeart/2005/8/layout/StepDownProcess"/>
+    <dgm:cxn modelId="{6046443E-57B8-4096-B0B6-D4322FE3434C}" type="presParOf" srcId="{6E7DF346-B70D-49CA-BC10-1CE466C79AC4}" destId="{757783AB-7AF3-4E1E-96E7-7BB317946EAF}" srcOrd="1" destOrd="0" presId="urn:microsoft.com/office/officeart/2005/8/layout/StepDownProcess"/>
+    <dgm:cxn modelId="{A7AD211B-C02E-4BD5-9B73-02B230F38355}" type="presParOf" srcId="{6E7DF346-B70D-49CA-BC10-1CE466C79AC4}" destId="{FC5751CB-FE42-4651-8933-7A7CC30B3865}" srcOrd="2" destOrd="0" presId="urn:microsoft.com/office/officeart/2005/8/layout/StepDownProcess"/>
+    <dgm:cxn modelId="{CD14D25A-A2C3-440B-9ADA-690941A58619}" type="presParOf" srcId="{1ADE8E3F-9560-48FC-B9D4-A2A22CC78FC4}" destId="{53F92D04-C727-4867-80EB-DDFE44389DA5}" srcOrd="5" destOrd="0" presId="urn:microsoft.com/office/officeart/2005/8/layout/StepDownProcess"/>
+    <dgm:cxn modelId="{286FBE2F-AF2A-49B3-81F9-C55E528BC789}" type="presParOf" srcId="{1ADE8E3F-9560-48FC-B9D4-A2A22CC78FC4}" destId="{4834B0BA-5195-4773-AA65-6D9F73B47264}" srcOrd="6" destOrd="0" presId="urn:microsoft.com/office/officeart/2005/8/layout/StepDownProcess"/>
+    <dgm:cxn modelId="{29B3B7E2-9D9E-4D6F-8AE6-518AAA1E8359}" type="presParOf" srcId="{4834B0BA-5195-4773-AA65-6D9F73B47264}" destId="{BCDFEA53-6FB2-4975-9B6E-AC0008783243}" srcOrd="0" destOrd="0" presId="urn:microsoft.com/office/officeart/2005/8/layout/StepDownProcess"/>
+    <dgm:cxn modelId="{699D3B8B-7CDC-4B23-BFA5-B0A5FF690457}" type="presParOf" srcId="{4834B0BA-5195-4773-AA65-6D9F73B47264}" destId="{6D721470-4ADB-4DC0-B998-80D1CE994CBA}" srcOrd="1" destOrd="0" presId="urn:microsoft.com/office/officeart/2005/8/layout/StepDownProcess"/>
   </dgm:cxnLst>
   <dgm:bg/>
   <dgm:whole/>

</xml_diff>

<commit_message>
Training and classification done - Waiting for review
The Training and classification is finished, it is waiting for the
advisor's review.
</commit_message>
<xml_diff>
--- a/ThesisProposal.docx
+++ b/ThesisProposal.docx
@@ -21,10 +21,10 @@
         <w:t xml:space="preserve">Defining and capturing </w:t>
       </w:r>
       <w:r>
-        <w:t>the data required to recognize the user´s hand. (2) Preprocessing the captured data to ensure the correctness of it. (3) Defining features and segmentation of the data to create the feature vectors for each instance of the data. (4) Selecting a classification algorithm for training with labeled data to create a classification model and classifying the new unlabeled instances, this is recognizing the unkn</w:t>
-      </w:r>
-      <w:r>
-        <w:t>own captured hand gestures.</w:t>
+        <w:t xml:space="preserve">the data required to recognize the user´s hand. (2) Preprocessing the captured data to ensure the correctness of it. (3) Defining features and segmentation of the data to create the feature vectors for each instance of the data. (4) </w:t>
+      </w:r>
+      <w:r>
+        <w:t>Recognizing the input image gestures by image comparison or using a classification algorithm.</w:t>
       </w:r>
     </w:p>
     <w:p>
@@ -39,7 +39,7 @@
         <w:drawing>
           <wp:inline distT="0" distB="0" distL="0" distR="0" wp14:anchorId="116F2972" wp14:editId="16A1EA0F">
             <wp:extent cx="4691270" cy="2703444"/>
-            <wp:effectExtent l="0" t="0" r="0" b="20955"/>
+            <wp:effectExtent l="0" t="0" r="0" b="40005"/>
             <wp:docPr id="4" name="Diagrama 4"/>
             <wp:cNvGraphicFramePr/>
             <a:graphic xmlns:a="http://schemas.openxmlformats.org/drawingml/2006/main">
@@ -81,7 +81,13 @@
         <w:jc w:val="both"/>
       </w:pPr>
       <w:r>
-        <w:t xml:space="preserve">The image acquisition has two main steps to capture suitable data. (1) The first step is the selection of the capture sensor: there is a considerable big amount of sensors to select from but we have to select the one that best fits for our thesis. (2) </w:t>
+        <w:t xml:space="preserve">The image acquisition has two main steps to capture suitable data. (1) The first step is the selection of the capture sensor: there is a considerable big amount of sensors to select from but we have to select the one that best fits for our </w:t>
+      </w:r>
+      <w:r>
+        <w:t>system</w:t>
+      </w:r>
+      <w:r>
+        <w:t xml:space="preserve">. (2) </w:t>
       </w:r>
       <w:r>
         <w:t>Capturing images in the real world may produce some noise in the data, so defining an ideal world for the capturing is crucial: this ensures low environment variance.</w:t>
@@ -398,7 +404,19 @@
       </w:r>
       <w:proofErr w:type="spellEnd"/>
       <w:r>
-        <w:t xml:space="preserve"> cameras can produce an accurate depth images at a high frame rate (50 fps), but they have a relatively low resolution, up to 176x144. The low resolution may not be able to detect some features of the scene, and thus the segmentation or recognition may not be the correct one. Since the sensor, to capture the depth information sends a light signal and then measures the time the signal spent traversing the scene to get the depth, lighting conditions are an important fact for this type of sensors: bright lighting may affect to the measurement of the sensor and get wrong values.</w:t>
+        <w:t xml:space="preserve"> cameras can produce an accurate depth images at a high frame rate (50 fps), but they have a relatively low resolution, up to 176x144. The low resolution may not be able to detect some features of the scene, and thus the segmentation or recognition may not be </w:t>
+      </w:r>
+      <w:r>
+        <w:t>correct. Since the sensor</w:t>
+      </w:r>
+      <w:r>
+        <w:t xml:space="preserve"> to capture the depth information sends a light signal and then measures the time the signal spent traversing the scene to get the depth, lighting conditions are an important fact for this type of sensors: bright lighting may affect to the measurement of the sensor and </w:t>
+      </w:r>
+      <w:r>
+        <w:t>provide</w:t>
+      </w:r>
+      <w:r>
+        <w:t xml:space="preserve"> wrong values.</w:t>
       </w:r>
     </w:p>
     <w:p>
@@ -438,7 +456,13 @@
         <w:t>depth</w:t>
       </w:r>
       <w:r>
-        <w:t xml:space="preserve">, they have two cameras with a small distance between them: the right and the left camera. Since the two cameras are pretty close and there is a variation in the location of the cameras it is possible to triangulate the position of each pixel, and thus get the depth of each pixel in the scene. This technique has a high computational cost and the resulting depth map has low precision. The good points of these type of cameras is that they can be built with normal cameras, they work well with different lighting conditions and the resolution and the capturing frame rate can be very high, even though when </w:t>
+        <w:t xml:space="preserve">, they have two cameras with a small distance between them: the right and the left camera. Since the two cameras are pretty close and there is a variation in the location of the cameras it is possible to triangulate the position of each pixel, and thus get the depth of each </w:t>
+      </w:r>
+      <w:r>
+        <w:t>point</w:t>
+      </w:r>
+      <w:r>
+        <w:t xml:space="preserve"> in the scene. This technique has a high computational cost and the resulting depth map has low precision. The good points of these type of cameras is that they can be built with normal cameras, they work well with different lighting conditions and the resolution and the capturing frame rate can be very high, even though when </w:t>
       </w:r>
       <w:r>
         <w:t>computing</w:t>
@@ -479,7 +503,10 @@
         <w:t>[REFERENCES]</w:t>
       </w:r>
       <w:r>
-        <w:t>, body tracking and Sign Language recognitions</w:t>
+        <w:t>, body trackin</w:t>
+      </w:r>
+      <w:r>
+        <w:t>g and Sign Language recognition</w:t>
       </w:r>
       <w:r>
         <w:t>,</w:t>
@@ -660,6 +687,14 @@
       <w:r>
         <w:lastRenderedPageBreak/>
         <w:t>Preprocessing</w:t>
+      </w:r>
+    </w:p>
+    <w:p>
+      <w:pPr>
+        <w:jc w:val="both"/>
+      </w:pPr>
+      <w:r>
+        <w:t>The Kinect camera captures depth images but in the process some errors appear in the image, so we have to ensure the correctness of the image before processing it, like filling the holes of the image.</w:t>
       </w:r>
     </w:p>
     <w:p>
@@ -1016,7 +1051,10 @@
               <w:cnfStyle w:val="000000100000" w:firstRow="0" w:lastRow="0" w:firstColumn="0" w:lastColumn="0" w:oddVBand="0" w:evenVBand="0" w:oddHBand="1" w:evenHBand="0" w:firstRowFirstColumn="0" w:firstRowLastColumn="0" w:lastRowFirstColumn="0" w:lastRowLastColumn="0"/>
             </w:pPr>
             <w:r>
-              <w:t>PUT THE **** HISTOGRAM</w:t>
+              <w:t>PUT THE</w:t>
+            </w:r>
+            <w:r>
+              <w:t xml:space="preserve"> HISTOGRAM</w:t>
             </w:r>
           </w:p>
         </w:tc>
@@ -1028,6 +1066,7 @@
         <w:pStyle w:val="Ttulo3"/>
       </w:pPr>
       <w:r>
+        <w:lastRenderedPageBreak/>
         <w:t>Normalization</w:t>
       </w:r>
     </w:p>
@@ -1042,11 +1081,7 @@
         <w:t xml:space="preserve">is going to be </w:t>
       </w:r>
       <w:r>
-        <w:t xml:space="preserve">different. There are two steps in the </w:t>
-      </w:r>
-      <w:r>
-        <w:lastRenderedPageBreak/>
-        <w:t>normalization process: (1) the hand size normalization and (2) depth normalization. This way when classifying the hand gestures all of them will fit in the same space.</w:t>
+        <w:t>different. There are two steps in the normalization process: (1) the hand size normalization and (2) depth normalization. This way when classifying the hand gestures all of them will fit in the same space.</w:t>
       </w:r>
     </w:p>
     <w:p>
@@ -1060,7 +1095,12 @@
         <w:t xml:space="preserve"> already</w:t>
       </w:r>
       <w:r>
-        <w:t xml:space="preserve"> known signs the comparison will not be exact enough for our purpose.  Some prior work [REFERENCE] used the body information to resize the hand; the problem arises when the user is performing a gesture towards the camera and the skeleton of the hand is hard to track for the Kinect. </w:t>
+        <w:t xml:space="preserve"> known signs the comparison will not be exact enough for our purpose.  Some prior work [REFERENCE] used the body information to resize the hand; the problem arises when the user is performing a gesture towards the camera</w:t>
+      </w:r>
+      <w:bookmarkStart w:id="0" w:name="_GoBack"/>
+      <w:bookmarkEnd w:id="0"/>
+      <w:r>
+        <w:t xml:space="preserve"> and the skeleton of the hand is hard to track for the Kinect. </w:t>
       </w:r>
       <w:r>
         <w:t xml:space="preserve">Another way to perform this step is to use the shape/area/width to match with a </w:t>
@@ -1144,6 +1184,9 @@
       </w:r>
     </w:p>
     <w:p>
+      <w:pPr>
+        <w:jc w:val="both"/>
+      </w:pPr>
       <w:r>
         <w:t>Before performing a classification we have to know what key features of the image we are going to consider for representing the images. This way the amount of data is considerably reduced for classification purposes.</w:t>
       </w:r>
@@ -1152,11 +1195,17 @@
       </w:r>
     </w:p>
     <w:p>
+      <w:pPr>
+        <w:jc w:val="both"/>
+      </w:pPr>
       <w:r>
         <w:t>The features selected should represent the gestures the best way possible to avoid the scalability problem when adding more gestures. When adding more gestures to the system it is harder to know which gesture is being performed and thus the precision of the system is reduced considerably.</w:t>
       </w:r>
     </w:p>
     <w:p>
+      <w:pPr>
+        <w:jc w:val="both"/>
+      </w:pPr>
       <w:r>
         <w:t>We can combine different features to detect the key points of the image too. As an example, we can detect the borders of the hand and then apply another feature to get the features of the hand´s borderline.</w:t>
       </w:r>
@@ -1172,6 +1221,7 @@
     </w:p>
     <w:p>
       <w:pPr>
+        <w:jc w:val="both"/>
         <w:rPr>
           <w:rFonts w:eastAsiaTheme="minorEastAsia"/>
         </w:rPr>
@@ -1315,6 +1365,7 @@
     </w:p>
     <w:p>
       <w:pPr>
+        <w:jc w:val="both"/>
         <w:rPr>
           <w:rFonts w:eastAsiaTheme="minorEastAsia"/>
         </w:rPr>
@@ -1446,6 +1497,9 @@
       </w:r>
     </w:p>
     <w:p>
+      <w:pPr>
+        <w:jc w:val="both"/>
+      </w:pPr>
       <w:r>
         <w:t>The Gabor filter has been used for edge detection in the frequency domain and for face recognition</w:t>
       </w:r>
@@ -1585,6 +1639,9 @@
       </w:r>
     </w:p>
     <w:p>
+      <w:pPr>
+        <w:jc w:val="both"/>
+      </w:pPr>
       <w:r>
         <w:t xml:space="preserve">The Fourier transformation discomposes a function into its elemental </w:t>
       </w:r>
@@ -1966,6 +2023,7 @@
     </w:p>
     <w:p>
       <w:pPr>
+        <w:jc w:val="both"/>
         <w:rPr>
           <w:rFonts w:eastAsiaTheme="minorEastAsia"/>
         </w:rPr>
@@ -2048,6 +2106,9 @@
       </w:r>
     </w:p>
     <w:p>
+      <w:pPr>
+        <w:jc w:val="both"/>
+      </w:pPr>
       <w:r>
         <w:t>Common filters and features for image processing may not be sufficient enough for this problem, therefore we have to study different possibilities and custom features to apply to the segmented hand images. In [</w:t>
       </w:r>
@@ -2113,51 +2174,1365 @@
       </w:r>
     </w:p>
     <w:p>
+      <w:pPr>
+        <w:jc w:val="both"/>
+      </w:pPr>
       <w:r>
         <w:lastRenderedPageBreak/>
         <w:t>These new features have to define uniquely each gesture to ensure the scalability of the problem, with more gestures the probability of having similar values for different gestures increases and thus the system precision may decay.</w:t>
       </w:r>
     </w:p>
     <w:p>
+      <w:pPr>
+        <w:jc w:val="both"/>
+      </w:pPr>
       <w:r>
         <w:t>We can combine different features into a unique feature: for example, we can compute the Laplace filter</w:t>
       </w:r>
       <w:r>
         <w:t xml:space="preserve"> to detect the borders and finger positions, and then use the Fourier transform to know the encoding of the image.</w:t>
       </w:r>
-      <w:bookmarkStart w:id="0" w:name="_GoBack"/>
-      <w:bookmarkEnd w:id="0"/>
-    </w:p>
-    <w:p>
-      <w:pPr>
+    </w:p>
+    <w:p>
+      <w:pPr>
+        <w:pStyle w:val="Ttulo1"/>
+        <w:jc w:val="both"/>
+      </w:pPr>
+      <w:r>
+        <w:t>Gesture recognition</w:t>
+      </w:r>
+    </w:p>
+    <w:p>
+      <w:pPr>
+        <w:jc w:val="both"/>
         <w:rPr>
           <w:rFonts w:eastAsiaTheme="minorEastAsia"/>
         </w:rPr>
       </w:pPr>
-    </w:p>
-    <w:p>
-      <w:pPr>
+      <w:r>
         <w:rPr>
           <w:rFonts w:eastAsiaTheme="minorEastAsia"/>
         </w:rPr>
-      </w:pPr>
-    </w:p>
-    <w:p>
-      <w:pPr>
+        <w:t xml:space="preserve">Once the hands have been segmented from the original image and some processing has been done to them, the cropped images are ready to be recognized. </w:t>
+      </w:r>
+      <w:r>
         <w:rPr>
           <w:rFonts w:eastAsiaTheme="minorEastAsia"/>
         </w:rPr>
-      </w:pPr>
-    </w:p>
-    <w:p>
-      <w:pPr>
+        <w:t xml:space="preserve">We are going to use two different approaches to study the results and decide which of those </w:t>
+      </w:r>
+      <w:proofErr w:type="gramStart"/>
+      <w:r>
         <w:rPr>
           <w:rFonts w:eastAsiaTheme="minorEastAsia"/>
         </w:rPr>
-      </w:pPr>
-    </w:p>
+        <w:t>is the best one for this system</w:t>
+      </w:r>
+      <w:proofErr w:type="gramEnd"/>
+      <w:r>
+        <w:rPr>
+          <w:rFonts w:eastAsiaTheme="minorEastAsia"/>
+        </w:rPr>
+        <w:t>: (1) use operations between images to detect the most similar images and (2) use machine learning algorithms to construct models which recognizes the gestures.</w:t>
+      </w:r>
+    </w:p>
+    <w:p>
+      <w:pPr>
+        <w:jc w:val="both"/>
+        <w:rPr>
+          <w:rFonts w:eastAsiaTheme="minorEastAsia"/>
+        </w:rPr>
+      </w:pPr>
+      <w:r>
+        <w:rPr>
+          <w:rFonts w:eastAsiaTheme="minorEastAsia"/>
+        </w:rPr>
+        <w:t>The recognition part is not limited only to these two approaches, if we consider that there is a better method to apply on this and fits with the system requirements we are going to include it as a part of the study.</w:t>
+      </w:r>
+    </w:p>
+    <w:p>
+      <w:pPr>
+        <w:pStyle w:val="Ttulo2"/>
+        <w:rPr>
+          <w:rFonts w:eastAsiaTheme="minorEastAsia"/>
+        </w:rPr>
+      </w:pPr>
+      <w:r>
+        <w:rPr>
+          <w:rFonts w:eastAsiaTheme="minorEastAsia"/>
+        </w:rPr>
+        <w:t>Operation between images</w:t>
+      </w:r>
+    </w:p>
+    <w:p>
+      <w:pPr>
+        <w:jc w:val="both"/>
+      </w:pPr>
+      <w:r>
+        <w:t>In this case we are going to consider two methods to compute operations between ima</w:t>
+      </w:r>
+      <w:r>
+        <w:t>ges; both have the same aim: compute a metric for each pixel of the image.</w:t>
+      </w:r>
+      <w:r>
+        <w:t xml:space="preserve"> (1) The first method consist on computing the difference between images, and (2) the second one to compute the image correlation.</w:t>
+      </w:r>
+      <w:r>
+        <w:t xml:space="preserve"> Since there is going to be a considerable big amount of images in the database the comparison against all of them has a big computational cost, therefore we are going to precompute the average image of each gesture and the resulting images will be the representative of each gesture; this technique is usually used for face recognition [MAYBE A REFERENCE?].</w:t>
+      </w:r>
+      <w:r>
+        <w:t xml:space="preserve"> </w:t>
+      </w:r>
+    </w:p>
+    <w:p>
+      <w:pPr>
+        <w:jc w:val="center"/>
+      </w:pPr>
+      <w:r>
+        <w:rPr>
+          <w:noProof/>
+          <w:lang w:val="es-ES" w:eastAsia="es-ES"/>
+        </w:rPr>
+        <w:drawing>
+          <wp:inline distT="0" distB="0" distL="0" distR="0">
+            <wp:extent cx="1343025" cy="1343025"/>
+            <wp:effectExtent l="0" t="0" r="9525" b="9525"/>
+            <wp:docPr id="11" name="Imagen 11"/>
+            <wp:cNvGraphicFramePr>
+              <a:graphicFrameLocks xmlns:a="http://schemas.openxmlformats.org/drawingml/2006/main" noChangeAspect="1"/>
+            </wp:cNvGraphicFramePr>
+            <a:graphic xmlns:a="http://schemas.openxmlformats.org/drawingml/2006/main">
+              <a:graphicData uri="http://schemas.openxmlformats.org/drawingml/2006/picture">
+                <pic:pic xmlns:pic="http://schemas.openxmlformats.org/drawingml/2006/picture">
+                  <pic:nvPicPr>
+                    <pic:cNvPr id="11" name="averageFace.jpg"/>
+                    <pic:cNvPicPr/>
+                  </pic:nvPicPr>
+                  <pic:blipFill>
+                    <a:blip r:embed="rId23">
+                      <a:extLst>
+                        <a:ext uri="{28A0092B-C50C-407E-A947-70E740481C1C}">
+                          <a14:useLocalDpi xmlns:a14="http://schemas.microsoft.com/office/drawing/2010/main" val="0"/>
+                        </a:ext>
+                      </a:extLst>
+                    </a:blip>
+                    <a:stretch>
+                      <a:fillRect/>
+                    </a:stretch>
+                  </pic:blipFill>
+                  <pic:spPr>
+                    <a:xfrm>
+                      <a:off x="0" y="0"/>
+                      <a:ext cx="1343025" cy="1343025"/>
+                    </a:xfrm>
+                    <a:prstGeom prst="rect">
+                      <a:avLst/>
+                    </a:prstGeom>
+                  </pic:spPr>
+                </pic:pic>
+              </a:graphicData>
+            </a:graphic>
+          </wp:inline>
+        </w:drawing>
+      </w:r>
+    </w:p>
+    <w:p>
+      <w:pPr>
+        <w:pStyle w:val="Ttulo3"/>
+      </w:pPr>
+      <w:r>
+        <w:t>Difference</w:t>
+      </w:r>
+    </w:p>
+    <w:p>
+      <w:pPr>
+        <w:jc w:val="both"/>
+      </w:pPr>
+      <w:r>
+        <w:t xml:space="preserve">This method is based on the idea of the computation of a regression, in this case a 3D regression. The expected value for the regression is going to be the representative image for each gesture, this is, the average. </w:t>
+      </w:r>
+      <w:r>
+        <w:t>Comparing the input image with the average image of each gesture and selecting the one that has the less error index will provide the most similar gesture in the database</w:t>
+      </w:r>
+      <w:r>
+        <w:t>.</w:t>
+      </w:r>
+    </w:p>
+    <w:p>
+      <w:pPr>
+        <w:jc w:val="both"/>
+      </w:pPr>
+      <w:r>
+        <w:t>We can use different metrics from the resulting error image to provide a unique metric that provides the similarity of the two images: average error, min square error, standard deviation…</w:t>
+      </w:r>
+    </w:p>
+    <w:p>
+      <w:pPr>
+        <w:jc w:val="center"/>
+      </w:pPr>
+      <w:r>
+        <w:rPr>
+          <w:noProof/>
+          <w:lang w:val="es-ES" w:eastAsia="es-ES"/>
+        </w:rPr>
+        <w:lastRenderedPageBreak/>
+        <w:drawing>
+          <wp:inline distT="0" distB="0" distL="0" distR="0">
+            <wp:extent cx="1962150" cy="1449810"/>
+            <wp:effectExtent l="0" t="0" r="0" b="0"/>
+            <wp:docPr id="12" name="Imagen 12"/>
+            <wp:cNvGraphicFramePr>
+              <a:graphicFrameLocks xmlns:a="http://schemas.openxmlformats.org/drawingml/2006/main" noChangeAspect="1"/>
+            </wp:cNvGraphicFramePr>
+            <a:graphic xmlns:a="http://schemas.openxmlformats.org/drawingml/2006/main">
+              <a:graphicData uri="http://schemas.openxmlformats.org/drawingml/2006/picture">
+                <pic:pic xmlns:pic="http://schemas.openxmlformats.org/drawingml/2006/picture">
+                  <pic:nvPicPr>
+                    <pic:cNvPr id="12" name="3Dregresion.png"/>
+                    <pic:cNvPicPr/>
+                  </pic:nvPicPr>
+                  <pic:blipFill>
+                    <a:blip r:embed="rId24">
+                      <a:extLst>
+                        <a:ext uri="{28A0092B-C50C-407E-A947-70E740481C1C}">
+                          <a14:useLocalDpi xmlns:a14="http://schemas.microsoft.com/office/drawing/2010/main" val="0"/>
+                        </a:ext>
+                      </a:extLst>
+                    </a:blip>
+                    <a:stretch>
+                      <a:fillRect/>
+                    </a:stretch>
+                  </pic:blipFill>
+                  <pic:spPr>
+                    <a:xfrm>
+                      <a:off x="0" y="0"/>
+                      <a:ext cx="1990665" cy="1470880"/>
+                    </a:xfrm>
+                    <a:prstGeom prst="rect">
+                      <a:avLst/>
+                    </a:prstGeom>
+                  </pic:spPr>
+                </pic:pic>
+              </a:graphicData>
+            </a:graphic>
+          </wp:inline>
+        </w:drawing>
+      </w:r>
+    </w:p>
+    <w:p>
+      <w:pPr>
+        <w:pStyle w:val="Ttulo3"/>
+      </w:pPr>
+      <w:r>
+        <w:t>Image correlation</w:t>
+      </w:r>
+    </w:p>
+    <w:p>
+      <w:pPr>
+        <w:jc w:val="both"/>
+      </w:pPr>
+      <w:r>
+        <w:t xml:space="preserve">This technique is used to detect if one image is part of another one: the image </w:t>
+      </w:r>
+      <w:r>
+        <w:rPr>
+          <w:i/>
+        </w:rPr>
+        <w:t xml:space="preserve">g </w:t>
+      </w:r>
+      <w:r>
+        <w:t xml:space="preserve">is overlapped with the image </w:t>
+      </w:r>
+      <w:r>
+        <w:rPr>
+          <w:i/>
+        </w:rPr>
+        <w:t xml:space="preserve">f </w:t>
+      </w:r>
+      <w:r>
+        <w:t xml:space="preserve">and for each pixel of </w:t>
+      </w:r>
+      <w:r>
+        <w:rPr>
+          <w:i/>
+        </w:rPr>
+        <w:t>f</w:t>
+      </w:r>
+      <w:r>
+        <w:t xml:space="preserve"> a value is computed using the following image correlation formula</w:t>
+      </w:r>
+      <w:r>
+        <w:t xml:space="preserve">, where </w:t>
+      </w:r>
+      <m:oMath>
+        <m:sSub>
+          <m:sSubPr>
+            <m:ctrlPr>
+              <w:rPr>
+                <w:rFonts w:ascii="Cambria Math" w:hAnsi="Cambria Math"/>
+                <w:i/>
+              </w:rPr>
+            </m:ctrlPr>
+          </m:sSubPr>
+          <m:e>
+            <m:r>
+              <w:rPr>
+                <w:rFonts w:ascii="Cambria Math" w:hAnsi="Cambria Math"/>
+              </w:rPr>
+              <m:t>r</m:t>
+            </m:r>
+          </m:e>
+          <m:sub>
+            <m:r>
+              <w:rPr>
+                <w:rFonts w:ascii="Cambria Math" w:hAnsi="Cambria Math"/>
+              </w:rPr>
+              <m:t>ij</m:t>
+            </m:r>
+          </m:sub>
+        </m:sSub>
+      </m:oMath>
+      <w:r>
+        <w:rPr>
+          <w:rFonts w:eastAsiaTheme="minorEastAsia"/>
+        </w:rPr>
+        <w:t xml:space="preserve"> is the correlation value for the pixel at point </w:t>
+      </w:r>
+      <m:oMath>
+        <m:r>
+          <w:rPr>
+            <w:rFonts w:ascii="Cambria Math" w:eastAsiaTheme="minorEastAsia" w:hAnsi="Cambria Math"/>
+          </w:rPr>
+          <m:t>f(i,j)</m:t>
+        </m:r>
+      </m:oMath>
+      <w:r>
+        <w:rPr>
+          <w:rFonts w:eastAsiaTheme="minorEastAsia"/>
+        </w:rPr>
+        <w:t xml:space="preserve">; </w:t>
+      </w:r>
+      <w:r>
+        <w:rPr>
+          <w:rFonts w:eastAsiaTheme="minorEastAsia"/>
+          <w:i/>
+        </w:rPr>
+        <w:t>m</w:t>
+      </w:r>
+      <w:r>
+        <w:rPr>
+          <w:rFonts w:eastAsiaTheme="minorEastAsia"/>
+        </w:rPr>
+        <w:t xml:space="preserve">, </w:t>
+      </w:r>
+      <w:r>
+        <w:rPr>
+          <w:rFonts w:eastAsiaTheme="minorEastAsia"/>
+          <w:i/>
+        </w:rPr>
+        <w:t>n</w:t>
+      </w:r>
+      <w:r>
+        <w:rPr>
+          <w:rFonts w:eastAsiaTheme="minorEastAsia"/>
+        </w:rPr>
+        <w:t xml:space="preserve"> are the columns and rows of </w:t>
+      </w:r>
+      <w:r>
+        <w:rPr>
+          <w:rFonts w:eastAsiaTheme="minorEastAsia"/>
+          <w:i/>
+        </w:rPr>
+        <w:t>g</w:t>
+      </w:r>
+      <w:r>
+        <w:rPr>
+          <w:rFonts w:eastAsiaTheme="minorEastAsia"/>
+        </w:rPr>
+        <w:t xml:space="preserve">; </w:t>
+      </w:r>
+      <w:r>
+        <w:rPr>
+          <w:rFonts w:eastAsiaTheme="minorEastAsia"/>
+          <w:i/>
+        </w:rPr>
+        <w:t>x</w:t>
+      </w:r>
+      <w:r>
+        <w:rPr>
+          <w:rFonts w:eastAsiaTheme="minorEastAsia"/>
+        </w:rPr>
+        <w:t>,</w:t>
+      </w:r>
+      <w:r>
+        <w:rPr>
+          <w:rFonts w:eastAsiaTheme="minorEastAsia"/>
+          <w:i/>
+        </w:rPr>
+        <w:t xml:space="preserve"> y</w:t>
+      </w:r>
+      <w:r>
+        <w:rPr>
+          <w:rFonts w:eastAsiaTheme="minorEastAsia"/>
+        </w:rPr>
+        <w:t xml:space="preserve"> are the columns and rows of </w:t>
+      </w:r>
+      <w:r>
+        <w:rPr>
+          <w:rFonts w:eastAsiaTheme="minorEastAsia"/>
+          <w:i/>
+        </w:rPr>
+        <w:t>f</w:t>
+      </w:r>
+      <w:r>
+        <w:rPr>
+          <w:rFonts w:eastAsiaTheme="minorEastAsia"/>
+        </w:rPr>
+        <w:t xml:space="preserve">; and </w:t>
+      </w:r>
+      <m:oMath>
+        <m:acc>
+          <m:accPr>
+            <m:chr m:val="̅"/>
+            <m:ctrlPr>
+              <w:rPr>
+                <w:rFonts w:ascii="Cambria Math" w:eastAsiaTheme="minorEastAsia" w:hAnsi="Cambria Math"/>
+                <w:i/>
+              </w:rPr>
+            </m:ctrlPr>
+          </m:accPr>
+          <m:e>
+            <m:r>
+              <w:rPr>
+                <w:rFonts w:ascii="Cambria Math" w:eastAsiaTheme="minorEastAsia" w:hAnsi="Cambria Math"/>
+              </w:rPr>
+              <m:t>f</m:t>
+            </m:r>
+          </m:e>
+        </m:acc>
+      </m:oMath>
+      <w:r>
+        <w:rPr>
+          <w:rFonts w:eastAsiaTheme="minorEastAsia"/>
+        </w:rPr>
+        <w:t xml:space="preserve">, </w:t>
+      </w:r>
+      <m:oMath>
+        <m:acc>
+          <m:accPr>
+            <m:chr m:val="̅"/>
+            <m:ctrlPr>
+              <w:rPr>
+                <w:rFonts w:ascii="Cambria Math" w:eastAsiaTheme="minorEastAsia" w:hAnsi="Cambria Math"/>
+                <w:i/>
+              </w:rPr>
+            </m:ctrlPr>
+          </m:accPr>
+          <m:e>
+            <m:r>
+              <w:rPr>
+                <w:rFonts w:ascii="Cambria Math" w:eastAsiaTheme="minorEastAsia" w:hAnsi="Cambria Math"/>
+              </w:rPr>
+              <m:t>g</m:t>
+            </m:r>
+          </m:e>
+        </m:acc>
+      </m:oMath>
+      <w:r>
+        <w:rPr>
+          <w:rFonts w:eastAsiaTheme="minorEastAsia"/>
+        </w:rPr>
+        <w:t xml:space="preserve"> are the average values of the images</w:t>
+      </w:r>
+      <w:r>
+        <w:t>:</w:t>
+      </w:r>
+    </w:p>
+    <w:p>
+      <m:oMathPara>
+        <m:oMath>
+          <m:sSub>
+            <m:sSubPr>
+              <m:ctrlPr>
+                <w:rPr>
+                  <w:rFonts w:ascii="Cambria Math" w:hAnsi="Cambria Math"/>
+                  <w:i/>
+                </w:rPr>
+              </m:ctrlPr>
+            </m:sSubPr>
+            <m:e>
+              <m:r>
+                <w:rPr>
+                  <w:rFonts w:ascii="Cambria Math" w:hAnsi="Cambria Math"/>
+                </w:rPr>
+                <m:t>r</m:t>
+              </m:r>
+            </m:e>
+            <m:sub>
+              <m:r>
+                <w:rPr>
+                  <w:rFonts w:ascii="Cambria Math" w:hAnsi="Cambria Math"/>
+                </w:rPr>
+                <m:t>ij</m:t>
+              </m:r>
+            </m:sub>
+          </m:sSub>
+          <m:r>
+            <w:rPr>
+              <w:rFonts w:ascii="Cambria Math" w:hAnsi="Cambria Math"/>
+            </w:rPr>
+            <m:t xml:space="preserve">= </m:t>
+          </m:r>
+          <m:f>
+            <m:fPr>
+              <m:ctrlPr>
+                <w:rPr>
+                  <w:rFonts w:ascii="Cambria Math" w:hAnsi="Cambria Math"/>
+                  <w:i/>
+                </w:rPr>
+              </m:ctrlPr>
+            </m:fPr>
+            <m:num>
+              <m:nary>
+                <m:naryPr>
+                  <m:chr m:val="∑"/>
+                  <m:limLoc m:val="subSup"/>
+                  <m:supHide m:val="1"/>
+                  <m:ctrlPr>
+                    <w:rPr>
+                      <w:rFonts w:ascii="Cambria Math" w:hAnsi="Cambria Math"/>
+                      <w:i/>
+                    </w:rPr>
+                  </m:ctrlPr>
+                </m:naryPr>
+                <m:sub>
+                  <m:r>
+                    <w:rPr>
+                      <w:rFonts w:ascii="Cambria Math" w:hAnsi="Cambria Math"/>
+                    </w:rPr>
+                    <m:t>m</m:t>
+                  </m:r>
+                </m:sub>
+                <m:sup/>
+                <m:e>
+                  <m:nary>
+                    <m:naryPr>
+                      <m:chr m:val="∑"/>
+                      <m:limLoc m:val="subSup"/>
+                      <m:supHide m:val="1"/>
+                      <m:ctrlPr>
+                        <w:rPr>
+                          <w:rFonts w:ascii="Cambria Math" w:hAnsi="Cambria Math"/>
+                          <w:i/>
+                        </w:rPr>
+                      </m:ctrlPr>
+                    </m:naryPr>
+                    <m:sub>
+                      <m:r>
+                        <w:rPr>
+                          <w:rFonts w:ascii="Cambria Math" w:hAnsi="Cambria Math"/>
+                        </w:rPr>
+                        <m:t>n</m:t>
+                      </m:r>
+                    </m:sub>
+                    <m:sup/>
+                    <m:e>
+                      <m:d>
+                        <m:dPr>
+                          <m:begChr m:val="["/>
+                          <m:endChr m:val="]"/>
+                          <m:ctrlPr>
+                            <w:rPr>
+                              <w:rFonts w:ascii="Cambria Math" w:hAnsi="Cambria Math"/>
+                              <w:i/>
+                            </w:rPr>
+                          </m:ctrlPr>
+                        </m:dPr>
+                        <m:e>
+                          <m:r>
+                            <w:rPr>
+                              <w:rFonts w:ascii="Cambria Math" w:hAnsi="Cambria Math"/>
+                            </w:rPr>
+                            <m:t>f</m:t>
+                          </m:r>
+                          <m:d>
+                            <m:dPr>
+                              <m:ctrlPr>
+                                <w:rPr>
+                                  <w:rFonts w:ascii="Cambria Math" w:hAnsi="Cambria Math"/>
+                                  <w:i/>
+                                </w:rPr>
+                              </m:ctrlPr>
+                            </m:dPr>
+                            <m:e>
+                              <m:r>
+                                <w:rPr>
+                                  <w:rFonts w:ascii="Cambria Math" w:hAnsi="Cambria Math"/>
+                                </w:rPr>
+                                <m:t>i+m, j+n</m:t>
+                              </m:r>
+                            </m:e>
+                          </m:d>
+                          <m:r>
+                            <w:rPr>
+                              <w:rFonts w:ascii="Cambria Math" w:hAnsi="Cambria Math"/>
+                            </w:rPr>
+                            <m:t>-</m:t>
+                          </m:r>
+                          <m:acc>
+                            <m:accPr>
+                              <m:chr m:val="̅"/>
+                              <m:ctrlPr>
+                                <w:rPr>
+                                  <w:rFonts w:ascii="Cambria Math" w:hAnsi="Cambria Math"/>
+                                  <w:i/>
+                                </w:rPr>
+                              </m:ctrlPr>
+                            </m:accPr>
+                            <m:e>
+                              <m:r>
+                                <w:rPr>
+                                  <w:rFonts w:ascii="Cambria Math" w:hAnsi="Cambria Math"/>
+                                </w:rPr>
+                                <m:t>f</m:t>
+                              </m:r>
+                            </m:e>
+                          </m:acc>
+                        </m:e>
+                      </m:d>
+                      <m:r>
+                        <w:rPr>
+                          <w:rFonts w:ascii="Cambria Math" w:hAnsi="Cambria Math"/>
+                        </w:rPr>
+                        <m:t>[g</m:t>
+                      </m:r>
+                      <m:d>
+                        <m:dPr>
+                          <m:ctrlPr>
+                            <w:rPr>
+                              <w:rFonts w:ascii="Cambria Math" w:hAnsi="Cambria Math"/>
+                              <w:i/>
+                            </w:rPr>
+                          </m:ctrlPr>
+                        </m:dPr>
+                        <m:e>
+                          <m:r>
+                            <w:rPr>
+                              <w:rFonts w:ascii="Cambria Math" w:hAnsi="Cambria Math"/>
+                            </w:rPr>
+                            <m:t>m,n</m:t>
+                          </m:r>
+                        </m:e>
+                      </m:d>
+                      <m:r>
+                        <w:rPr>
+                          <w:rFonts w:ascii="Cambria Math" w:hAnsi="Cambria Math"/>
+                        </w:rPr>
+                        <m:t>-</m:t>
+                      </m:r>
+                      <m:acc>
+                        <m:accPr>
+                          <m:chr m:val="̅"/>
+                          <m:ctrlPr>
+                            <w:rPr>
+                              <w:rFonts w:ascii="Cambria Math" w:hAnsi="Cambria Math"/>
+                              <w:i/>
+                            </w:rPr>
+                          </m:ctrlPr>
+                        </m:accPr>
+                        <m:e>
+                          <m:r>
+                            <w:rPr>
+                              <w:rFonts w:ascii="Cambria Math" w:hAnsi="Cambria Math"/>
+                            </w:rPr>
+                            <m:t>g</m:t>
+                          </m:r>
+                        </m:e>
+                      </m:acc>
+                      <m:r>
+                        <w:rPr>
+                          <w:rFonts w:ascii="Cambria Math" w:hAnsi="Cambria Math"/>
+                        </w:rPr>
+                        <m:t>]</m:t>
+                      </m:r>
+                    </m:e>
+                  </m:nary>
+                </m:e>
+              </m:nary>
+            </m:num>
+            <m:den>
+              <m:rad>
+                <m:radPr>
+                  <m:degHide m:val="1"/>
+                  <m:ctrlPr>
+                    <w:rPr>
+                      <w:rFonts w:ascii="Cambria Math" w:hAnsi="Cambria Math"/>
+                      <w:i/>
+                    </w:rPr>
+                  </m:ctrlPr>
+                </m:radPr>
+                <m:deg/>
+                <m:e>
+                  <m:nary>
+                    <m:naryPr>
+                      <m:chr m:val="∑"/>
+                      <m:limLoc m:val="subSup"/>
+                      <m:supHide m:val="1"/>
+                      <m:ctrlPr>
+                        <w:rPr>
+                          <w:rFonts w:ascii="Cambria Math" w:hAnsi="Cambria Math"/>
+                          <w:i/>
+                        </w:rPr>
+                      </m:ctrlPr>
+                    </m:naryPr>
+                    <m:sub>
+                      <m:r>
+                        <w:rPr>
+                          <w:rFonts w:ascii="Cambria Math" w:hAnsi="Cambria Math"/>
+                        </w:rPr>
+                        <m:t>x</m:t>
+                      </m:r>
+                    </m:sub>
+                    <m:sup/>
+                    <m:e>
+                      <m:nary>
+                        <m:naryPr>
+                          <m:chr m:val="∑"/>
+                          <m:limLoc m:val="subSup"/>
+                          <m:supHide m:val="1"/>
+                          <m:ctrlPr>
+                            <w:rPr>
+                              <w:rFonts w:ascii="Cambria Math" w:hAnsi="Cambria Math"/>
+                              <w:i/>
+                            </w:rPr>
+                          </m:ctrlPr>
+                        </m:naryPr>
+                        <m:sub>
+                          <m:r>
+                            <w:rPr>
+                              <w:rFonts w:ascii="Cambria Math" w:hAnsi="Cambria Math"/>
+                            </w:rPr>
+                            <m:t>y</m:t>
+                          </m:r>
+                        </m:sub>
+                        <m:sup/>
+                        <m:e>
+                          <m:sSup>
+                            <m:sSupPr>
+                              <m:ctrlPr>
+                                <w:rPr>
+                                  <w:rFonts w:ascii="Cambria Math" w:hAnsi="Cambria Math"/>
+                                  <w:i/>
+                                </w:rPr>
+                              </m:ctrlPr>
+                            </m:sSupPr>
+                            <m:e>
+                              <m:r>
+                                <w:rPr>
+                                  <w:rFonts w:ascii="Cambria Math" w:hAnsi="Cambria Math"/>
+                                </w:rPr>
+                                <m:t>[f</m:t>
+                              </m:r>
+                              <m:d>
+                                <m:dPr>
+                                  <m:ctrlPr>
+                                    <w:rPr>
+                                      <w:rFonts w:ascii="Cambria Math" w:hAnsi="Cambria Math"/>
+                                      <w:i/>
+                                    </w:rPr>
+                                  </m:ctrlPr>
+                                </m:dPr>
+                                <m:e>
+                                  <m:r>
+                                    <w:rPr>
+                                      <w:rFonts w:ascii="Cambria Math" w:hAnsi="Cambria Math"/>
+                                    </w:rPr>
+                                    <m:t>x,y</m:t>
+                                  </m:r>
+                                </m:e>
+                              </m:d>
+                              <m:r>
+                                <w:rPr>
+                                  <w:rFonts w:ascii="Cambria Math" w:hAnsi="Cambria Math"/>
+                                </w:rPr>
+                                <m:t>-</m:t>
+                              </m:r>
+                              <m:acc>
+                                <m:accPr>
+                                  <m:chr m:val="̅"/>
+                                  <m:ctrlPr>
+                                    <w:rPr>
+                                      <w:rFonts w:ascii="Cambria Math" w:hAnsi="Cambria Math"/>
+                                      <w:i/>
+                                    </w:rPr>
+                                  </m:ctrlPr>
+                                </m:accPr>
+                                <m:e>
+                                  <m:r>
+                                    <w:rPr>
+                                      <w:rFonts w:ascii="Cambria Math" w:hAnsi="Cambria Math"/>
+                                    </w:rPr>
+                                    <m:t>f</m:t>
+                                  </m:r>
+                                </m:e>
+                              </m:acc>
+                              <m:r>
+                                <w:rPr>
+                                  <w:rFonts w:ascii="Cambria Math" w:hAnsi="Cambria Math"/>
+                                </w:rPr>
+                                <m:t>]</m:t>
+                              </m:r>
+                            </m:e>
+                            <m:sup>
+                              <m:r>
+                                <w:rPr>
+                                  <w:rFonts w:ascii="Cambria Math" w:hAnsi="Cambria Math"/>
+                                </w:rPr>
+                                <m:t>2</m:t>
+                              </m:r>
+                            </m:sup>
+                          </m:sSup>
+                        </m:e>
+                      </m:nary>
+                    </m:e>
+                  </m:nary>
+                  <m:nary>
+                    <m:naryPr>
+                      <m:chr m:val="∑"/>
+                      <m:limLoc m:val="subSup"/>
+                      <m:supHide m:val="1"/>
+                      <m:ctrlPr>
+                        <w:rPr>
+                          <w:rFonts w:ascii="Cambria Math" w:hAnsi="Cambria Math"/>
+                          <w:i/>
+                        </w:rPr>
+                      </m:ctrlPr>
+                    </m:naryPr>
+                    <m:sub>
+                      <m:r>
+                        <w:rPr>
+                          <w:rFonts w:ascii="Cambria Math" w:hAnsi="Cambria Math"/>
+                        </w:rPr>
+                        <m:t>m</m:t>
+                      </m:r>
+                    </m:sub>
+                    <m:sup/>
+                    <m:e>
+                      <m:nary>
+                        <m:naryPr>
+                          <m:chr m:val="∑"/>
+                          <m:limLoc m:val="subSup"/>
+                          <m:supHide m:val="1"/>
+                          <m:ctrlPr>
+                            <w:rPr>
+                              <w:rFonts w:ascii="Cambria Math" w:hAnsi="Cambria Math"/>
+                              <w:i/>
+                            </w:rPr>
+                          </m:ctrlPr>
+                        </m:naryPr>
+                        <m:sub>
+                          <m:r>
+                            <w:rPr>
+                              <w:rFonts w:ascii="Cambria Math" w:hAnsi="Cambria Math"/>
+                            </w:rPr>
+                            <m:t>n</m:t>
+                          </m:r>
+                        </m:sub>
+                        <m:sup/>
+                        <m:e>
+                          <m:sSup>
+                            <m:sSupPr>
+                              <m:ctrlPr>
+                                <w:rPr>
+                                  <w:rFonts w:ascii="Cambria Math" w:hAnsi="Cambria Math"/>
+                                  <w:i/>
+                                </w:rPr>
+                              </m:ctrlPr>
+                            </m:sSupPr>
+                            <m:e>
+                              <m:r>
+                                <w:rPr>
+                                  <w:rFonts w:ascii="Cambria Math" w:hAnsi="Cambria Math"/>
+                                </w:rPr>
+                                <m:t>[g</m:t>
+                              </m:r>
+                              <m:d>
+                                <m:dPr>
+                                  <m:ctrlPr>
+                                    <w:rPr>
+                                      <w:rFonts w:ascii="Cambria Math" w:hAnsi="Cambria Math"/>
+                                      <w:i/>
+                                    </w:rPr>
+                                  </m:ctrlPr>
+                                </m:dPr>
+                                <m:e>
+                                  <m:r>
+                                    <w:rPr>
+                                      <w:rFonts w:ascii="Cambria Math" w:hAnsi="Cambria Math"/>
+                                    </w:rPr>
+                                    <m:t>m,n</m:t>
+                                  </m:r>
+                                </m:e>
+                              </m:d>
+                              <m:r>
+                                <w:rPr>
+                                  <w:rFonts w:ascii="Cambria Math" w:hAnsi="Cambria Math"/>
+                                </w:rPr>
+                                <m:t>-</m:t>
+                              </m:r>
+                              <m:acc>
+                                <m:accPr>
+                                  <m:chr m:val="̅"/>
+                                  <m:ctrlPr>
+                                    <w:rPr>
+                                      <w:rFonts w:ascii="Cambria Math" w:hAnsi="Cambria Math"/>
+                                      <w:i/>
+                                    </w:rPr>
+                                  </m:ctrlPr>
+                                </m:accPr>
+                                <m:e>
+                                  <m:r>
+                                    <w:rPr>
+                                      <w:rFonts w:ascii="Cambria Math" w:hAnsi="Cambria Math"/>
+                                    </w:rPr>
+                                    <m:t>g</m:t>
+                                  </m:r>
+                                </m:e>
+                              </m:acc>
+                              <m:r>
+                                <w:rPr>
+                                  <w:rFonts w:ascii="Cambria Math" w:hAnsi="Cambria Math"/>
+                                </w:rPr>
+                                <m:t>]</m:t>
+                              </m:r>
+                            </m:e>
+                            <m:sup>
+                              <m:r>
+                                <w:rPr>
+                                  <w:rFonts w:ascii="Cambria Math" w:hAnsi="Cambria Math"/>
+                                </w:rPr>
+                                <m:t>2</m:t>
+                              </m:r>
+                            </m:sup>
+                          </m:sSup>
+                        </m:e>
+                      </m:nary>
+                    </m:e>
+                  </m:nary>
+                </m:e>
+              </m:rad>
+            </m:den>
+          </m:f>
+        </m:oMath>
+      </m:oMathPara>
+    </w:p>
+    <w:p>
+      <w:pPr>
+        <w:keepNext/>
+      </w:pPr>
+    </w:p>
+    <w:p>
+      <w:pPr>
+        <w:keepNext/>
+        <w:jc w:val="both"/>
+        <w:sectPr>
+          <w:pgSz w:w="12240" w:h="15840"/>
+          <w:pgMar w:top="1417" w:right="1701" w:bottom="1417" w:left="1701" w:header="708" w:footer="708" w:gutter="0"/>
+          <w:cols w:space="708"/>
+          <w:docGrid w:linePitch="360"/>
+        </w:sectPr>
+      </w:pPr>
+      <w:r>
+        <w:t xml:space="preserve">Every pixel of </w:t>
+      </w:r>
+      <w:r>
+        <w:rPr>
+          <w:i/>
+        </w:rPr>
+        <w:t>f</w:t>
+      </w:r>
+      <w:r>
+        <w:t xml:space="preserve"> is used as the origin to compute the correlation between </w:t>
+      </w:r>
+      <w:r>
+        <w:rPr>
+          <w:i/>
+        </w:rPr>
+        <w:t>f</w:t>
+      </w:r>
+      <w:r>
+        <w:t xml:space="preserve"> and </w:t>
+      </w:r>
+      <w:r>
+        <w:rPr>
+          <w:i/>
+        </w:rPr>
+        <w:t>g</w:t>
+      </w:r>
+      <w:r>
+        <w:t>. The values of the resulting image provides the corr</w:t>
+      </w:r>
+      <w:r>
+        <w:t>elation of the two images using</w:t>
+      </w:r>
+      <w:r>
+        <w:t xml:space="preserve"> </w:t>
+      </w:r>
+      <w:proofErr w:type="spellStart"/>
+      <w:r>
+        <w:rPr>
+          <w:i/>
+        </w:rPr>
+        <w:t>i</w:t>
+      </w:r>
+      <w:proofErr w:type="spellEnd"/>
+      <w:r>
+        <w:t xml:space="preserve">, </w:t>
+      </w:r>
+      <w:r>
+        <w:rPr>
+          <w:i/>
+        </w:rPr>
+        <w:t>j</w:t>
+      </w:r>
+      <w:r>
+        <w:t xml:space="preserve"> </w:t>
+      </w:r>
+      <w:r>
+        <w:t>as origin: the pixel with the maximum argument will be the best matching position for the image.  We can use</w:t>
+      </w:r>
+      <w:r>
+        <w:t xml:space="preserve"> the correlation between the input image and the average image of each gesture to get</w:t>
+      </w:r>
+      <w:r>
+        <w:t xml:space="preserve"> max</w:t>
+      </w:r>
+      <w:r>
+        <w:t>imum</w:t>
+      </w:r>
+      <w:r>
+        <w:t xml:space="preserve"> argument of each resulting</w:t>
+      </w:r>
+      <w:r>
+        <w:t xml:space="preserve"> correlation</w:t>
+      </w:r>
+      <w:r>
+        <w:t xml:space="preserve"> i</w:t>
+      </w:r>
+      <w:r>
+        <w:t xml:space="preserve">mage </w:t>
+      </w:r>
+      <w:r>
+        <w:t>to recognize which is the best matching gesture to the input image.</w:t>
+      </w:r>
+    </w:p>
+    <w:p>
+      <w:pPr>
+        <w:keepNext/>
+        <w:jc w:val="center"/>
+      </w:pPr>
+      <w:r>
+        <w:rPr>
+          <w:noProof/>
+          <w:lang w:val="es-ES" w:eastAsia="es-ES"/>
+        </w:rPr>
+        <w:drawing>
+          <wp:inline distT="0" distB="0" distL="0" distR="0" wp14:anchorId="58AB579B" wp14:editId="404CB97D">
+            <wp:extent cx="1062857" cy="1080000"/>
+            <wp:effectExtent l="0" t="0" r="4445" b="6350"/>
+            <wp:docPr id="33" name="Imagen 4"/>
+            <wp:cNvGraphicFramePr>
+              <a:graphicFrameLocks xmlns:a="http://schemas.openxmlformats.org/drawingml/2006/main" noChangeAspect="1"/>
+            </wp:cNvGraphicFramePr>
+            <a:graphic xmlns:a="http://schemas.openxmlformats.org/drawingml/2006/main">
+              <a:graphicData uri="http://schemas.openxmlformats.org/drawingml/2006/picture">
+                <pic:pic xmlns:pic="http://schemas.openxmlformats.org/drawingml/2006/picture">
+                  <pic:nvPicPr>
+                    <pic:cNvPr id="5" name="Imagen 4"/>
+                    <pic:cNvPicPr>
+                      <a:picLocks noChangeAspect="1"/>
+                    </pic:cNvPicPr>
+                  </pic:nvPicPr>
+                  <pic:blipFill rotWithShape="1">
+                    <a:blip r:embed="rId25">
+                      <a:extLst>
+                        <a:ext uri="{28A0092B-C50C-407E-A947-70E740481C1C}">
+                          <a14:useLocalDpi xmlns:a14="http://schemas.microsoft.com/office/drawing/2010/main" val="0"/>
+                        </a:ext>
+                      </a:extLst>
+                    </a:blip>
+                    <a:srcRect l="38629" t="17174" r="38513" b="18812"/>
+                    <a:stretch/>
+                  </pic:blipFill>
+                  <pic:spPr>
+                    <a:xfrm>
+                      <a:off x="0" y="0"/>
+                      <a:ext cx="1062857" cy="1080000"/>
+                    </a:xfrm>
+                    <a:prstGeom prst="rect">
+                      <a:avLst/>
+                    </a:prstGeom>
+                  </pic:spPr>
+                </pic:pic>
+              </a:graphicData>
+            </a:graphic>
+          </wp:inline>
+        </w:drawing>
+      </w:r>
+    </w:p>
+    <w:p>
+      <w:pPr>
+        <w:pStyle w:val="Descripcin"/>
+        <w:jc w:val="center"/>
+      </w:pPr>
+      <w:r>
+        <w:fldChar w:fldCharType="begin"/>
+      </w:r>
+      <w:r>
+        <w:instrText xml:space="preserve"> SEQ Ilustración \* ARABIC </w:instrText>
+      </w:r>
+      <w:r>
+        <w:fldChar w:fldCharType="separate"/>
+      </w:r>
+      <w:r>
+        <w:rPr>
+          <w:noProof/>
+        </w:rPr>
+        <w:t>1</w:t>
+      </w:r>
+      <w:r>
+        <w:fldChar w:fldCharType="end"/>
+      </w:r>
+      <w:r>
+        <w:t>Image f</w:t>
+      </w:r>
+    </w:p>
+    <w:p>
+      <w:pPr>
+        <w:keepNext/>
+        <w:jc w:val="center"/>
+      </w:pPr>
+      <w:r>
+        <w:rPr>
+          <w:rFonts w:eastAsiaTheme="minorEastAsia"/>
+          <w:noProof/>
+          <w:lang w:val="es-ES" w:eastAsia="es-ES"/>
+        </w:rPr>
+        <w:drawing>
+          <wp:inline distT="0" distB="0" distL="0" distR="0" wp14:anchorId="0A552ACA" wp14:editId="00572E5A">
+            <wp:extent cx="1080000" cy="1080000"/>
+            <wp:effectExtent l="0" t="0" r="6350" b="6350"/>
+            <wp:docPr id="34" name="Imagen 3"/>
+            <wp:cNvGraphicFramePr>
+              <a:graphicFrameLocks xmlns:a="http://schemas.openxmlformats.org/drawingml/2006/main" noChangeAspect="1"/>
+            </wp:cNvGraphicFramePr>
+            <a:graphic xmlns:a="http://schemas.openxmlformats.org/drawingml/2006/main">
+              <a:graphicData uri="http://schemas.openxmlformats.org/drawingml/2006/picture">
+                <pic:pic xmlns:pic="http://schemas.openxmlformats.org/drawingml/2006/picture">
+                  <pic:nvPicPr>
+                    <pic:cNvPr id="4" name="Imagen 3"/>
+                    <pic:cNvPicPr>
+                      <a:picLocks noChangeAspect="1"/>
+                    </pic:cNvPicPr>
+                  </pic:nvPicPr>
+                  <pic:blipFill rotWithShape="1">
+                    <a:blip r:embed="rId25">
+                      <a:extLst>
+                        <a:ext uri="{28A0092B-C50C-407E-A947-70E740481C1C}">
+                          <a14:useLocalDpi xmlns:a14="http://schemas.microsoft.com/office/drawing/2010/main" val="0"/>
+                        </a:ext>
+                      </a:extLst>
+                    </a:blip>
+                    <a:srcRect l="7613" t="17174" r="69160" b="18812"/>
+                    <a:stretch/>
+                  </pic:blipFill>
+                  <pic:spPr>
+                    <a:xfrm>
+                      <a:off x="0" y="0"/>
+                      <a:ext cx="1080000" cy="1080000"/>
+                    </a:xfrm>
+                    <a:prstGeom prst="rect">
+                      <a:avLst/>
+                    </a:prstGeom>
+                  </pic:spPr>
+                </pic:pic>
+              </a:graphicData>
+            </a:graphic>
+          </wp:inline>
+        </w:drawing>
+      </w:r>
+    </w:p>
+    <w:p>
+      <w:pPr>
+        <w:pStyle w:val="Descripcin"/>
+        <w:jc w:val="center"/>
+      </w:pPr>
+      <w:r>
+        <w:fldChar w:fldCharType="begin"/>
+      </w:r>
+      <w:r>
+        <w:instrText xml:space="preserve"> SEQ Ilustración \* ARABIC </w:instrText>
+      </w:r>
+      <w:r>
+        <w:fldChar w:fldCharType="separate"/>
+      </w:r>
+      <w:r>
+        <w:rPr>
+          <w:noProof/>
+        </w:rPr>
+        <w:t>2</w:t>
+      </w:r>
+      <w:r>
+        <w:fldChar w:fldCharType="end"/>
+      </w:r>
+      <w:r>
+        <w:t xml:space="preserve"> Image g</w:t>
+      </w:r>
+    </w:p>
+    <w:p>
+      <w:pPr>
+        <w:keepNext/>
+        <w:jc w:val="center"/>
+      </w:pPr>
+      <w:r>
+        <w:rPr>
+          <w:noProof/>
+          <w:lang w:val="es-ES" w:eastAsia="es-ES"/>
+        </w:rPr>
+        <w:drawing>
+          <wp:inline distT="0" distB="0" distL="0" distR="0" wp14:anchorId="13515187" wp14:editId="31B169FB">
+            <wp:extent cx="1062857" cy="1080000"/>
+            <wp:effectExtent l="0" t="0" r="4445" b="6350"/>
+            <wp:docPr id="35" name="Imagen 5"/>
+            <wp:cNvGraphicFramePr>
+              <a:graphicFrameLocks xmlns:a="http://schemas.openxmlformats.org/drawingml/2006/main" noChangeAspect="1"/>
+            </wp:cNvGraphicFramePr>
+            <a:graphic xmlns:a="http://schemas.openxmlformats.org/drawingml/2006/main">
+              <a:graphicData uri="http://schemas.openxmlformats.org/drawingml/2006/picture">
+                <pic:pic xmlns:pic="http://schemas.openxmlformats.org/drawingml/2006/picture">
+                  <pic:nvPicPr>
+                    <pic:cNvPr id="6" name="Imagen 5"/>
+                    <pic:cNvPicPr>
+                      <a:picLocks noChangeAspect="1"/>
+                    </pic:cNvPicPr>
+                  </pic:nvPicPr>
+                  <pic:blipFill rotWithShape="1">
+                    <a:blip r:embed="rId25">
+                      <a:extLst>
+                        <a:ext uri="{28A0092B-C50C-407E-A947-70E740481C1C}">
+                          <a14:useLocalDpi xmlns:a14="http://schemas.microsoft.com/office/drawing/2010/main" val="0"/>
+                        </a:ext>
+                      </a:extLst>
+                    </a:blip>
+                    <a:srcRect l="69148" t="17174" r="7993" b="18812"/>
+                    <a:stretch/>
+                  </pic:blipFill>
+                  <pic:spPr>
+                    <a:xfrm>
+                      <a:off x="0" y="0"/>
+                      <a:ext cx="1062857" cy="1080000"/>
+                    </a:xfrm>
+                    <a:prstGeom prst="rect">
+                      <a:avLst/>
+                    </a:prstGeom>
+                  </pic:spPr>
+                </pic:pic>
+              </a:graphicData>
+            </a:graphic>
+          </wp:inline>
+        </w:drawing>
+      </w:r>
+    </w:p>
+    <w:p>
+      <w:pPr>
+        <w:pStyle w:val="Descripcin"/>
+        <w:jc w:val="center"/>
+      </w:pPr>
+      <w:r>
+        <w:fldChar w:fldCharType="begin"/>
+      </w:r>
+      <w:r>
+        <w:instrText xml:space="preserve"> SEQ Ilustración \* ARABIC </w:instrText>
+      </w:r>
+      <w:r>
+        <w:fldChar w:fldCharType="separate"/>
+      </w:r>
+      <w:r>
+        <w:rPr>
+          <w:noProof/>
+        </w:rPr>
+        <w:t>3</w:t>
+      </w:r>
+      <w:r>
+        <w:fldChar w:fldCharType="end"/>
+      </w:r>
+      <w:r>
+        <w:t xml:space="preserve"> Resulting correlation image</w:t>
+      </w:r>
+    </w:p>
+    <w:p>
+      <w:pPr>
+        <w:rPr>
+          <w:rFonts w:eastAsiaTheme="minorEastAsia"/>
+        </w:rPr>
+        <w:sectPr>
+          <w:type w:val="continuous"/>
+          <w:pgSz w:w="12240" w:h="15840"/>
+          <w:pgMar w:top="1417" w:right="1701" w:bottom="1417" w:left="1701" w:header="708" w:footer="708" w:gutter="0"/>
+          <w:cols w:num="3" w:space="708"/>
+          <w:docGrid w:linePitch="360"/>
+        </w:sectPr>
+      </w:pPr>
+    </w:p>
+    <w:p>
+      <w:pPr>
+        <w:rPr>
+          <w:rFonts w:eastAsiaTheme="minorEastAsia"/>
+        </w:rPr>
+      </w:pPr>
+    </w:p>
+    <w:p>
+      <w:pPr>
+        <w:rPr>
+          <w:rFonts w:eastAsiaTheme="minorEastAsia"/>
+        </w:rPr>
+      </w:pPr>
+    </w:p>
+    <w:p>
+      <w:pPr>
+        <w:pStyle w:val="Ttulo2"/>
+        <w:rPr>
+          <w:rFonts w:eastAsiaTheme="minorEastAsia"/>
+        </w:rPr>
+      </w:pPr>
+      <w:r>
+        <w:rPr>
+          <w:rFonts w:eastAsiaTheme="minorEastAsia"/>
+        </w:rPr>
+        <w:t>Machine learning models</w:t>
+      </w:r>
+    </w:p>
+    <w:p>
+      <w:r>
+        <w:t>Generating classification models from machine learning algorithms to let the system learn from the captured image database is another option we have to consider. Using different algorithms to create the models will provide different results to study from and decide which one is the best that fits to solve this problem. There are many different alg</w:t>
+      </w:r>
+      <w:r>
+        <w:t>orithms for creating the models, but we are going to focus on the ones that have been used in the prior work: Artificial Neural Networks (ANN) and Random Decision Forests (RDF).</w:t>
+      </w:r>
+    </w:p>
+    <w:p>
+      <w:r>
+        <w:lastRenderedPageBreak/>
+        <w:t xml:space="preserve">Sign language has a considerably big amount of gestures </w:t>
+      </w:r>
+      <w:r>
+        <w:t>therefore when we add more gestures to the database we have to retrain the system and create new classification models, but adding more gestures the accuracy of the system will decrease. Boosting techniques have been used to increase the precision or keep the previous accuracy, but to get to this point the amount of models has to be increased, and this will reduce the efficiency of the system. Since the goal of the system is to work in real time we have to balance between the efficiency of the system and the accuracy.</w:t>
+      </w:r>
+    </w:p>
+    <w:p/>
     <w:p/>
     <w:sectPr>
+      <w:type w:val="continuous"/>
       <w:pgSz w:w="12240" w:h="15840"/>
       <w:pgMar w:top="1417" w:right="1701" w:bottom="1417" w:left="1701" w:header="708" w:footer="708" w:gutter="0"/>
       <w:cols w:space="708"/>
@@ -2834,6 +4209,25 @@
       <w:color w:val="808080"/>
     </w:rPr>
   </w:style>
+  <w:style w:type="paragraph" w:styleId="Descripcin">
+    <w:name w:val="caption"/>
+    <w:basedOn w:val="Normal"/>
+    <w:next w:val="Normal"/>
+    <w:uiPriority w:val="35"/>
+    <w:unhideWhenUsed/>
+    <w:qFormat/>
+    <w:rsid w:val="00AC6CAF"/>
+    <w:pPr>
+      <w:spacing w:after="200" w:line="240" w:lineRule="auto"/>
+    </w:pPr>
+    <w:rPr>
+      <w:i/>
+      <w:iCs/>
+      <w:color w:val="44546A" w:themeColor="text2"/>
+      <w:sz w:val="18"/>
+      <w:szCs w:val="18"/>
+    </w:rPr>
+  </w:style>
 </w:styles>
 </file>
 
@@ -3753,12 +5147,11 @@
         <a:bodyPr/>
         <a:lstStyle/>
         <a:p>
-          <a:pPr algn="r"/>
+          <a:pPr algn="ctr"/>
           <a:r>
-            <a:rPr lang="en-US" dirty="0" smtClean="0"/>
-            <a:t>Training and classification</a:t>
+            <a:rPr lang="en-US" dirty="0"/>
+            <a:t>Gesture recognition</a:t>
           </a:r>
-          <a:endParaRPr lang="en-US" dirty="0"/>
         </a:p>
       </dgm:t>
     </dgm:pt>
@@ -4134,10 +5527,60 @@
     <dgm:pt modelId="{2B932493-4DFA-4FDD-AADE-4A09AD9020F2}" type="parTrans" cxnId="{108CD228-207F-4831-9DF8-9B69F138D2BE}">
       <dgm:prSet/>
       <dgm:spPr/>
+      <dgm:t>
+        <a:bodyPr/>
+        <a:lstStyle/>
+        <a:p>
+          <a:endParaRPr lang="es-ES"/>
+        </a:p>
+      </dgm:t>
     </dgm:pt>
     <dgm:pt modelId="{0FE08ED8-F726-41EE-A567-5E2B2E5FEE40}" type="sibTrans" cxnId="{108CD228-207F-4831-9DF8-9B69F138D2BE}">
       <dgm:prSet/>
       <dgm:spPr/>
+      <dgm:t>
+        <a:bodyPr/>
+        <a:lstStyle/>
+        <a:p>
+          <a:endParaRPr lang="es-ES"/>
+        </a:p>
+      </dgm:t>
+    </dgm:pt>
+    <dgm:pt modelId="{C1C51918-F755-4C44-837C-7CE6DD959647}">
+      <dgm:prSet phldrT="[Texto]" custT="1"/>
+      <dgm:spPr/>
+      <dgm:t>
+        <a:bodyPr/>
+        <a:lstStyle/>
+        <a:p>
+          <a:r>
+            <a:rPr lang="en-US" sz="1000" dirty="0"/>
+            <a:t>Image operations</a:t>
+          </a:r>
+        </a:p>
+      </dgm:t>
+    </dgm:pt>
+    <dgm:pt modelId="{B59D94C2-8D4A-4DA7-B91C-9234121F061D}" type="parTrans" cxnId="{0DF91071-EB4A-4F6A-92F5-45C48D35C95E}">
+      <dgm:prSet/>
+      <dgm:spPr/>
+      <dgm:t>
+        <a:bodyPr/>
+        <a:lstStyle/>
+        <a:p>
+          <a:endParaRPr lang="es-ES"/>
+        </a:p>
+      </dgm:t>
+    </dgm:pt>
+    <dgm:pt modelId="{9B10921E-A0BD-499A-8F31-54CA403E8E55}" type="sibTrans" cxnId="{0DF91071-EB4A-4F6A-92F5-45C48D35C95E}">
+      <dgm:prSet/>
+      <dgm:spPr/>
+      <dgm:t>
+        <a:bodyPr/>
+        <a:lstStyle/>
+        <a:p>
+          <a:endParaRPr lang="es-ES"/>
+        </a:p>
+      </dgm:t>
     </dgm:pt>
     <dgm:pt modelId="{1ADE8E3F-9560-48FC-B9D4-A2A22CC78FC4}" type="pres">
       <dgm:prSet presAssocID="{8926B527-CEC9-406E-B07A-117375327321}" presName="rootnode" presStyleCnt="0">
@@ -4317,7 +5760,7 @@
       </dgm:t>
     </dgm:pt>
     <dgm:pt modelId="{6D721470-4ADB-4DC0-B998-80D1CE994CBA}" type="pres">
-      <dgm:prSet presAssocID="{3F10FAB3-990C-4D5A-942C-BA6A1F5BE04D}" presName="FinalChildText" presStyleLbl="revTx" presStyleIdx="3" presStyleCnt="4">
+      <dgm:prSet presAssocID="{3F10FAB3-990C-4D5A-942C-BA6A1F5BE04D}" presName="FinalChildText" presStyleLbl="revTx" presStyleIdx="3" presStyleCnt="4" custScaleX="166811" custLinFactNeighborX="34687" custLinFactNeighborY="-1">
         <dgm:presLayoutVars>
           <dgm:chMax val="0"/>
           <dgm:chPref val="0"/>
@@ -4335,55 +5778,57 @@
     </dgm:pt>
   </dgm:ptLst>
   <dgm:cxnLst>
+    <dgm:cxn modelId="{597DC696-0625-4FF6-8A28-BABA12CA4AE1}" type="presOf" srcId="{C14562D0-284D-4440-A8B2-5AF3E9133240}" destId="{FC5751CB-FE42-4651-8933-7A7CC30B3865}" srcOrd="0" destOrd="2" presId="urn:microsoft.com/office/officeart/2005/8/layout/StepDownProcess"/>
+    <dgm:cxn modelId="{49B7FC49-F85F-4120-87B0-02FF9473D62E}" type="presOf" srcId="{89E9BDC2-40C9-46F3-9D14-5C92AC5F462B}" destId="{FC5751CB-FE42-4651-8933-7A7CC30B3865}" srcOrd="0" destOrd="1" presId="urn:microsoft.com/office/officeart/2005/8/layout/StepDownProcess"/>
     <dgm:cxn modelId="{FD843CAC-ADA6-4C78-8BFC-B248E171B39D}" srcId="{8926B527-CEC9-406E-B07A-117375327321}" destId="{20635D92-A7E6-42FF-A69D-845E61FAD6B0}" srcOrd="1" destOrd="0" parTransId="{0FA60B8A-0A36-43CE-A718-DEF538B062D6}" sibTransId="{B99C56B8-D4C6-494F-A885-DDB356F4C669}"/>
-    <dgm:cxn modelId="{7FC564A9-C31C-44F4-843C-7EC8398EDD4F}" type="presOf" srcId="{814E853B-4A87-4A8A-9A7F-CDC26721EFE8}" destId="{FC5751CB-FE42-4651-8933-7A7CC30B3865}" srcOrd="0" destOrd="3" presId="urn:microsoft.com/office/officeart/2005/8/layout/StepDownProcess"/>
-    <dgm:cxn modelId="{A908ED4F-466F-4EA2-B982-015AF5D770CE}" type="presOf" srcId="{89E9BDC2-40C9-46F3-9D14-5C92AC5F462B}" destId="{FC5751CB-FE42-4651-8933-7A7CC30B3865}" srcOrd="0" destOrd="1" presId="urn:microsoft.com/office/officeart/2005/8/layout/StepDownProcess"/>
-    <dgm:cxn modelId="{91078B51-8329-4B12-9898-386A8510F69A}" type="presOf" srcId="{47ED396D-AF54-4458-981E-B49C03326D8B}" destId="{6D721470-4ADB-4DC0-B998-80D1CE994CBA}" srcOrd="0" destOrd="2" presId="urn:microsoft.com/office/officeart/2005/8/layout/StepDownProcess"/>
-    <dgm:cxn modelId="{CB1BB2ED-AC68-4DF1-BE8E-80FB6E15085C}" type="presOf" srcId="{107C4D31-BE66-4025-8AB3-B45B08425CF1}" destId="{7105A76C-D0A3-4EC3-AC13-A5A8D4365BE4}" srcOrd="0" destOrd="2" presId="urn:microsoft.com/office/officeart/2005/8/layout/StepDownProcess"/>
-    <dgm:cxn modelId="{829289C5-CE52-477C-8E2F-7A054B57CFDB}" type="presOf" srcId="{3F10FAB3-990C-4D5A-942C-BA6A1F5BE04D}" destId="{BCDFEA53-6FB2-4975-9B6E-AC0008783243}" srcOrd="0" destOrd="0" presId="urn:microsoft.com/office/officeart/2005/8/layout/StepDownProcess"/>
+    <dgm:cxn modelId="{46729772-A923-4C57-971C-212B4C1BEC74}" type="presOf" srcId="{47ED396D-AF54-4458-981E-B49C03326D8B}" destId="{6D721470-4ADB-4DC0-B998-80D1CE994CBA}" srcOrd="0" destOrd="3" presId="urn:microsoft.com/office/officeart/2005/8/layout/StepDownProcess"/>
+    <dgm:cxn modelId="{0861FE73-0B52-472E-B6A5-B664645B92B3}" type="presOf" srcId="{700B5583-BCA4-4BA1-A1D9-42819BCD3BB8}" destId="{FC5751CB-FE42-4651-8933-7A7CC30B3865}" srcOrd="0" destOrd="0" presId="urn:microsoft.com/office/officeart/2005/8/layout/StepDownProcess"/>
+    <dgm:cxn modelId="{71109277-FE0A-4CE3-B0A4-F2BFBE288252}" type="presOf" srcId="{814E853B-4A87-4A8A-9A7F-CDC26721EFE8}" destId="{FC5751CB-FE42-4651-8933-7A7CC30B3865}" srcOrd="0" destOrd="3" presId="urn:microsoft.com/office/officeart/2005/8/layout/StepDownProcess"/>
+    <dgm:cxn modelId="{98378288-23EB-4BCB-B986-420886779BB0}" type="presOf" srcId="{ED1983E4-5370-4584-A9A8-58C4DC27F7B4}" destId="{7105A76C-D0A3-4EC3-AC13-A5A8D4365BE4}" srcOrd="0" destOrd="1" presId="urn:microsoft.com/office/officeart/2005/8/layout/StepDownProcess"/>
     <dgm:cxn modelId="{9C2B0469-CB22-4260-96A1-275A6E4C8748}" srcId="{8926B527-CEC9-406E-B07A-117375327321}" destId="{2AF14A38-EBB8-4A29-8FB9-36C926A015D3}" srcOrd="2" destOrd="0" parTransId="{31C127DA-86DF-4B0A-90E2-EE3D4BBD0D97}" sibTransId="{7C927F21-289B-4187-838E-36D198865CBB}"/>
-    <dgm:cxn modelId="{75C2EC21-3AE6-401C-B98C-0DEF36B17F5B}" type="presOf" srcId="{EECF208A-A3C5-48EF-8325-358C453B900F}" destId="{6D721470-4ADB-4DC0-B998-80D1CE994CBA}" srcOrd="0" destOrd="0" presId="urn:microsoft.com/office/officeart/2005/8/layout/StepDownProcess"/>
     <dgm:cxn modelId="{5425AC3D-2BBB-4B44-ADC3-3B08D1AE30C7}" srcId="{8926B527-CEC9-406E-B07A-117375327321}" destId="{3F10FAB3-990C-4D5A-942C-BA6A1F5BE04D}" srcOrd="3" destOrd="0" parTransId="{1BC66237-EEB5-41E0-BD25-955582CC9C65}" sibTransId="{3CB11B9D-485D-44F5-929D-31267696D54A}"/>
-    <dgm:cxn modelId="{7146A7C7-A692-4A7F-ABB9-E82CF5B7338A}" type="presOf" srcId="{ED1983E4-5370-4584-A9A8-58C4DC27F7B4}" destId="{7105A76C-D0A3-4EC3-AC13-A5A8D4365BE4}" srcOrd="0" destOrd="1" presId="urn:microsoft.com/office/officeart/2005/8/layout/StepDownProcess"/>
-    <dgm:cxn modelId="{9611960A-7458-4055-90B1-260C749D6AC3}" srcId="{3F10FAB3-990C-4D5A-942C-BA6A1F5BE04D}" destId="{47ED396D-AF54-4458-981E-B49C03326D8B}" srcOrd="2" destOrd="0" parTransId="{DAAD7875-F546-47A8-ACCF-9F79370BC373}" sibTransId="{CC8B1C29-ACED-4BA1-891F-E05B3B2CB340}"/>
+    <dgm:cxn modelId="{1149C352-255F-4EB4-B22E-7569DC15D87C}" type="presOf" srcId="{5460DD9B-F6BD-4AFC-A266-DE538CF183D7}" destId="{B10D8F44-7CD1-463F-B8DE-A0A1D3101362}" srcOrd="0" destOrd="0" presId="urn:microsoft.com/office/officeart/2005/8/layout/StepDownProcess"/>
+    <dgm:cxn modelId="{9611960A-7458-4055-90B1-260C749D6AC3}" srcId="{3F10FAB3-990C-4D5A-942C-BA6A1F5BE04D}" destId="{47ED396D-AF54-4458-981E-B49C03326D8B}" srcOrd="3" destOrd="0" parTransId="{DAAD7875-F546-47A8-ACCF-9F79370BC373}" sibTransId="{CC8B1C29-ACED-4BA1-891F-E05B3B2CB340}"/>
     <dgm:cxn modelId="{AF20575A-B2FC-4656-AB73-EDA20CFCA362}" srcId="{2AF14A38-EBB8-4A29-8FB9-36C926A015D3}" destId="{700B5583-BCA4-4BA1-A1D9-42819BCD3BB8}" srcOrd="0" destOrd="0" parTransId="{F6AB3CEF-189F-47E5-9051-A8D4EBF0AC2D}" sibTransId="{269A3462-3903-4FA4-990A-68069C903245}"/>
-    <dgm:cxn modelId="{C996BA4E-3424-4600-83D2-3C621F9A89E6}" type="presOf" srcId="{20635D92-A7E6-42FF-A69D-845E61FAD6B0}" destId="{93356A06-D76C-4384-9F2C-5C2F152098A1}" srcOrd="0" destOrd="0" presId="urn:microsoft.com/office/officeart/2005/8/layout/StepDownProcess"/>
-    <dgm:cxn modelId="{30E93360-5D94-4623-BCC1-FC643F5BF56B}" srcId="{3F10FAB3-990C-4D5A-942C-BA6A1F5BE04D}" destId="{E6BF69DC-492B-43E6-8414-48564B07BCDC}" srcOrd="1" destOrd="0" parTransId="{B0843841-BC57-44B1-8A35-F652A43C7EE6}" sibTransId="{F5C398E9-1B21-49D8-8092-78C3E3456B66}"/>
-    <dgm:cxn modelId="{E96E6E7C-448F-4B5A-9EAD-CA43BE5D62BC}" type="presOf" srcId="{2AF14A38-EBB8-4A29-8FB9-36C926A015D3}" destId="{757783AB-7AF3-4E1E-96E7-7BB317946EAF}" srcOrd="0" destOrd="0" presId="urn:microsoft.com/office/officeart/2005/8/layout/StepDownProcess"/>
-    <dgm:cxn modelId="{309C3C58-2605-405F-AF57-F429AAAE9D63}" type="presOf" srcId="{D8B6B930-0D98-471F-AC96-55D5F30370A4}" destId="{7105A76C-D0A3-4EC3-AC13-A5A8D4365BE4}" srcOrd="0" destOrd="0" presId="urn:microsoft.com/office/officeart/2005/8/layout/StepDownProcess"/>
+    <dgm:cxn modelId="{2D5D9AEC-EE85-4C32-BCC9-B0FE3D48C00C}" type="presOf" srcId="{107C4D31-BE66-4025-8AB3-B45B08425CF1}" destId="{7105A76C-D0A3-4EC3-AC13-A5A8D4365BE4}" srcOrd="0" destOrd="2" presId="urn:microsoft.com/office/officeart/2005/8/layout/StepDownProcess"/>
+    <dgm:cxn modelId="{30E93360-5D94-4623-BCC1-FC643F5BF56B}" srcId="{3F10FAB3-990C-4D5A-942C-BA6A1F5BE04D}" destId="{E6BF69DC-492B-43E6-8414-48564B07BCDC}" srcOrd="2" destOrd="0" parTransId="{B0843841-BC57-44B1-8A35-F652A43C7EE6}" sibTransId="{F5C398E9-1B21-49D8-8092-78C3E3456B66}"/>
+    <dgm:cxn modelId="{69D860E9-809C-4F15-AC95-E5549ABBE45A}" type="presOf" srcId="{C1C51918-F755-4C44-837C-7CE6DD959647}" destId="{6D721470-4ADB-4DC0-B998-80D1CE994CBA}" srcOrd="0" destOrd="0" presId="urn:microsoft.com/office/officeart/2005/8/layout/StepDownProcess"/>
+    <dgm:cxn modelId="{49434550-65E0-4A1D-880A-9B2387F5406E}" type="presOf" srcId="{8926B527-CEC9-406E-B07A-117375327321}" destId="{1ADE8E3F-9560-48FC-B9D4-A2A22CC78FC4}" srcOrd="0" destOrd="0" presId="urn:microsoft.com/office/officeart/2005/8/layout/StepDownProcess"/>
+    <dgm:cxn modelId="{A7489DCA-0369-4884-9519-0C7062CE4F89}" type="presOf" srcId="{D294F512-11CD-4FBC-AF66-3082548BC7E6}" destId="{110872B9-258E-4C73-85A1-643C30A727EF}" srcOrd="0" destOrd="0" presId="urn:microsoft.com/office/officeart/2005/8/layout/StepDownProcess"/>
+    <dgm:cxn modelId="{0DF91071-EB4A-4F6A-92F5-45C48D35C95E}" srcId="{3F10FAB3-990C-4D5A-942C-BA6A1F5BE04D}" destId="{C1C51918-F755-4C44-837C-7CE6DD959647}" srcOrd="0" destOrd="0" parTransId="{B59D94C2-8D4A-4DA7-B91C-9234121F061D}" sibTransId="{9B10921E-A0BD-499A-8F31-54CA403E8E55}"/>
     <dgm:cxn modelId="{BC108C1C-A130-46D3-A724-C61E96A567CC}" srcId="{20635D92-A7E6-42FF-A69D-845E61FAD6B0}" destId="{ED1983E4-5370-4584-A9A8-58C4DC27F7B4}" srcOrd="1" destOrd="0" parTransId="{3808BC1D-A5F7-4522-8B27-3CEC0F070745}" sibTransId="{11B8A425-519C-40FF-AD4E-786A6A863471}"/>
     <dgm:cxn modelId="{42C2A5F3-BEEE-4998-BAAF-B0122E89C395}" srcId="{8926B527-CEC9-406E-B07A-117375327321}" destId="{5460DD9B-F6BD-4AFC-A266-DE538CF183D7}" srcOrd="0" destOrd="0" parTransId="{A4AD501E-4A44-463E-B895-EB8350427CD8}" sibTransId="{5BD7FCFF-4680-4DFD-BD09-2D28FEC04173}"/>
+    <dgm:cxn modelId="{F624F71F-8D9E-4789-A461-57B7F1D4FEF6}" type="presOf" srcId="{E6BF69DC-492B-43E6-8414-48564B07BCDC}" destId="{6D721470-4ADB-4DC0-B998-80D1CE994CBA}" srcOrd="0" destOrd="2" presId="urn:microsoft.com/office/officeart/2005/8/layout/StepDownProcess"/>
+    <dgm:cxn modelId="{CDE997C4-6AD7-47FF-AF02-A6E437925838}" type="presOf" srcId="{20635D92-A7E6-42FF-A69D-845E61FAD6B0}" destId="{93356A06-D76C-4384-9F2C-5C2F152098A1}" srcOrd="0" destOrd="0" presId="urn:microsoft.com/office/officeart/2005/8/layout/StepDownProcess"/>
     <dgm:cxn modelId="{C27FB73D-DF4E-43D9-93BE-9B85612DACEA}" srcId="{5460DD9B-F6BD-4AFC-A266-DE538CF183D7}" destId="{D294F512-11CD-4FBC-AF66-3082548BC7E6}" srcOrd="0" destOrd="0" parTransId="{76BBB533-3E4D-43E7-8DF5-755F1B76FE68}" sibTransId="{421BE465-B086-44FB-B104-9703ADC6109B}"/>
-    <dgm:cxn modelId="{6133413C-3E47-4FD8-8597-4C947354A545}" type="presOf" srcId="{5460DD9B-F6BD-4AFC-A266-DE538CF183D7}" destId="{B10D8F44-7CD1-463F-B8DE-A0A1D3101362}" srcOrd="0" destOrd="0" presId="urn:microsoft.com/office/officeart/2005/8/layout/StepDownProcess"/>
-    <dgm:cxn modelId="{117C561D-36D1-43AB-9954-9B29F6148FFF}" type="presOf" srcId="{700B5583-BCA4-4BA1-A1D9-42819BCD3BB8}" destId="{FC5751CB-FE42-4651-8933-7A7CC30B3865}" srcOrd="0" destOrd="0" presId="urn:microsoft.com/office/officeart/2005/8/layout/StepDownProcess"/>
-    <dgm:cxn modelId="{37F404D2-A1EA-45F7-B3B7-E3D3D67A073C}" type="presOf" srcId="{E6BF69DC-492B-43E6-8414-48564B07BCDC}" destId="{6D721470-4ADB-4DC0-B998-80D1CE994CBA}" srcOrd="0" destOrd="1" presId="urn:microsoft.com/office/officeart/2005/8/layout/StepDownProcess"/>
+    <dgm:cxn modelId="{D9EFBFB7-3BF0-4FD3-8AF5-5B5E21801EC8}" srcId="{2AF14A38-EBB8-4A29-8FB9-36C926A015D3}" destId="{C14562D0-284D-4440-A8B2-5AF3E9133240}" srcOrd="2" destOrd="0" parTransId="{21D71D77-472E-44DA-96CA-A2A796F84A1B}" sibTransId="{033D6873-94D1-4DA9-A7FE-13EE91EA9F16}"/>
     <dgm:cxn modelId="{9CB78540-5114-4E94-8DBC-361296A4E676}" srcId="{2AF14A38-EBB8-4A29-8FB9-36C926A015D3}" destId="{814E853B-4A87-4A8A-9A7F-CDC26721EFE8}" srcOrd="3" destOrd="0" parTransId="{7A2DED5C-F802-411C-955E-49E166C04385}" sibTransId="{0FEE515E-9914-4125-83CD-AADBED11560C}"/>
-    <dgm:cxn modelId="{D9EFBFB7-3BF0-4FD3-8AF5-5B5E21801EC8}" srcId="{2AF14A38-EBB8-4A29-8FB9-36C926A015D3}" destId="{C14562D0-284D-4440-A8B2-5AF3E9133240}" srcOrd="2" destOrd="0" parTransId="{21D71D77-472E-44DA-96CA-A2A796F84A1B}" sibTransId="{033D6873-94D1-4DA9-A7FE-13EE91EA9F16}"/>
-    <dgm:cxn modelId="{F040B3AF-5CC6-4D87-8CFC-4770FDECA5CA}" srcId="{3F10FAB3-990C-4D5A-942C-BA6A1F5BE04D}" destId="{EECF208A-A3C5-48EF-8325-358C453B900F}" srcOrd="0" destOrd="0" parTransId="{C3976FD7-23B6-413C-ACCC-6E2AA6FABDEB}" sibTransId="{2A06A584-3E70-4F88-B692-5D6A0E74683A}"/>
-    <dgm:cxn modelId="{7CA177FB-E4E9-46A3-B328-5528AE744702}" type="presOf" srcId="{D294F512-11CD-4FBC-AF66-3082548BC7E6}" destId="{110872B9-258E-4C73-85A1-643C30A727EF}" srcOrd="0" destOrd="0" presId="urn:microsoft.com/office/officeart/2005/8/layout/StepDownProcess"/>
+    <dgm:cxn modelId="{F040B3AF-5CC6-4D87-8CFC-4770FDECA5CA}" srcId="{3F10FAB3-990C-4D5A-942C-BA6A1F5BE04D}" destId="{EECF208A-A3C5-48EF-8325-358C453B900F}" srcOrd="1" destOrd="0" parTransId="{C3976FD7-23B6-413C-ACCC-6E2AA6FABDEB}" sibTransId="{2A06A584-3E70-4F88-B692-5D6A0E74683A}"/>
+    <dgm:cxn modelId="{A9F083DC-266D-4CCC-BFFF-2A1B907ACFAE}" type="presOf" srcId="{2AF14A38-EBB8-4A29-8FB9-36C926A015D3}" destId="{757783AB-7AF3-4E1E-96E7-7BB317946EAF}" srcOrd="0" destOrd="0" presId="urn:microsoft.com/office/officeart/2005/8/layout/StepDownProcess"/>
+    <dgm:cxn modelId="{3ECF6097-9FBC-4BC9-A7E9-9C74FBE054E2}" type="presOf" srcId="{EECF208A-A3C5-48EF-8325-358C453B900F}" destId="{6D721470-4ADB-4DC0-B998-80D1CE994CBA}" srcOrd="0" destOrd="1" presId="urn:microsoft.com/office/officeart/2005/8/layout/StepDownProcess"/>
     <dgm:cxn modelId="{108CD228-207F-4831-9DF8-9B69F138D2BE}" srcId="{20635D92-A7E6-42FF-A69D-845E61FAD6B0}" destId="{D8B6B930-0D98-471F-AC96-55D5F30370A4}" srcOrd="0" destOrd="0" parTransId="{2B932493-4DFA-4FDD-AADE-4A09AD9020F2}" sibTransId="{0FE08ED8-F726-41EE-A567-5E2B2E5FEE40}"/>
     <dgm:cxn modelId="{D0F61B97-7F49-4FA8-9553-EEF2D2A17FB4}" srcId="{2AF14A38-EBB8-4A29-8FB9-36C926A015D3}" destId="{89E9BDC2-40C9-46F3-9D14-5C92AC5F462B}" srcOrd="1" destOrd="0" parTransId="{658CCB6D-C2F6-4199-B652-AA3644FC84EE}" sibTransId="{796569E6-6040-408D-8339-C6B1C1B9B2A2}"/>
-    <dgm:cxn modelId="{DCBADA56-A2CF-4158-B6AC-A9350EDE49DE}" type="presOf" srcId="{8926B527-CEC9-406E-B07A-117375327321}" destId="{1ADE8E3F-9560-48FC-B9D4-A2A22CC78FC4}" srcOrd="0" destOrd="0" presId="urn:microsoft.com/office/officeart/2005/8/layout/StepDownProcess"/>
-    <dgm:cxn modelId="{91C81AE4-B705-4F02-A9DB-5AC98CF74CF8}" type="presOf" srcId="{C14562D0-284D-4440-A8B2-5AF3E9133240}" destId="{FC5751CB-FE42-4651-8933-7A7CC30B3865}" srcOrd="0" destOrd="2" presId="urn:microsoft.com/office/officeart/2005/8/layout/StepDownProcess"/>
     <dgm:cxn modelId="{A9E82381-1CE4-440C-80B0-7ECE794DAB6C}" srcId="{20635D92-A7E6-42FF-A69D-845E61FAD6B0}" destId="{107C4D31-BE66-4025-8AB3-B45B08425CF1}" srcOrd="2" destOrd="0" parTransId="{780E9A3F-9FF3-4145-9585-31C2F5DDAC5A}" sibTransId="{8D13BF4A-9E68-4F29-9BBB-CEC393AE03C6}"/>
-    <dgm:cxn modelId="{412C9184-7EA4-49A8-B51B-985E4095A614}" type="presParOf" srcId="{1ADE8E3F-9560-48FC-B9D4-A2A22CC78FC4}" destId="{8CD25852-9028-4B04-8470-5F3383965500}" srcOrd="0" destOrd="0" presId="urn:microsoft.com/office/officeart/2005/8/layout/StepDownProcess"/>
-    <dgm:cxn modelId="{B9AB1AF0-2EB2-455E-9B09-8E41DAE8E3E1}" type="presParOf" srcId="{8CD25852-9028-4B04-8470-5F3383965500}" destId="{EE05951C-221F-46FC-9D16-5EBF94B77E36}" srcOrd="0" destOrd="0" presId="urn:microsoft.com/office/officeart/2005/8/layout/StepDownProcess"/>
-    <dgm:cxn modelId="{35D6C335-2593-4FE6-8666-AEC5B56CDB9D}" type="presParOf" srcId="{8CD25852-9028-4B04-8470-5F3383965500}" destId="{B10D8F44-7CD1-463F-B8DE-A0A1D3101362}" srcOrd="1" destOrd="0" presId="urn:microsoft.com/office/officeart/2005/8/layout/StepDownProcess"/>
-    <dgm:cxn modelId="{8C74C158-90F9-4426-8A67-56439A13118B}" type="presParOf" srcId="{8CD25852-9028-4B04-8470-5F3383965500}" destId="{110872B9-258E-4C73-85A1-643C30A727EF}" srcOrd="2" destOrd="0" presId="urn:microsoft.com/office/officeart/2005/8/layout/StepDownProcess"/>
-    <dgm:cxn modelId="{775AE1C8-751D-44B3-9790-FA0923003B8E}" type="presParOf" srcId="{1ADE8E3F-9560-48FC-B9D4-A2A22CC78FC4}" destId="{7567CD77-6DFC-42F9-A522-F7602B80B3E6}" srcOrd="1" destOrd="0" presId="urn:microsoft.com/office/officeart/2005/8/layout/StepDownProcess"/>
-    <dgm:cxn modelId="{B2EFD37C-AD32-46E3-B4B8-65B1F87B320C}" type="presParOf" srcId="{1ADE8E3F-9560-48FC-B9D4-A2A22CC78FC4}" destId="{BF79B285-FBBF-4412-9AD3-E31A24B30283}" srcOrd="2" destOrd="0" presId="urn:microsoft.com/office/officeart/2005/8/layout/StepDownProcess"/>
-    <dgm:cxn modelId="{B67099A2-F479-42CD-8E29-7B05CE0408E4}" type="presParOf" srcId="{BF79B285-FBBF-4412-9AD3-E31A24B30283}" destId="{8EBB6F37-B3D1-4DD1-AAB3-F2E789D04B80}" srcOrd="0" destOrd="0" presId="urn:microsoft.com/office/officeart/2005/8/layout/StepDownProcess"/>
-    <dgm:cxn modelId="{37E3C89D-5F11-440A-BBCA-A612AE29F8C4}" type="presParOf" srcId="{BF79B285-FBBF-4412-9AD3-E31A24B30283}" destId="{93356A06-D76C-4384-9F2C-5C2F152098A1}" srcOrd="1" destOrd="0" presId="urn:microsoft.com/office/officeart/2005/8/layout/StepDownProcess"/>
-    <dgm:cxn modelId="{9F37316C-23AF-42C0-90FE-99D6C097085C}" type="presParOf" srcId="{BF79B285-FBBF-4412-9AD3-E31A24B30283}" destId="{7105A76C-D0A3-4EC3-AC13-A5A8D4365BE4}" srcOrd="2" destOrd="0" presId="urn:microsoft.com/office/officeart/2005/8/layout/StepDownProcess"/>
-    <dgm:cxn modelId="{4FB4C4FB-C9B1-4F2D-8EEC-6CD0498B0288}" type="presParOf" srcId="{1ADE8E3F-9560-48FC-B9D4-A2A22CC78FC4}" destId="{F59067F5-425E-4ADE-859A-4D54D816EDC0}" srcOrd="3" destOrd="0" presId="urn:microsoft.com/office/officeart/2005/8/layout/StepDownProcess"/>
-    <dgm:cxn modelId="{FC35834B-5D17-4E54-856F-9A06209AFE8C}" type="presParOf" srcId="{1ADE8E3F-9560-48FC-B9D4-A2A22CC78FC4}" destId="{6E7DF346-B70D-49CA-BC10-1CE466C79AC4}" srcOrd="4" destOrd="0" presId="urn:microsoft.com/office/officeart/2005/8/layout/StepDownProcess"/>
-    <dgm:cxn modelId="{6AA4AC95-18F4-4FCB-A5F3-DE9C7BBC4B37}" type="presParOf" srcId="{6E7DF346-B70D-49CA-BC10-1CE466C79AC4}" destId="{D16A277C-35B0-4647-9468-A14C53C6862F}" srcOrd="0" destOrd="0" presId="urn:microsoft.com/office/officeart/2005/8/layout/StepDownProcess"/>
-    <dgm:cxn modelId="{6046443E-57B8-4096-B0B6-D4322FE3434C}" type="presParOf" srcId="{6E7DF346-B70D-49CA-BC10-1CE466C79AC4}" destId="{757783AB-7AF3-4E1E-96E7-7BB317946EAF}" srcOrd="1" destOrd="0" presId="urn:microsoft.com/office/officeart/2005/8/layout/StepDownProcess"/>
-    <dgm:cxn modelId="{A7AD211B-C02E-4BD5-9B73-02B230F38355}" type="presParOf" srcId="{6E7DF346-B70D-49CA-BC10-1CE466C79AC4}" destId="{FC5751CB-FE42-4651-8933-7A7CC30B3865}" srcOrd="2" destOrd="0" presId="urn:microsoft.com/office/officeart/2005/8/layout/StepDownProcess"/>
-    <dgm:cxn modelId="{CD14D25A-A2C3-440B-9ADA-690941A58619}" type="presParOf" srcId="{1ADE8E3F-9560-48FC-B9D4-A2A22CC78FC4}" destId="{53F92D04-C727-4867-80EB-DDFE44389DA5}" srcOrd="5" destOrd="0" presId="urn:microsoft.com/office/officeart/2005/8/layout/StepDownProcess"/>
-    <dgm:cxn modelId="{286FBE2F-AF2A-49B3-81F9-C55E528BC789}" type="presParOf" srcId="{1ADE8E3F-9560-48FC-B9D4-A2A22CC78FC4}" destId="{4834B0BA-5195-4773-AA65-6D9F73B47264}" srcOrd="6" destOrd="0" presId="urn:microsoft.com/office/officeart/2005/8/layout/StepDownProcess"/>
-    <dgm:cxn modelId="{29B3B7E2-9D9E-4D6F-8AE6-518AAA1E8359}" type="presParOf" srcId="{4834B0BA-5195-4773-AA65-6D9F73B47264}" destId="{BCDFEA53-6FB2-4975-9B6E-AC0008783243}" srcOrd="0" destOrd="0" presId="urn:microsoft.com/office/officeart/2005/8/layout/StepDownProcess"/>
-    <dgm:cxn modelId="{699D3B8B-7CDC-4B23-BFA5-B0A5FF690457}" type="presParOf" srcId="{4834B0BA-5195-4773-AA65-6D9F73B47264}" destId="{6D721470-4ADB-4DC0-B998-80D1CE994CBA}" srcOrd="1" destOrd="0" presId="urn:microsoft.com/office/officeart/2005/8/layout/StepDownProcess"/>
+    <dgm:cxn modelId="{1A13F5F6-3F20-45BD-B244-BC459EDCC9F7}" type="presOf" srcId="{D8B6B930-0D98-471F-AC96-55D5F30370A4}" destId="{7105A76C-D0A3-4EC3-AC13-A5A8D4365BE4}" srcOrd="0" destOrd="0" presId="urn:microsoft.com/office/officeart/2005/8/layout/StepDownProcess"/>
+    <dgm:cxn modelId="{88FEE2A2-9762-4C43-8B76-582ED8444B57}" type="presOf" srcId="{3F10FAB3-990C-4D5A-942C-BA6A1F5BE04D}" destId="{BCDFEA53-6FB2-4975-9B6E-AC0008783243}" srcOrd="0" destOrd="0" presId="urn:microsoft.com/office/officeart/2005/8/layout/StepDownProcess"/>
+    <dgm:cxn modelId="{E198537A-00D6-4434-A802-1D7F60B9ED88}" type="presParOf" srcId="{1ADE8E3F-9560-48FC-B9D4-A2A22CC78FC4}" destId="{8CD25852-9028-4B04-8470-5F3383965500}" srcOrd="0" destOrd="0" presId="urn:microsoft.com/office/officeart/2005/8/layout/StepDownProcess"/>
+    <dgm:cxn modelId="{59839AFD-19CE-47C8-830F-81CB860177F2}" type="presParOf" srcId="{8CD25852-9028-4B04-8470-5F3383965500}" destId="{EE05951C-221F-46FC-9D16-5EBF94B77E36}" srcOrd="0" destOrd="0" presId="urn:microsoft.com/office/officeart/2005/8/layout/StepDownProcess"/>
+    <dgm:cxn modelId="{2B867CFF-3084-4BDA-853C-0AD9D31464C7}" type="presParOf" srcId="{8CD25852-9028-4B04-8470-5F3383965500}" destId="{B10D8F44-7CD1-463F-B8DE-A0A1D3101362}" srcOrd="1" destOrd="0" presId="urn:microsoft.com/office/officeart/2005/8/layout/StepDownProcess"/>
+    <dgm:cxn modelId="{6EC6FF39-B03F-4F22-9744-CF480E214B5B}" type="presParOf" srcId="{8CD25852-9028-4B04-8470-5F3383965500}" destId="{110872B9-258E-4C73-85A1-643C30A727EF}" srcOrd="2" destOrd="0" presId="urn:microsoft.com/office/officeart/2005/8/layout/StepDownProcess"/>
+    <dgm:cxn modelId="{D20CDD67-18D8-4B0D-9EF7-46E88C6AED3C}" type="presParOf" srcId="{1ADE8E3F-9560-48FC-B9D4-A2A22CC78FC4}" destId="{7567CD77-6DFC-42F9-A522-F7602B80B3E6}" srcOrd="1" destOrd="0" presId="urn:microsoft.com/office/officeart/2005/8/layout/StepDownProcess"/>
+    <dgm:cxn modelId="{14EAA749-531D-4247-87CA-CEECBFC534ED}" type="presParOf" srcId="{1ADE8E3F-9560-48FC-B9D4-A2A22CC78FC4}" destId="{BF79B285-FBBF-4412-9AD3-E31A24B30283}" srcOrd="2" destOrd="0" presId="urn:microsoft.com/office/officeart/2005/8/layout/StepDownProcess"/>
+    <dgm:cxn modelId="{6C2DDDEF-4D50-461B-BA37-FBBA9A6F15AC}" type="presParOf" srcId="{BF79B285-FBBF-4412-9AD3-E31A24B30283}" destId="{8EBB6F37-B3D1-4DD1-AAB3-F2E789D04B80}" srcOrd="0" destOrd="0" presId="urn:microsoft.com/office/officeart/2005/8/layout/StepDownProcess"/>
+    <dgm:cxn modelId="{BFE12A52-8CE4-4625-B3E4-ACD3F8900050}" type="presParOf" srcId="{BF79B285-FBBF-4412-9AD3-E31A24B30283}" destId="{93356A06-D76C-4384-9F2C-5C2F152098A1}" srcOrd="1" destOrd="0" presId="urn:microsoft.com/office/officeart/2005/8/layout/StepDownProcess"/>
+    <dgm:cxn modelId="{23402817-7750-4CF8-A1AF-6D5751D4DA92}" type="presParOf" srcId="{BF79B285-FBBF-4412-9AD3-E31A24B30283}" destId="{7105A76C-D0A3-4EC3-AC13-A5A8D4365BE4}" srcOrd="2" destOrd="0" presId="urn:microsoft.com/office/officeart/2005/8/layout/StepDownProcess"/>
+    <dgm:cxn modelId="{0D663EBD-EF5D-45E2-BA5F-9AB728F30CF1}" type="presParOf" srcId="{1ADE8E3F-9560-48FC-B9D4-A2A22CC78FC4}" destId="{F59067F5-425E-4ADE-859A-4D54D816EDC0}" srcOrd="3" destOrd="0" presId="urn:microsoft.com/office/officeart/2005/8/layout/StepDownProcess"/>
+    <dgm:cxn modelId="{32AE62BB-2308-4E5F-8E26-2C6B28A676F1}" type="presParOf" srcId="{1ADE8E3F-9560-48FC-B9D4-A2A22CC78FC4}" destId="{6E7DF346-B70D-49CA-BC10-1CE466C79AC4}" srcOrd="4" destOrd="0" presId="urn:microsoft.com/office/officeart/2005/8/layout/StepDownProcess"/>
+    <dgm:cxn modelId="{09015BD2-C316-459E-8FBD-2F889E300B68}" type="presParOf" srcId="{6E7DF346-B70D-49CA-BC10-1CE466C79AC4}" destId="{D16A277C-35B0-4647-9468-A14C53C6862F}" srcOrd="0" destOrd="0" presId="urn:microsoft.com/office/officeart/2005/8/layout/StepDownProcess"/>
+    <dgm:cxn modelId="{EC19387D-5CE9-4E21-BF84-FC19F788EBB1}" type="presParOf" srcId="{6E7DF346-B70D-49CA-BC10-1CE466C79AC4}" destId="{757783AB-7AF3-4E1E-96E7-7BB317946EAF}" srcOrd="1" destOrd="0" presId="urn:microsoft.com/office/officeart/2005/8/layout/StepDownProcess"/>
+    <dgm:cxn modelId="{A6A6EF74-B4D6-4B55-ABAE-F1DE53E1007A}" type="presParOf" srcId="{6E7DF346-B70D-49CA-BC10-1CE466C79AC4}" destId="{FC5751CB-FE42-4651-8933-7A7CC30B3865}" srcOrd="2" destOrd="0" presId="urn:microsoft.com/office/officeart/2005/8/layout/StepDownProcess"/>
+    <dgm:cxn modelId="{E6607122-161D-45EF-BA49-52E0086FBE42}" type="presParOf" srcId="{1ADE8E3F-9560-48FC-B9D4-A2A22CC78FC4}" destId="{53F92D04-C727-4867-80EB-DDFE44389DA5}" srcOrd="5" destOrd="0" presId="urn:microsoft.com/office/officeart/2005/8/layout/StepDownProcess"/>
+    <dgm:cxn modelId="{C1BAB99C-9BB3-4586-A02D-EDCE91C4D4AD}" type="presParOf" srcId="{1ADE8E3F-9560-48FC-B9D4-A2A22CC78FC4}" destId="{4834B0BA-5195-4773-AA65-6D9F73B47264}" srcOrd="6" destOrd="0" presId="urn:microsoft.com/office/officeart/2005/8/layout/StepDownProcess"/>
+    <dgm:cxn modelId="{7AAEA96E-99B6-40FB-AE11-F5ACFC48741B}" type="presParOf" srcId="{4834B0BA-5195-4773-AA65-6D9F73B47264}" destId="{BCDFEA53-6FB2-4975-9B6E-AC0008783243}" srcOrd="0" destOrd="0" presId="urn:microsoft.com/office/officeart/2005/8/layout/StepDownProcess"/>
+    <dgm:cxn modelId="{F57A45DD-A895-4EEA-9B0D-5A4ABEE5640C}" type="presParOf" srcId="{4834B0BA-5195-4773-AA65-6D9F73B47264}" destId="{6D721470-4ADB-4DC0-B998-80D1CE994CBA}" srcOrd="1" destOrd="0" presId="urn:microsoft.com/office/officeart/2005/8/layout/StepDownProcess"/>
   </dgm:cxnLst>
   <dgm:bg/>
   <dgm:whole/>
@@ -4410,7 +5855,7 @@
       </dsp:nvSpPr>
       <dsp:spPr>
         <a:xfrm rot="5400000">
-          <a:off x="549721" y="590895"/>
+          <a:off x="443599" y="590895"/>
           <a:ext cx="518934" cy="590788"/>
         </a:xfrm>
         <a:prstGeom prst="bentUpArrow">
@@ -4463,7 +5908,7 @@
       </dsp:nvSpPr>
       <dsp:spPr>
         <a:xfrm>
-          <a:off x="412235" y="15645"/>
+          <a:off x="306113" y="15645"/>
           <a:ext cx="873580" cy="611477"/>
         </a:xfrm>
         <a:prstGeom prst="roundRect">
@@ -4532,7 +5977,7 @@
         </a:p>
       </dsp:txBody>
       <dsp:txXfrm>
-        <a:off x="442090" y="45500"/>
+        <a:off x="335968" y="45500"/>
         <a:ext cx="813870" cy="551767"/>
       </dsp:txXfrm>
     </dsp:sp>
@@ -4543,7 +5988,7 @@
       </dsp:nvSpPr>
       <dsp:spPr>
         <a:xfrm>
-          <a:off x="1318365" y="73964"/>
+          <a:off x="1212242" y="73964"/>
           <a:ext cx="892285" cy="494223"/>
         </a:xfrm>
         <a:prstGeom prst="rect">
@@ -4593,7 +6038,7 @@
         </a:p>
       </dsp:txBody>
       <dsp:txXfrm>
-        <a:off x="1318365" y="73964"/>
+        <a:off x="1212242" y="73964"/>
         <a:ext cx="892285" cy="494223"/>
       </dsp:txXfrm>
     </dsp:sp>
@@ -4604,7 +6049,7 @@
       </dsp:nvSpPr>
       <dsp:spPr>
         <a:xfrm rot="5400000">
-          <a:off x="1335674" y="1277786"/>
+          <a:off x="1229552" y="1277786"/>
           <a:ext cx="518934" cy="590788"/>
         </a:xfrm>
         <a:prstGeom prst="bentUpArrow">
@@ -4657,7 +6102,7 @@
       </dsp:nvSpPr>
       <dsp:spPr>
         <a:xfrm>
-          <a:off x="1198188" y="702537"/>
+          <a:off x="1092066" y="702537"/>
           <a:ext cx="873580" cy="611477"/>
         </a:xfrm>
         <a:prstGeom prst="roundRect">
@@ -4726,7 +6171,7 @@
         </a:p>
       </dsp:txBody>
       <dsp:txXfrm>
-        <a:off x="1228043" y="732392"/>
+        <a:off x="1121921" y="732392"/>
         <a:ext cx="813870" cy="551767"/>
       </dsp:txXfrm>
     </dsp:sp>
@@ -4737,7 +6182,7 @@
       </dsp:nvSpPr>
       <dsp:spPr>
         <a:xfrm>
-          <a:off x="2094680" y="766450"/>
+          <a:off x="1988557" y="766450"/>
           <a:ext cx="1518597" cy="494223"/>
         </a:xfrm>
         <a:prstGeom prst="rect">
@@ -4824,7 +6269,7 @@
         </a:p>
       </dsp:txBody>
       <dsp:txXfrm>
-        <a:off x="2094680" y="766450"/>
+        <a:off x="1988557" y="766450"/>
         <a:ext cx="1518597" cy="494223"/>
       </dsp:txXfrm>
     </dsp:sp>
@@ -4835,7 +6280,7 @@
       </dsp:nvSpPr>
       <dsp:spPr>
         <a:xfrm rot="5400000">
-          <a:off x="2121628" y="1964678"/>
+          <a:off x="2015505" y="1964678"/>
           <a:ext cx="518934" cy="590788"/>
         </a:xfrm>
         <a:prstGeom prst="bentUpArrow">
@@ -4888,7 +6333,7 @@
       </dsp:nvSpPr>
       <dsp:spPr>
         <a:xfrm>
-          <a:off x="1984141" y="1389428"/>
+          <a:off x="1878019" y="1389428"/>
           <a:ext cx="873580" cy="611477"/>
         </a:xfrm>
         <a:prstGeom prst="roundRect">
@@ -4957,7 +6402,7 @@
         </a:p>
       </dsp:txBody>
       <dsp:txXfrm>
-        <a:off x="2013996" y="1419283"/>
+        <a:off x="1907874" y="1419283"/>
         <a:ext cx="813870" cy="551767"/>
       </dsp:txXfrm>
     </dsp:sp>
@@ -4968,7 +6413,7 @@
       </dsp:nvSpPr>
       <dsp:spPr>
         <a:xfrm>
-          <a:off x="2887495" y="1447747"/>
+          <a:off x="2781372" y="1447747"/>
           <a:ext cx="1234782" cy="494223"/>
         </a:xfrm>
         <a:prstGeom prst="rect">
@@ -5075,7 +6520,7 @@
         </a:p>
       </dsp:txBody>
       <dsp:txXfrm>
-        <a:off x="2887495" y="1447747"/>
+        <a:off x="2781372" y="1447747"/>
         <a:ext cx="1234782" cy="494223"/>
       </dsp:txXfrm>
     </dsp:sp>
@@ -5086,7 +6531,7 @@
       </dsp:nvSpPr>
       <dsp:spPr>
         <a:xfrm>
-          <a:off x="2770095" y="2076320"/>
+          <a:off x="2663972" y="2076320"/>
           <a:ext cx="873580" cy="611477"/>
         </a:xfrm>
         <a:prstGeom prst="roundRect">
@@ -5136,7 +6581,7 @@
         </a:bodyPr>
         <a:lstStyle/>
         <a:p>
-          <a:pPr lvl="0" algn="r" defTabSz="444500">
+          <a:pPr lvl="0" algn="ctr" defTabSz="444500">
             <a:lnSpc>
               <a:spcPct val="90000"/>
             </a:lnSpc>
@@ -5148,14 +6593,13 @@
             </a:spcAft>
           </a:pPr>
           <a:r>
-            <a:rPr lang="en-US" sz="1000" kern="1200" dirty="0" smtClean="0"/>
-            <a:t>Training and classification</a:t>
+            <a:rPr lang="en-US" sz="1000" kern="1200" dirty="0"/>
+            <a:t>Gesture recognition</a:t>
           </a:r>
-          <a:endParaRPr lang="en-US" sz="1000" kern="1200" dirty="0"/>
         </a:p>
       </dsp:txBody>
       <dsp:txXfrm>
-        <a:off x="2799950" y="2106175"/>
+        <a:off x="2693827" y="2106175"/>
         <a:ext cx="813870" cy="551767"/>
       </dsp:txXfrm>
     </dsp:sp>
@@ -5166,8 +6610,8 @@
       </dsp:nvSpPr>
       <dsp:spPr>
         <a:xfrm>
-          <a:off x="3643675" y="2134638"/>
-          <a:ext cx="635359" cy="494223"/>
+          <a:off x="3545695" y="2134633"/>
+          <a:ext cx="1059848" cy="494223"/>
         </a:xfrm>
         <a:prstGeom prst="rect">
           <a:avLst/>
@@ -5195,6 +6639,24 @@
           <a:noAutofit/>
         </a:bodyPr>
         <a:lstStyle/>
+        <a:p>
+          <a:pPr marL="57150" lvl="1" indent="-57150" algn="l" defTabSz="444500">
+            <a:lnSpc>
+              <a:spcPct val="90000"/>
+            </a:lnSpc>
+            <a:spcBef>
+              <a:spcPct val="0"/>
+            </a:spcBef>
+            <a:spcAft>
+              <a:spcPct val="15000"/>
+            </a:spcAft>
+            <a:buChar char="••"/>
+          </a:pPr>
+          <a:r>
+            <a:rPr lang="en-US" sz="1000" kern="1200" dirty="0"/>
+            <a:t>Image operations</a:t>
+          </a:r>
+        </a:p>
         <a:p>
           <a:pPr marL="57150" lvl="1" indent="-57150" algn="l" defTabSz="444500">
             <a:lnSpc>
@@ -5254,8 +6716,8 @@
         </a:p>
       </dsp:txBody>
       <dsp:txXfrm>
-        <a:off x="3643675" y="2134638"/>
-        <a:ext cx="635359" cy="494223"/>
+        <a:off x="3545695" y="2134633"/>
+        <a:ext cx="1059848" cy="494223"/>
       </dsp:txXfrm>
     </dsp:sp>
   </dsp:spTree>

</xml_diff>